<commit_message>
added static pic downloader (its working lol)
</commit_message>
<xml_diff>
--- a/Пояснительная записка.docx
+++ b/Пояснительная записка.docx
@@ -5,6 +5,10 @@
     <w:p>
       <w:pPr>
         <w:pStyle w:val="a3"/>
+        <w:numPr>
+          <w:ilvl w:val="0"/>
+          <w:numId w:val="8"/>
+        </w:numPr>
         <w:rPr>
           <w:rFonts w:ascii="Times New Roman" w:eastAsia="Times New Roman" w:hAnsi="Times New Roman" w:cs="Times New Roman"/>
           <w:b/>
@@ -51,59 +55,17 @@
           <w:rFonts w:ascii="Times New Roman" w:eastAsia="Times New Roman" w:hAnsi="Times New Roman" w:cs="Times New Roman"/>
           <w:sz w:val="28"/>
         </w:rPr>
-        <w:t xml:space="preserve">ное средство “Генератор гармонических рядов” – </w:t>
-      </w:r>
-      <w:r>
-        <w:rPr>
-          <w:rFonts w:ascii="Times New Roman" w:eastAsia="Times New Roman" w:hAnsi="Times New Roman" w:cs="Times New Roman"/>
-          <w:sz w:val="28"/>
-        </w:rPr>
-        <w:t xml:space="preserve">приложение, предназначенное для наглядного изображения гармонических рядов, упрощения понимания этой темы, а также, в некотором роде, исследований. Имеются 3 группы пользователей: </w:t>
-      </w:r>
-    </w:p>
-    <w:p>
-      <w:pPr>
-        <w:numPr>
-          <w:ilvl w:val="0"/>
-          <w:numId w:val="1"/>
-        </w:numPr>
-        <w:spacing w:after="0" w:line="240" w:lineRule="auto"/>
-        <w:ind w:left="720" w:hanging="360"/>
-        <w:jc w:val="both"/>
-        <w:rPr>
-          <w:rFonts w:ascii="Times New Roman" w:eastAsia="Times New Roman" w:hAnsi="Times New Roman" w:cs="Times New Roman"/>
-          <w:sz w:val="28"/>
-        </w:rPr>
-      </w:pPr>
-      <w:r>
-        <w:rPr>
-          <w:rFonts w:ascii="Times New Roman" w:eastAsia="Times New Roman" w:hAnsi="Times New Roman" w:cs="Times New Roman"/>
-          <w:sz w:val="28"/>
-        </w:rPr>
-        <w:t>Новичок (отсутствие знаний по теме "ряды")</w:t>
-      </w:r>
-    </w:p>
-    <w:p>
-      <w:pPr>
-        <w:numPr>
-          <w:ilvl w:val="0"/>
-          <w:numId w:val="1"/>
-        </w:numPr>
-        <w:spacing w:after="0" w:line="240" w:lineRule="auto"/>
-        <w:ind w:left="720" w:hanging="360"/>
-        <w:jc w:val="both"/>
-        <w:rPr>
-          <w:rFonts w:ascii="Times New Roman" w:eastAsia="Times New Roman" w:hAnsi="Times New Roman" w:cs="Times New Roman"/>
-          <w:sz w:val="28"/>
-        </w:rPr>
-      </w:pPr>
-      <w:r>
-        <w:rPr>
-          <w:rFonts w:ascii="Times New Roman" w:eastAsia="Times New Roman" w:hAnsi="Times New Roman" w:cs="Times New Roman"/>
-          <w:sz w:val="28"/>
-        </w:rPr>
-        <w:t>Продвинутый</w:t>
-      </w:r>
+        <w:t xml:space="preserve">ное средство “Генератор гармонических рядов” – приложение, предназначенное для наглядного изображения гармонических рядов, упрощения понимания этой темы, а также, </w:t>
+      </w:r>
+      <w:r>
+        <w:rPr>
+          <w:rFonts w:ascii="Times New Roman" w:eastAsia="Times New Roman" w:hAnsi="Times New Roman" w:cs="Times New Roman"/>
+          <w:sz w:val="28"/>
+        </w:rPr>
+        <w:t>в некотором роде, исследований.</w:t>
+      </w:r>
+      <w:bookmarkStart w:id="0" w:name="_GoBack"/>
+      <w:bookmarkEnd w:id="0"/>
       <w:r>
         <w:rPr>
           <w:rFonts w:ascii="Times New Roman" w:eastAsia="Times New Roman" w:hAnsi="Times New Roman" w:cs="Times New Roman"/>
@@ -116,674 +78,7 @@
           <w:rFonts w:ascii="Times New Roman" w:eastAsia="Times New Roman" w:hAnsi="Times New Roman" w:cs="Times New Roman"/>
           <w:sz w:val="28"/>
         </w:rPr>
-        <w:t>(базовые знания)</w:t>
-      </w:r>
-    </w:p>
-    <w:p>
-      <w:pPr>
-        <w:numPr>
-          <w:ilvl w:val="0"/>
-          <w:numId w:val="1"/>
-        </w:numPr>
-        <w:spacing w:after="0" w:line="240" w:lineRule="auto"/>
-        <w:ind w:left="720" w:hanging="360"/>
-        <w:jc w:val="both"/>
-        <w:rPr>
-          <w:rFonts w:ascii="Times New Roman" w:eastAsia="Times New Roman" w:hAnsi="Times New Roman" w:cs="Times New Roman"/>
-          <w:sz w:val="28"/>
-        </w:rPr>
-      </w:pPr>
-      <w:r>
-        <w:rPr>
-          <w:rFonts w:ascii="Times New Roman" w:eastAsia="Times New Roman" w:hAnsi="Times New Roman" w:cs="Times New Roman"/>
-          <w:sz w:val="28"/>
-        </w:rPr>
-        <w:t>Эксп</w:t>
-      </w:r>
-      <w:r>
-        <w:rPr>
-          <w:rFonts w:ascii="Times New Roman" w:eastAsia="Times New Roman" w:hAnsi="Times New Roman" w:cs="Times New Roman"/>
-          <w:sz w:val="28"/>
-        </w:rPr>
-        <w:t>ерт (знание множества тонкостей)</w:t>
-      </w:r>
-    </w:p>
-    <w:p>
-      <w:pPr>
-        <w:spacing w:after="0" w:line="240" w:lineRule="auto"/>
-        <w:ind w:left="-567" w:firstLine="567"/>
-        <w:jc w:val="both"/>
-        <w:rPr>
-          <w:rFonts w:ascii="Times New Roman" w:eastAsia="Times New Roman" w:hAnsi="Times New Roman" w:cs="Times New Roman"/>
-          <w:sz w:val="28"/>
-        </w:rPr>
-      </w:pPr>
-      <w:r>
-        <w:rPr>
-          <w:rFonts w:ascii="Times New Roman" w:eastAsia="Times New Roman" w:hAnsi="Times New Roman" w:cs="Times New Roman"/>
-          <w:sz w:val="28"/>
-        </w:rPr>
-        <w:t xml:space="preserve">У каждой из этих групп существуют свои права доступа к программе. Новичку после </w:t>
-      </w:r>
-      <w:r>
-        <w:rPr>
-          <w:rFonts w:ascii="Times New Roman" w:eastAsia="Times New Roman" w:hAnsi="Times New Roman" w:cs="Times New Roman"/>
-          <w:sz w:val="28"/>
-        </w:rPr>
-        <w:t>входа</w:t>
-      </w:r>
-      <w:r>
-        <w:rPr>
-          <w:rFonts w:ascii="Times New Roman" w:eastAsia="Times New Roman" w:hAnsi="Times New Roman" w:cs="Times New Roman"/>
-          <w:sz w:val="28"/>
-        </w:rPr>
-        <w:t xml:space="preserve"> в программу будет предложено ознакомиться с теорией (сделано это, естественно, для того, чтобы пользователь знал, что он делает). Ему бу</w:t>
-      </w:r>
-      <w:r>
-        <w:rPr>
-          <w:rFonts w:ascii="Times New Roman" w:eastAsia="Times New Roman" w:hAnsi="Times New Roman" w:cs="Times New Roman"/>
-          <w:sz w:val="28"/>
-        </w:rPr>
-        <w:t xml:space="preserve">дет доступен </w:t>
-      </w:r>
-      <w:r>
-        <w:rPr>
-          <w:rFonts w:ascii="Times New Roman" w:eastAsia="Times New Roman" w:hAnsi="Times New Roman" w:cs="Times New Roman"/>
-          <w:sz w:val="28"/>
-        </w:rPr>
-        <w:t xml:space="preserve">базовый функционал. </w:t>
-      </w:r>
-      <w:r>
-        <w:rPr>
-          <w:rFonts w:ascii="Times New Roman" w:eastAsia="Times New Roman" w:hAnsi="Times New Roman" w:cs="Times New Roman"/>
-          <w:sz w:val="28"/>
-        </w:rPr>
-        <w:t>Продвинутому</w:t>
-      </w:r>
-      <w:r>
-        <w:rPr>
-          <w:rFonts w:ascii="Times New Roman" w:eastAsia="Times New Roman" w:hAnsi="Times New Roman" w:cs="Times New Roman"/>
-          <w:sz w:val="28"/>
-        </w:rPr>
-        <w:t xml:space="preserve"> будет предложена теория немного иного уровня, нежели новичку, как и функционал. Эксперту будет доступен полный функционал, исчерпывающая информация о теме и полный контроль над генерацией ряда. Каждый </w:t>
-      </w:r>
-      <w:r>
-        <w:rPr>
-          <w:rFonts w:ascii="Times New Roman" w:eastAsia="Times New Roman" w:hAnsi="Times New Roman" w:cs="Times New Roman"/>
-          <w:sz w:val="28"/>
-        </w:rPr>
-        <w:t xml:space="preserve">пользователь может переходить на любой уровень по своему желанию, но для этого нужно набрать достаточно баллов в специальном тесте (для перехода на </w:t>
-      </w:r>
-      <w:r>
-        <w:rPr>
-          <w:rFonts w:ascii="Times New Roman" w:eastAsia="Times New Roman" w:hAnsi="Times New Roman" w:cs="Times New Roman"/>
-          <w:sz w:val="28"/>
-        </w:rPr>
-        <w:t xml:space="preserve">уровень ниже </w:t>
-      </w:r>
-      <w:r>
-        <w:rPr>
-          <w:rFonts w:ascii="Times New Roman" w:eastAsia="Times New Roman" w:hAnsi="Times New Roman" w:cs="Times New Roman"/>
-          <w:sz w:val="28"/>
-        </w:rPr>
-        <w:t xml:space="preserve">или регистрации "новичка" тест не требуется).       </w:t>
-      </w:r>
-    </w:p>
-    <w:p>
-      <w:pPr>
-        <w:spacing w:after="0" w:line="240" w:lineRule="auto"/>
-        <w:ind w:left="-567" w:firstLine="567"/>
-        <w:jc w:val="both"/>
-        <w:rPr>
-          <w:rFonts w:ascii="Times New Roman" w:eastAsia="Times New Roman" w:hAnsi="Times New Roman" w:cs="Times New Roman"/>
-          <w:sz w:val="28"/>
-        </w:rPr>
-      </w:pPr>
-      <w:r>
-        <w:rPr>
-          <w:rFonts w:ascii="Times New Roman" w:eastAsia="Times New Roman" w:hAnsi="Times New Roman" w:cs="Times New Roman"/>
-          <w:sz w:val="28"/>
-        </w:rPr>
-        <w:t>Подробнее о функциях:</w:t>
-      </w:r>
-    </w:p>
-    <w:p>
-      <w:pPr>
-        <w:spacing w:after="0" w:line="240" w:lineRule="auto"/>
-        <w:ind w:left="-567" w:firstLine="567"/>
-        <w:jc w:val="both"/>
-        <w:rPr>
-          <w:rFonts w:ascii="Times New Roman" w:eastAsia="Times New Roman" w:hAnsi="Times New Roman" w:cs="Times New Roman"/>
-          <w:sz w:val="28"/>
-        </w:rPr>
-      </w:pPr>
-      <w:r>
-        <w:rPr>
-          <w:rFonts w:ascii="Times New Roman" w:eastAsia="Times New Roman" w:hAnsi="Times New Roman" w:cs="Times New Roman"/>
-          <w:sz w:val="28"/>
-        </w:rPr>
-        <w:t xml:space="preserve">   1. Новичок:</w:t>
-      </w:r>
-    </w:p>
-    <w:p>
-      <w:pPr>
-        <w:numPr>
-          <w:ilvl w:val="0"/>
-          <w:numId w:val="2"/>
-        </w:numPr>
-        <w:spacing w:after="0" w:line="240" w:lineRule="auto"/>
-        <w:ind w:left="1080" w:hanging="360"/>
-        <w:jc w:val="both"/>
-        <w:rPr>
-          <w:rFonts w:ascii="Times New Roman" w:eastAsia="Times New Roman" w:hAnsi="Times New Roman" w:cs="Times New Roman"/>
-          <w:sz w:val="28"/>
-        </w:rPr>
-      </w:pPr>
-      <w:r>
-        <w:rPr>
-          <w:rFonts w:ascii="Times New Roman" w:eastAsia="Times New Roman" w:hAnsi="Times New Roman" w:cs="Times New Roman"/>
-          <w:sz w:val="28"/>
-        </w:rPr>
-        <w:t>Сге</w:t>
-      </w:r>
-      <w:r>
-        <w:rPr>
-          <w:rFonts w:ascii="Times New Roman" w:eastAsia="Times New Roman" w:hAnsi="Times New Roman" w:cs="Times New Roman"/>
-          <w:sz w:val="28"/>
-        </w:rPr>
-        <w:t>нерировать абсолютно случайный</w:t>
-      </w:r>
-      <w:r>
-        <w:rPr>
-          <w:rFonts w:ascii="Times New Roman" w:eastAsia="Times New Roman" w:hAnsi="Times New Roman" w:cs="Times New Roman"/>
-          <w:sz w:val="28"/>
-        </w:rPr>
-        <w:t xml:space="preserve"> ряд</w:t>
-      </w:r>
-    </w:p>
-    <w:p>
-      <w:pPr>
-        <w:numPr>
-          <w:ilvl w:val="0"/>
-          <w:numId w:val="2"/>
-        </w:numPr>
-        <w:spacing w:after="0" w:line="240" w:lineRule="auto"/>
-        <w:ind w:left="1080" w:hanging="360"/>
-        <w:jc w:val="both"/>
-        <w:rPr>
-          <w:rFonts w:ascii="Times New Roman" w:eastAsia="Times New Roman" w:hAnsi="Times New Roman" w:cs="Times New Roman"/>
-          <w:sz w:val="28"/>
-        </w:rPr>
-      </w:pPr>
-      <w:r>
-        <w:rPr>
-          <w:rFonts w:ascii="Times New Roman" w:eastAsia="Times New Roman" w:hAnsi="Times New Roman" w:cs="Times New Roman"/>
-          <w:sz w:val="28"/>
-        </w:rPr>
-        <w:t xml:space="preserve">Сгенерировать </w:t>
-      </w:r>
-      <w:r>
-        <w:rPr>
-          <w:rFonts w:ascii="Times New Roman" w:eastAsia="Times New Roman" w:hAnsi="Times New Roman" w:cs="Times New Roman"/>
-          <w:sz w:val="28"/>
-        </w:rPr>
-        <w:t>ря</w:t>
-      </w:r>
-      <w:r>
-        <w:rPr>
-          <w:rFonts w:ascii="Times New Roman" w:eastAsia="Times New Roman" w:hAnsi="Times New Roman" w:cs="Times New Roman"/>
-          <w:sz w:val="28"/>
-        </w:rPr>
-        <w:t>д с указанием степени многочленов</w:t>
-      </w:r>
-      <w:r>
-        <w:rPr>
-          <w:rFonts w:ascii="Times New Roman" w:eastAsia="Times New Roman" w:hAnsi="Times New Roman" w:cs="Times New Roman"/>
-          <w:sz w:val="28"/>
-        </w:rPr>
-        <w:t xml:space="preserve"> и коэффициентов</w:t>
-      </w:r>
-    </w:p>
-    <w:p>
-      <w:pPr>
-        <w:numPr>
-          <w:ilvl w:val="0"/>
-          <w:numId w:val="2"/>
-        </w:numPr>
-        <w:spacing w:after="0" w:line="240" w:lineRule="auto"/>
-        <w:ind w:left="1080" w:hanging="360"/>
-        <w:jc w:val="both"/>
-        <w:rPr>
-          <w:rFonts w:ascii="Times New Roman" w:eastAsia="Times New Roman" w:hAnsi="Times New Roman" w:cs="Times New Roman"/>
-          <w:sz w:val="28"/>
-        </w:rPr>
-      </w:pPr>
-      <w:r>
-        <w:rPr>
-          <w:rFonts w:ascii="Times New Roman" w:eastAsia="Times New Roman" w:hAnsi="Times New Roman" w:cs="Times New Roman"/>
-          <w:sz w:val="28"/>
-        </w:rPr>
-        <w:t xml:space="preserve">Вычислить </w:t>
-      </w:r>
-      <w:r>
-        <w:rPr>
-          <w:rFonts w:ascii="Times New Roman" w:eastAsia="Times New Roman" w:hAnsi="Times New Roman" w:cs="Times New Roman"/>
-          <w:sz w:val="28"/>
-          <w:lang w:val="en-US"/>
-        </w:rPr>
-        <w:t>n-</w:t>
-      </w:r>
-      <w:proofErr w:type="spellStart"/>
-      <w:r>
-        <w:rPr>
-          <w:rFonts w:ascii="Times New Roman" w:eastAsia="Times New Roman" w:hAnsi="Times New Roman" w:cs="Times New Roman"/>
-          <w:sz w:val="28"/>
-        </w:rPr>
-        <w:t>ый</w:t>
-      </w:r>
-      <w:proofErr w:type="spellEnd"/>
-      <w:r>
-        <w:rPr>
-          <w:rFonts w:ascii="Times New Roman" w:eastAsia="Times New Roman" w:hAnsi="Times New Roman" w:cs="Times New Roman"/>
-          <w:sz w:val="28"/>
-        </w:rPr>
-        <w:t xml:space="preserve"> член ряда</w:t>
-      </w:r>
-    </w:p>
-    <w:p>
-      <w:pPr>
-        <w:spacing w:after="0" w:line="240" w:lineRule="auto"/>
-        <w:jc w:val="both"/>
-        <w:rPr>
-          <w:rFonts w:ascii="Times New Roman" w:eastAsia="Times New Roman" w:hAnsi="Times New Roman" w:cs="Times New Roman"/>
-          <w:sz w:val="28"/>
-        </w:rPr>
-      </w:pPr>
-      <w:r>
-        <w:rPr>
-          <w:rFonts w:ascii="Times New Roman" w:eastAsia="Times New Roman" w:hAnsi="Times New Roman" w:cs="Times New Roman"/>
-          <w:sz w:val="28"/>
-        </w:rPr>
-        <w:t xml:space="preserve">   2. Продвинутый:</w:t>
-      </w:r>
-    </w:p>
-    <w:p>
-      <w:pPr>
-        <w:numPr>
-          <w:ilvl w:val="0"/>
-          <w:numId w:val="3"/>
-        </w:numPr>
-        <w:spacing w:after="0" w:line="240" w:lineRule="auto"/>
-        <w:ind w:left="1080" w:hanging="360"/>
-        <w:jc w:val="both"/>
-        <w:rPr>
-          <w:rFonts w:ascii="Times New Roman" w:eastAsia="Times New Roman" w:hAnsi="Times New Roman" w:cs="Times New Roman"/>
-          <w:sz w:val="28"/>
-        </w:rPr>
-      </w:pPr>
-      <w:r>
-        <w:rPr>
-          <w:rFonts w:ascii="Times New Roman" w:eastAsia="Times New Roman" w:hAnsi="Times New Roman" w:cs="Times New Roman"/>
-          <w:sz w:val="28"/>
-        </w:rPr>
-        <w:t>Функционал новичка</w:t>
-      </w:r>
-    </w:p>
-    <w:p>
-      <w:pPr>
-        <w:numPr>
-          <w:ilvl w:val="0"/>
-          <w:numId w:val="3"/>
-        </w:numPr>
-        <w:spacing w:after="0" w:line="240" w:lineRule="auto"/>
-        <w:ind w:left="1080" w:hanging="360"/>
-        <w:jc w:val="both"/>
-        <w:rPr>
-          <w:rFonts w:ascii="Times New Roman" w:eastAsia="Times New Roman" w:hAnsi="Times New Roman" w:cs="Times New Roman"/>
-          <w:sz w:val="28"/>
-        </w:rPr>
-      </w:pPr>
-      <w:r>
-        <w:rPr>
-          <w:rFonts w:ascii="Times New Roman" w:eastAsia="Times New Roman" w:hAnsi="Times New Roman" w:cs="Times New Roman"/>
-          <w:sz w:val="28"/>
-        </w:rPr>
-        <w:t>Сгенерировать знакопеременный</w:t>
-      </w:r>
-      <w:r>
-        <w:rPr>
-          <w:rFonts w:ascii="Times New Roman" w:eastAsia="Times New Roman" w:hAnsi="Times New Roman" w:cs="Times New Roman"/>
-          <w:sz w:val="28"/>
-        </w:rPr>
-        <w:t xml:space="preserve"> ряд</w:t>
-      </w:r>
-    </w:p>
-    <w:p>
-      <w:pPr>
-        <w:numPr>
-          <w:ilvl w:val="0"/>
-          <w:numId w:val="3"/>
-        </w:numPr>
-        <w:spacing w:after="0" w:line="240" w:lineRule="auto"/>
-        <w:ind w:left="1080" w:hanging="360"/>
-        <w:jc w:val="both"/>
-        <w:rPr>
-          <w:rFonts w:ascii="Times New Roman" w:eastAsia="Times New Roman" w:hAnsi="Times New Roman" w:cs="Times New Roman"/>
-          <w:sz w:val="28"/>
-        </w:rPr>
-      </w:pPr>
-      <w:r>
-        <w:rPr>
-          <w:rFonts w:ascii="Times New Roman" w:eastAsia="Times New Roman" w:hAnsi="Times New Roman" w:cs="Times New Roman"/>
-          <w:sz w:val="28"/>
-        </w:rPr>
-        <w:t>Вычислить частичную сумму первы</w:t>
-      </w:r>
-      <w:r>
-        <w:rPr>
-          <w:rFonts w:ascii="Times New Roman" w:eastAsia="Times New Roman" w:hAnsi="Times New Roman" w:cs="Times New Roman"/>
-          <w:sz w:val="28"/>
-        </w:rPr>
-        <w:t xml:space="preserve">х n элементов </w:t>
-      </w:r>
-    </w:p>
-    <w:p>
-      <w:pPr>
-        <w:numPr>
-          <w:ilvl w:val="0"/>
-          <w:numId w:val="3"/>
-        </w:numPr>
-        <w:spacing w:after="0" w:line="240" w:lineRule="auto"/>
-        <w:ind w:left="1080" w:hanging="360"/>
-        <w:jc w:val="both"/>
-        <w:rPr>
-          <w:rFonts w:ascii="Times New Roman" w:eastAsia="Times New Roman" w:hAnsi="Times New Roman" w:cs="Times New Roman"/>
-          <w:sz w:val="28"/>
-        </w:rPr>
-      </w:pPr>
-      <w:r>
-        <w:rPr>
-          <w:rFonts w:ascii="Times New Roman" w:eastAsia="Times New Roman" w:hAnsi="Times New Roman" w:cs="Times New Roman"/>
-          <w:sz w:val="28"/>
-        </w:rPr>
-        <w:t xml:space="preserve">Управление сходимостью  </w:t>
-      </w:r>
-    </w:p>
-    <w:p>
-      <w:pPr>
-        <w:numPr>
-          <w:ilvl w:val="0"/>
-          <w:numId w:val="3"/>
-        </w:numPr>
-        <w:spacing w:after="0" w:line="240" w:lineRule="auto"/>
-        <w:ind w:left="1080" w:hanging="360"/>
-        <w:jc w:val="both"/>
-        <w:rPr>
-          <w:rFonts w:ascii="Times New Roman" w:eastAsia="Times New Roman" w:hAnsi="Times New Roman" w:cs="Times New Roman"/>
-          <w:sz w:val="28"/>
-        </w:rPr>
-      </w:pPr>
-      <w:r>
-        <w:rPr>
-          <w:rFonts w:ascii="Times New Roman" w:eastAsia="Times New Roman" w:hAnsi="Times New Roman" w:cs="Times New Roman"/>
-          <w:sz w:val="28"/>
-        </w:rPr>
-        <w:t>Вычислить полную сумму ряда</w:t>
-      </w:r>
-    </w:p>
-    <w:p>
-      <w:pPr>
-        <w:numPr>
-          <w:ilvl w:val="0"/>
-          <w:numId w:val="3"/>
-        </w:numPr>
-        <w:spacing w:after="0" w:line="240" w:lineRule="auto"/>
-        <w:ind w:left="1080" w:hanging="360"/>
-        <w:jc w:val="both"/>
-        <w:rPr>
-          <w:rFonts w:ascii="Times New Roman" w:eastAsia="Times New Roman" w:hAnsi="Times New Roman" w:cs="Times New Roman"/>
-          <w:sz w:val="28"/>
-        </w:rPr>
-      </w:pPr>
-      <w:r>
-        <w:rPr>
-          <w:rFonts w:ascii="Times New Roman" w:eastAsia="Times New Roman" w:hAnsi="Times New Roman" w:cs="Times New Roman"/>
-          <w:sz w:val="28"/>
-        </w:rPr>
-        <w:t xml:space="preserve">Генерация степенного и функционального рядов и вычисление области сходимости  </w:t>
-      </w:r>
-    </w:p>
-    <w:p>
-      <w:pPr>
-        <w:spacing w:after="0" w:line="240" w:lineRule="auto"/>
-        <w:jc w:val="both"/>
-        <w:rPr>
-          <w:rFonts w:ascii="Times New Roman" w:eastAsia="Times New Roman" w:hAnsi="Times New Roman" w:cs="Times New Roman"/>
-          <w:sz w:val="28"/>
-        </w:rPr>
-      </w:pPr>
-      <w:r>
-        <w:rPr>
-          <w:rFonts w:ascii="Times New Roman" w:eastAsia="Times New Roman" w:hAnsi="Times New Roman" w:cs="Times New Roman"/>
-          <w:sz w:val="28"/>
-        </w:rPr>
-        <w:t xml:space="preserve">   3. Эксперт:</w:t>
-      </w:r>
-    </w:p>
-    <w:p>
-      <w:pPr>
-        <w:numPr>
-          <w:ilvl w:val="0"/>
-          <w:numId w:val="4"/>
-        </w:numPr>
-        <w:spacing w:after="0" w:line="240" w:lineRule="auto"/>
-        <w:ind w:left="1080" w:hanging="360"/>
-        <w:jc w:val="both"/>
-        <w:rPr>
-          <w:rFonts w:ascii="Times New Roman" w:eastAsia="Times New Roman" w:hAnsi="Times New Roman" w:cs="Times New Roman"/>
-          <w:sz w:val="28"/>
-        </w:rPr>
-      </w:pPr>
-      <w:r>
-        <w:rPr>
-          <w:rFonts w:ascii="Times New Roman" w:eastAsia="Times New Roman" w:hAnsi="Times New Roman" w:cs="Times New Roman"/>
-          <w:sz w:val="28"/>
-        </w:rPr>
-        <w:t xml:space="preserve">Функционал продвинутого </w:t>
-      </w:r>
-    </w:p>
-    <w:p>
-      <w:pPr>
-        <w:numPr>
-          <w:ilvl w:val="0"/>
-          <w:numId w:val="4"/>
-        </w:numPr>
-        <w:spacing w:after="0" w:line="240" w:lineRule="auto"/>
-        <w:ind w:left="1080" w:hanging="360"/>
-        <w:jc w:val="both"/>
-        <w:rPr>
-          <w:rFonts w:ascii="Times New Roman" w:eastAsia="Times New Roman" w:hAnsi="Times New Roman" w:cs="Times New Roman"/>
-          <w:sz w:val="28"/>
-        </w:rPr>
-      </w:pPr>
-      <w:r>
-        <w:rPr>
-          <w:rFonts w:ascii="Times New Roman" w:eastAsia="Times New Roman" w:hAnsi="Times New Roman" w:cs="Times New Roman"/>
-          <w:sz w:val="28"/>
-        </w:rPr>
-        <w:t>Построение графика</w:t>
-      </w:r>
-    </w:p>
-    <w:p>
-      <w:pPr>
-        <w:numPr>
-          <w:ilvl w:val="0"/>
-          <w:numId w:val="4"/>
-        </w:numPr>
-        <w:spacing w:after="0" w:line="240" w:lineRule="auto"/>
-        <w:ind w:left="1080" w:hanging="360"/>
-        <w:jc w:val="both"/>
-        <w:rPr>
-          <w:rFonts w:ascii="Times New Roman" w:eastAsia="Times New Roman" w:hAnsi="Times New Roman" w:cs="Times New Roman"/>
-          <w:sz w:val="28"/>
-        </w:rPr>
-      </w:pPr>
-      <w:r>
-        <w:rPr>
-          <w:rFonts w:ascii="Times New Roman" w:eastAsia="Times New Roman" w:hAnsi="Times New Roman" w:cs="Times New Roman"/>
-          <w:sz w:val="28"/>
-        </w:rPr>
-        <w:t xml:space="preserve">Сгенерировать случайный гармонический ряд  </w:t>
-      </w:r>
-    </w:p>
-    <w:p>
-      <w:pPr>
-        <w:numPr>
-          <w:ilvl w:val="0"/>
-          <w:numId w:val="4"/>
-        </w:numPr>
-        <w:spacing w:after="0" w:line="240" w:lineRule="auto"/>
-        <w:ind w:left="1080" w:hanging="360"/>
-        <w:jc w:val="both"/>
-        <w:rPr>
-          <w:rFonts w:ascii="Times New Roman" w:eastAsia="Times New Roman" w:hAnsi="Times New Roman" w:cs="Times New Roman"/>
-          <w:sz w:val="28"/>
-        </w:rPr>
-      </w:pPr>
-      <w:r>
-        <w:rPr>
-          <w:rFonts w:ascii="Times New Roman" w:eastAsia="Times New Roman" w:hAnsi="Times New Roman" w:cs="Times New Roman"/>
-          <w:sz w:val="28"/>
-        </w:rPr>
-        <w:t xml:space="preserve">Сгенерировать истонченный гармонический ряд  </w:t>
-      </w:r>
-      <w:r>
-        <w:rPr>
-          <w:rFonts w:ascii="Times New Roman" w:eastAsia="Times New Roman" w:hAnsi="Times New Roman" w:cs="Times New Roman"/>
-          <w:sz w:val="28"/>
-        </w:rPr>
         <w:tab/>
-      </w:r>
-    </w:p>
-    <w:p>
-      <w:pPr>
-        <w:spacing w:after="0" w:line="240" w:lineRule="auto"/>
-        <w:jc w:val="both"/>
-        <w:rPr>
-          <w:rFonts w:ascii="Times New Roman" w:eastAsia="Times New Roman" w:hAnsi="Times New Roman" w:cs="Times New Roman"/>
-          <w:sz w:val="28"/>
-        </w:rPr>
-      </w:pPr>
-      <w:r>
-        <w:rPr>
-          <w:rFonts w:ascii="Times New Roman" w:eastAsia="Times New Roman" w:hAnsi="Times New Roman" w:cs="Times New Roman"/>
-          <w:sz w:val="28"/>
-        </w:rPr>
-        <w:t xml:space="preserve">   4. Все пользовател</w:t>
-      </w:r>
-      <w:r>
-        <w:rPr>
-          <w:rFonts w:ascii="Times New Roman" w:eastAsia="Times New Roman" w:hAnsi="Times New Roman" w:cs="Times New Roman"/>
-          <w:sz w:val="28"/>
-        </w:rPr>
-        <w:t>и:</w:t>
-      </w:r>
-    </w:p>
-    <w:p>
-      <w:pPr>
-        <w:numPr>
-          <w:ilvl w:val="0"/>
-          <w:numId w:val="5"/>
-        </w:numPr>
-        <w:spacing w:after="0" w:line="240" w:lineRule="auto"/>
-        <w:ind w:left="1080" w:hanging="360"/>
-        <w:jc w:val="both"/>
-        <w:rPr>
-          <w:rFonts w:ascii="Times New Roman" w:eastAsia="Times New Roman" w:hAnsi="Times New Roman" w:cs="Times New Roman"/>
-          <w:sz w:val="28"/>
-        </w:rPr>
-      </w:pPr>
-      <w:r>
-        <w:rPr>
-          <w:rFonts w:ascii="Times New Roman" w:eastAsia="Times New Roman" w:hAnsi="Times New Roman" w:cs="Times New Roman"/>
-          <w:sz w:val="28"/>
-        </w:rPr>
-        <w:t>Просмотреть историю генерации</w:t>
-      </w:r>
-    </w:p>
-    <w:p>
-      <w:pPr>
-        <w:numPr>
-          <w:ilvl w:val="0"/>
-          <w:numId w:val="5"/>
-        </w:numPr>
-        <w:spacing w:after="0" w:line="240" w:lineRule="auto"/>
-        <w:ind w:left="1080" w:hanging="360"/>
-        <w:jc w:val="both"/>
-        <w:rPr>
-          <w:rFonts w:ascii="Times New Roman" w:eastAsia="Times New Roman" w:hAnsi="Times New Roman" w:cs="Times New Roman"/>
-          <w:sz w:val="28"/>
-        </w:rPr>
-      </w:pPr>
-      <w:r>
-        <w:rPr>
-          <w:rFonts w:ascii="Times New Roman" w:eastAsia="Times New Roman" w:hAnsi="Times New Roman" w:cs="Times New Roman"/>
-          <w:sz w:val="28"/>
-        </w:rPr>
-        <w:t>Просмотреть теорию</w:t>
-      </w:r>
-    </w:p>
-    <w:p>
-      <w:pPr>
-        <w:numPr>
-          <w:ilvl w:val="0"/>
-          <w:numId w:val="5"/>
-        </w:numPr>
-        <w:spacing w:after="0" w:line="240" w:lineRule="auto"/>
-        <w:ind w:left="1080" w:hanging="360"/>
-        <w:jc w:val="both"/>
-        <w:rPr>
-          <w:rFonts w:ascii="Times New Roman" w:eastAsia="Times New Roman" w:hAnsi="Times New Roman" w:cs="Times New Roman"/>
-          <w:sz w:val="28"/>
-        </w:rPr>
-      </w:pPr>
-      <w:r>
-        <w:rPr>
-          <w:rFonts w:ascii="Times New Roman" w:eastAsia="Times New Roman" w:hAnsi="Times New Roman" w:cs="Times New Roman"/>
-          <w:sz w:val="28"/>
-        </w:rPr>
-        <w:t xml:space="preserve">Пройти тест и перейти на следующий уровень </w:t>
-      </w:r>
-      <w:r>
-        <w:rPr>
-          <w:rFonts w:ascii="Times New Roman" w:eastAsia="Times New Roman" w:hAnsi="Times New Roman" w:cs="Times New Roman"/>
-          <w:sz w:val="28"/>
-        </w:rPr>
-        <w:tab/>
-      </w:r>
-      <w:r>
-        <w:rPr>
-          <w:rFonts w:ascii="Times New Roman" w:eastAsia="Times New Roman" w:hAnsi="Times New Roman" w:cs="Times New Roman"/>
-          <w:sz w:val="28"/>
-        </w:rPr>
-        <w:tab/>
-      </w:r>
-    </w:p>
-    <w:p>
-      <w:pPr>
-        <w:spacing w:after="0" w:line="240" w:lineRule="auto"/>
-        <w:jc w:val="both"/>
-        <w:rPr>
-          <w:rFonts w:ascii="Times New Roman" w:eastAsia="Times New Roman" w:hAnsi="Times New Roman" w:cs="Times New Roman"/>
-          <w:sz w:val="28"/>
-        </w:rPr>
-      </w:pPr>
-      <w:r>
-        <w:rPr>
-          <w:rFonts w:ascii="Times New Roman" w:eastAsia="Times New Roman" w:hAnsi="Times New Roman" w:cs="Times New Roman"/>
-          <w:sz w:val="28"/>
-        </w:rPr>
-        <w:t xml:space="preserve"> </w:t>
       </w:r>
       <w:r>
         <w:rPr>
@@ -892,8 +187,12 @@
     </w:p>
     <w:p>
       <w:pPr>
-        <w:spacing w:after="0" w:line="240" w:lineRule="auto"/>
-        <w:ind w:left="-567" w:firstLine="567"/>
+        <w:pStyle w:val="a6"/>
+        <w:numPr>
+          <w:ilvl w:val="0"/>
+          <w:numId w:val="8"/>
+        </w:numPr>
+        <w:spacing w:after="0" w:line="240" w:lineRule="auto"/>
         <w:jc w:val="both"/>
         <w:rPr>
           <w:rFonts w:ascii="Times New Roman" w:eastAsia="Times New Roman" w:hAnsi="Times New Roman" w:cs="Times New Roman"/>
@@ -907,16 +206,7 @@
           <w:b/>
           <w:sz w:val="28"/>
         </w:rPr>
-        <w:lastRenderedPageBreak/>
-        <w:t>Аналитический обзор литературы по теме проекта. И</w:t>
-      </w:r>
-      <w:r>
-        <w:rPr>
-          <w:rFonts w:ascii="Times New Roman" w:eastAsia="Times New Roman" w:hAnsi="Times New Roman" w:cs="Times New Roman"/>
-          <w:b/>
-          <w:sz w:val="28"/>
-        </w:rPr>
-        <w:t>зучение требований, определение вариантов использования.</w:t>
+        <w:t>Аналитический обзор литературы по теме проекта. Изучение требований, определение вариантов использования.</w:t>
       </w:r>
     </w:p>
     <w:p>
@@ -961,16 +251,7 @@
           <w:sz w:val="28"/>
           <w:lang w:val="en-US"/>
         </w:rPr>
-        <w:t xml:space="preserve">Windows 8 Apps Revealed Using XAML and </w:t>
-      </w:r>
-      <w:r>
-        <w:rPr>
-          <w:rFonts w:ascii="Times New Roman" w:eastAsia="Times New Roman" w:hAnsi="Times New Roman" w:cs="Times New Roman"/>
-          <w:i/>
-          <w:sz w:val="28"/>
-          <w:lang w:val="en-US"/>
-        </w:rPr>
-        <w:t>C#: Using XAML and C# - Adam Freeman</w:t>
+        <w:t>Windows 8 Apps Revealed Using XAML and C#: Using XAML and C# - Adam Freeman</w:t>
       </w:r>
     </w:p>
     <w:p>
@@ -1000,7 +281,7 @@
     </w:p>
     <w:p>
       <w:pPr>
-        <w:spacing w:after="360" w:line="240" w:lineRule="auto"/>
+        <w:spacing w:after="0" w:line="240" w:lineRule="auto"/>
         <w:ind w:right="85"/>
         <w:rPr>
           <w:rFonts w:ascii="Times New Roman" w:eastAsia="Times New Roman" w:hAnsi="Times New Roman" w:cs="Times New Roman"/>
@@ -1012,39 +293,6 @@
           <w:rFonts w:ascii="Times New Roman" w:eastAsia="Times New Roman" w:hAnsi="Times New Roman" w:cs="Times New Roman"/>
           <w:sz w:val="28"/>
         </w:rPr>
-        <w:t>В данном приложении…</w:t>
-      </w:r>
-      <w:proofErr w:type="gramStart"/>
-      <w:r>
-        <w:rPr>
-          <w:rFonts w:ascii="Times New Roman" w:eastAsia="Times New Roman" w:hAnsi="Times New Roman" w:cs="Times New Roman"/>
-          <w:sz w:val="28"/>
-        </w:rPr>
-        <w:t>…….</w:t>
-      </w:r>
-      <w:proofErr w:type="gramEnd"/>
-      <w:r>
-        <w:rPr>
-          <w:rFonts w:ascii="Times New Roman" w:eastAsia="Times New Roman" w:hAnsi="Times New Roman" w:cs="Times New Roman"/>
-          <w:sz w:val="28"/>
-        </w:rPr>
-        <w:t>.</w:t>
-      </w:r>
-    </w:p>
-    <w:p>
-      <w:pPr>
-        <w:spacing w:after="0" w:line="240" w:lineRule="auto"/>
-        <w:ind w:right="85"/>
-        <w:rPr>
-          <w:rFonts w:ascii="Times New Roman" w:eastAsia="Times New Roman" w:hAnsi="Times New Roman" w:cs="Times New Roman"/>
-          <w:sz w:val="28"/>
-        </w:rPr>
-      </w:pPr>
-      <w:r>
-        <w:rPr>
-          <w:rFonts w:ascii="Times New Roman" w:eastAsia="Times New Roman" w:hAnsi="Times New Roman" w:cs="Times New Roman"/>
-          <w:sz w:val="28"/>
-        </w:rPr>
         <w:t>Правила, которыми должно придерживаться приложение</w:t>
       </w:r>
     </w:p>
@@ -1146,19 +394,16 @@
           <w:rFonts w:ascii="Times New Roman" w:eastAsia="Times New Roman" w:hAnsi="Times New Roman" w:cs="Times New Roman"/>
           <w:sz w:val="28"/>
         </w:rPr>
-        <w:t>Данное приложение будет использоваться преимущественно студентами. Думаю, что это полезная п</w:t>
-      </w:r>
-      <w:r>
-        <w:rPr>
-          <w:rFonts w:ascii="Times New Roman" w:eastAsia="Times New Roman" w:hAnsi="Times New Roman" w:cs="Times New Roman"/>
-          <w:sz w:val="28"/>
-        </w:rPr>
-        <w:t>рограмма, которая максимально упрощает процесс обучения и некоторых исследований.</w:t>
+        <w:t>Данное приложение будет использоваться преимущественно студентами. Думаю, что это полезная программа, которая максимально упрощает процесс обучения и некоторых исследований.</w:t>
       </w:r>
     </w:p>
     <w:p>
       <w:pPr>
         <w:pStyle w:val="1"/>
+        <w:numPr>
+          <w:ilvl w:val="0"/>
+          <w:numId w:val="8"/>
+        </w:numPr>
         <w:rPr>
           <w:rFonts w:ascii="Times New Roman" w:eastAsia="Times New Roman" w:hAnsi="Times New Roman" w:cs="Times New Roman"/>
           <w:b/>
@@ -1221,7 +466,11 @@
     </w:p>
     <w:p>
       <w:pPr>
-        <w:ind w:left="-567" w:firstLine="567"/>
+        <w:pStyle w:val="a6"/>
+        <w:numPr>
+          <w:ilvl w:val="0"/>
+          <w:numId w:val="8"/>
+        </w:numPr>
         <w:jc w:val="both"/>
         <w:rPr>
           <w:rFonts w:ascii="Times New Roman" w:hAnsi="Times New Roman" w:cs="Times New Roman"/>
@@ -1319,6 +568,7 @@
     </w:p>
     <w:p>
       <w:pPr>
+        <w:spacing w:after="0"/>
         <w:ind w:left="-567" w:firstLine="567"/>
         <w:jc w:val="both"/>
         <w:rPr>
@@ -1364,6 +614,7 @@
     </w:p>
     <w:p>
       <w:pPr>
+        <w:spacing w:after="0"/>
         <w:ind w:left="-567" w:firstLine="567"/>
         <w:jc w:val="both"/>
         <w:rPr>
@@ -1384,6 +635,10 @@
     <w:p>
       <w:pPr>
         <w:pStyle w:val="1"/>
+        <w:numPr>
+          <w:ilvl w:val="0"/>
+          <w:numId w:val="8"/>
+        </w:numPr>
         <w:rPr>
           <w:rFonts w:ascii="Times New Roman" w:eastAsia="Times New Roman" w:hAnsi="Times New Roman" w:cs="Times New Roman"/>
           <w:b/>
@@ -1401,6 +656,588 @@
     </w:p>
     <w:p>
       <w:pPr>
+        <w:spacing w:after="0" w:line="240" w:lineRule="auto"/>
+        <w:ind w:left="-567" w:firstLine="567"/>
+        <w:jc w:val="both"/>
+        <w:rPr>
+          <w:rFonts w:ascii="Times New Roman" w:eastAsia="Times New Roman" w:hAnsi="Times New Roman" w:cs="Times New Roman"/>
+          <w:sz w:val="28"/>
+        </w:rPr>
+      </w:pPr>
+      <w:r>
+        <w:rPr>
+          <w:rFonts w:ascii="Times New Roman" w:eastAsia="Times New Roman" w:hAnsi="Times New Roman" w:cs="Times New Roman"/>
+          <w:sz w:val="28"/>
+        </w:rPr>
+        <w:t xml:space="preserve">Имеются 3 группы пользователей: </w:t>
+      </w:r>
+    </w:p>
+    <w:p>
+      <w:pPr>
+        <w:numPr>
+          <w:ilvl w:val="0"/>
+          <w:numId w:val="1"/>
+        </w:numPr>
+        <w:spacing w:after="0" w:line="240" w:lineRule="auto"/>
+        <w:ind w:left="720" w:hanging="360"/>
+        <w:jc w:val="both"/>
+        <w:rPr>
+          <w:rFonts w:ascii="Times New Roman" w:eastAsia="Times New Roman" w:hAnsi="Times New Roman" w:cs="Times New Roman"/>
+          <w:sz w:val="28"/>
+        </w:rPr>
+      </w:pPr>
+      <w:r>
+        <w:rPr>
+          <w:rFonts w:ascii="Times New Roman" w:eastAsia="Times New Roman" w:hAnsi="Times New Roman" w:cs="Times New Roman"/>
+          <w:sz w:val="28"/>
+        </w:rPr>
+        <w:t>Новичок (отсутствие знаний по теме "ряды")</w:t>
+      </w:r>
+    </w:p>
+    <w:p>
+      <w:pPr>
+        <w:numPr>
+          <w:ilvl w:val="0"/>
+          <w:numId w:val="1"/>
+        </w:numPr>
+        <w:spacing w:after="0" w:line="240" w:lineRule="auto"/>
+        <w:ind w:left="720" w:hanging="360"/>
+        <w:jc w:val="both"/>
+        <w:rPr>
+          <w:rFonts w:ascii="Times New Roman" w:eastAsia="Times New Roman" w:hAnsi="Times New Roman" w:cs="Times New Roman"/>
+          <w:sz w:val="28"/>
+        </w:rPr>
+      </w:pPr>
+      <w:r>
+        <w:rPr>
+          <w:rFonts w:ascii="Times New Roman" w:eastAsia="Times New Roman" w:hAnsi="Times New Roman" w:cs="Times New Roman"/>
+          <w:sz w:val="28"/>
+        </w:rPr>
+        <w:t>Продвинутый (базовые знания)</w:t>
+      </w:r>
+    </w:p>
+    <w:p>
+      <w:pPr>
+        <w:numPr>
+          <w:ilvl w:val="0"/>
+          <w:numId w:val="1"/>
+        </w:numPr>
+        <w:spacing w:after="0" w:line="240" w:lineRule="auto"/>
+        <w:ind w:left="720" w:hanging="360"/>
+        <w:jc w:val="both"/>
+        <w:rPr>
+          <w:rFonts w:ascii="Times New Roman" w:eastAsia="Times New Roman" w:hAnsi="Times New Roman" w:cs="Times New Roman"/>
+          <w:sz w:val="28"/>
+        </w:rPr>
+      </w:pPr>
+      <w:r>
+        <w:rPr>
+          <w:rFonts w:ascii="Times New Roman" w:eastAsia="Times New Roman" w:hAnsi="Times New Roman" w:cs="Times New Roman"/>
+          <w:sz w:val="28"/>
+        </w:rPr>
+        <w:t>Эксперт (знание множества тонкостей)</w:t>
+      </w:r>
+    </w:p>
+    <w:p>
+      <w:pPr>
+        <w:spacing w:after="0" w:line="240" w:lineRule="auto"/>
+        <w:ind w:left="-567" w:firstLine="567"/>
+        <w:jc w:val="both"/>
+        <w:rPr>
+          <w:rFonts w:ascii="Times New Roman" w:eastAsia="Times New Roman" w:hAnsi="Times New Roman" w:cs="Times New Roman"/>
+          <w:sz w:val="28"/>
+        </w:rPr>
+      </w:pPr>
+      <w:r>
+        <w:rPr>
+          <w:rFonts w:ascii="Times New Roman" w:eastAsia="Times New Roman" w:hAnsi="Times New Roman" w:cs="Times New Roman"/>
+          <w:sz w:val="28"/>
+        </w:rPr>
+        <w:t xml:space="preserve">У каждой из этих групп существуют свои права доступа к программе. Новичку после входа в программу будет предложено ознакомиться с теорией (сделано это, естественно, для того, чтобы пользователь знал, что он делает). Ему будет доступен базовый функционал. Продвинутому будет предложена теория немного иного уровня, нежели новичку, как и функционал. Эксперту будет доступен полный функционал, исчерпывающая информация о теме и полный контроль над генерацией ряда. Каждый пользователь может переходить на любой уровень по своему желанию, но для этого нужно набрать достаточно баллов в специальном тесте (для перехода на уровень ниже или регистрации "новичка" тест не требуется).       </w:t>
+      </w:r>
+    </w:p>
+    <w:p>
+      <w:pPr>
+        <w:spacing w:after="0" w:line="240" w:lineRule="auto"/>
+        <w:ind w:left="-567" w:firstLine="567"/>
+        <w:jc w:val="both"/>
+        <w:rPr>
+          <w:rFonts w:ascii="Times New Roman" w:eastAsia="Times New Roman" w:hAnsi="Times New Roman" w:cs="Times New Roman"/>
+          <w:sz w:val="28"/>
+        </w:rPr>
+      </w:pPr>
+      <w:r>
+        <w:rPr>
+          <w:rFonts w:ascii="Times New Roman" w:eastAsia="Times New Roman" w:hAnsi="Times New Roman" w:cs="Times New Roman"/>
+          <w:sz w:val="28"/>
+        </w:rPr>
+        <w:t>Подробнее о функциях:</w:t>
+      </w:r>
+    </w:p>
+    <w:p>
+      <w:pPr>
+        <w:spacing w:after="0" w:line="240" w:lineRule="auto"/>
+        <w:ind w:left="-567" w:firstLine="567"/>
+        <w:jc w:val="both"/>
+        <w:rPr>
+          <w:rFonts w:ascii="Times New Roman" w:eastAsia="Times New Roman" w:hAnsi="Times New Roman" w:cs="Times New Roman"/>
+          <w:sz w:val="28"/>
+        </w:rPr>
+      </w:pPr>
+      <w:r>
+        <w:rPr>
+          <w:rFonts w:ascii="Times New Roman" w:eastAsia="Times New Roman" w:hAnsi="Times New Roman" w:cs="Times New Roman"/>
+          <w:sz w:val="28"/>
+        </w:rPr>
+        <w:t xml:space="preserve">   1. Новичок:</w:t>
+      </w:r>
+    </w:p>
+    <w:p>
+      <w:pPr>
+        <w:numPr>
+          <w:ilvl w:val="0"/>
+          <w:numId w:val="2"/>
+        </w:numPr>
+        <w:spacing w:after="0" w:line="240" w:lineRule="auto"/>
+        <w:ind w:left="1080" w:hanging="360"/>
+        <w:jc w:val="both"/>
+        <w:rPr>
+          <w:rFonts w:ascii="Times New Roman" w:eastAsia="Times New Roman" w:hAnsi="Times New Roman" w:cs="Times New Roman"/>
+          <w:sz w:val="28"/>
+        </w:rPr>
+      </w:pPr>
+      <w:r>
+        <w:rPr>
+          <w:rFonts w:ascii="Times New Roman" w:eastAsia="Times New Roman" w:hAnsi="Times New Roman" w:cs="Times New Roman"/>
+          <w:sz w:val="28"/>
+        </w:rPr>
+        <w:t>Сгенерировать абсолютно случайный ряд</w:t>
+      </w:r>
+    </w:p>
+    <w:p>
+      <w:pPr>
+        <w:numPr>
+          <w:ilvl w:val="0"/>
+          <w:numId w:val="2"/>
+        </w:numPr>
+        <w:spacing w:after="0" w:line="240" w:lineRule="auto"/>
+        <w:ind w:left="1080" w:hanging="360"/>
+        <w:jc w:val="both"/>
+        <w:rPr>
+          <w:rFonts w:ascii="Times New Roman" w:eastAsia="Times New Roman" w:hAnsi="Times New Roman" w:cs="Times New Roman"/>
+          <w:sz w:val="28"/>
+        </w:rPr>
+      </w:pPr>
+      <w:r>
+        <w:rPr>
+          <w:rFonts w:ascii="Times New Roman" w:eastAsia="Times New Roman" w:hAnsi="Times New Roman" w:cs="Times New Roman"/>
+          <w:sz w:val="28"/>
+        </w:rPr>
+        <w:lastRenderedPageBreak/>
+        <w:t>Сгенерировать ряд с указанием степени многочленов и коэффициентов</w:t>
+      </w:r>
+    </w:p>
+    <w:p>
+      <w:pPr>
+        <w:numPr>
+          <w:ilvl w:val="0"/>
+          <w:numId w:val="2"/>
+        </w:numPr>
+        <w:spacing w:after="0" w:line="240" w:lineRule="auto"/>
+        <w:ind w:left="1080" w:hanging="360"/>
+        <w:jc w:val="both"/>
+        <w:rPr>
+          <w:rFonts w:ascii="Times New Roman" w:eastAsia="Times New Roman" w:hAnsi="Times New Roman" w:cs="Times New Roman"/>
+          <w:sz w:val="28"/>
+        </w:rPr>
+      </w:pPr>
+      <w:r>
+        <w:rPr>
+          <w:rFonts w:ascii="Times New Roman" w:eastAsia="Times New Roman" w:hAnsi="Times New Roman" w:cs="Times New Roman"/>
+          <w:sz w:val="28"/>
+        </w:rPr>
+        <w:t xml:space="preserve">Вычислить </w:t>
+      </w:r>
+      <w:r>
+        <w:rPr>
+          <w:rFonts w:ascii="Times New Roman" w:eastAsia="Times New Roman" w:hAnsi="Times New Roman" w:cs="Times New Roman"/>
+          <w:sz w:val="28"/>
+          <w:lang w:val="en-US"/>
+        </w:rPr>
+        <w:t>n-</w:t>
+      </w:r>
+      <w:proofErr w:type="spellStart"/>
+      <w:r>
+        <w:rPr>
+          <w:rFonts w:ascii="Times New Roman" w:eastAsia="Times New Roman" w:hAnsi="Times New Roman" w:cs="Times New Roman"/>
+          <w:sz w:val="28"/>
+        </w:rPr>
+        <w:t>ый</w:t>
+      </w:r>
+      <w:proofErr w:type="spellEnd"/>
+      <w:r>
+        <w:rPr>
+          <w:rFonts w:ascii="Times New Roman" w:eastAsia="Times New Roman" w:hAnsi="Times New Roman" w:cs="Times New Roman"/>
+          <w:sz w:val="28"/>
+        </w:rPr>
+        <w:t xml:space="preserve"> член ряда</w:t>
+      </w:r>
+    </w:p>
+    <w:p>
+      <w:pPr>
+        <w:spacing w:after="0" w:line="240" w:lineRule="auto"/>
+        <w:jc w:val="both"/>
+        <w:rPr>
+          <w:rFonts w:ascii="Times New Roman" w:eastAsia="Times New Roman" w:hAnsi="Times New Roman" w:cs="Times New Roman"/>
+          <w:sz w:val="28"/>
+        </w:rPr>
+      </w:pPr>
+      <w:r>
+        <w:rPr>
+          <w:rFonts w:ascii="Times New Roman" w:eastAsia="Times New Roman" w:hAnsi="Times New Roman" w:cs="Times New Roman"/>
+          <w:sz w:val="28"/>
+        </w:rPr>
+        <w:t xml:space="preserve">   2. Продвинутый:</w:t>
+      </w:r>
+    </w:p>
+    <w:p>
+      <w:pPr>
+        <w:numPr>
+          <w:ilvl w:val="0"/>
+          <w:numId w:val="3"/>
+        </w:numPr>
+        <w:spacing w:after="0" w:line="240" w:lineRule="auto"/>
+        <w:ind w:left="1080" w:hanging="360"/>
+        <w:jc w:val="both"/>
+        <w:rPr>
+          <w:rFonts w:ascii="Times New Roman" w:eastAsia="Times New Roman" w:hAnsi="Times New Roman" w:cs="Times New Roman"/>
+          <w:sz w:val="28"/>
+        </w:rPr>
+      </w:pPr>
+      <w:r>
+        <w:rPr>
+          <w:rFonts w:ascii="Times New Roman" w:eastAsia="Times New Roman" w:hAnsi="Times New Roman" w:cs="Times New Roman"/>
+          <w:sz w:val="28"/>
+        </w:rPr>
+        <w:t>Функционал новичка</w:t>
+      </w:r>
+    </w:p>
+    <w:p>
+      <w:pPr>
+        <w:numPr>
+          <w:ilvl w:val="0"/>
+          <w:numId w:val="3"/>
+        </w:numPr>
+        <w:spacing w:after="0" w:line="240" w:lineRule="auto"/>
+        <w:ind w:left="1080" w:hanging="360"/>
+        <w:jc w:val="both"/>
+        <w:rPr>
+          <w:rFonts w:ascii="Times New Roman" w:eastAsia="Times New Roman" w:hAnsi="Times New Roman" w:cs="Times New Roman"/>
+          <w:sz w:val="28"/>
+        </w:rPr>
+      </w:pPr>
+      <w:r>
+        <w:rPr>
+          <w:rFonts w:ascii="Times New Roman" w:eastAsia="Times New Roman" w:hAnsi="Times New Roman" w:cs="Times New Roman"/>
+          <w:sz w:val="28"/>
+        </w:rPr>
+        <w:t>Сгенерировать знакопеременный ряд</w:t>
+      </w:r>
+    </w:p>
+    <w:p>
+      <w:pPr>
+        <w:numPr>
+          <w:ilvl w:val="0"/>
+          <w:numId w:val="3"/>
+        </w:numPr>
+        <w:spacing w:after="0" w:line="240" w:lineRule="auto"/>
+        <w:ind w:left="1080" w:hanging="360"/>
+        <w:jc w:val="both"/>
+        <w:rPr>
+          <w:rFonts w:ascii="Times New Roman" w:eastAsia="Times New Roman" w:hAnsi="Times New Roman" w:cs="Times New Roman"/>
+          <w:sz w:val="28"/>
+        </w:rPr>
+      </w:pPr>
+      <w:r>
+        <w:rPr>
+          <w:rFonts w:ascii="Times New Roman" w:eastAsia="Times New Roman" w:hAnsi="Times New Roman" w:cs="Times New Roman"/>
+          <w:sz w:val="28"/>
+        </w:rPr>
+        <w:t xml:space="preserve">Вычислить частичную сумму первых n элементов </w:t>
+      </w:r>
+    </w:p>
+    <w:p>
+      <w:pPr>
+        <w:numPr>
+          <w:ilvl w:val="0"/>
+          <w:numId w:val="3"/>
+        </w:numPr>
+        <w:spacing w:after="0" w:line="240" w:lineRule="auto"/>
+        <w:ind w:left="1080" w:hanging="360"/>
+        <w:jc w:val="both"/>
+        <w:rPr>
+          <w:rFonts w:ascii="Times New Roman" w:eastAsia="Times New Roman" w:hAnsi="Times New Roman" w:cs="Times New Roman"/>
+          <w:sz w:val="28"/>
+        </w:rPr>
+      </w:pPr>
+      <w:r>
+        <w:rPr>
+          <w:rFonts w:ascii="Times New Roman" w:eastAsia="Times New Roman" w:hAnsi="Times New Roman" w:cs="Times New Roman"/>
+          <w:sz w:val="28"/>
+        </w:rPr>
+        <w:t xml:space="preserve">Управление сходимостью  </w:t>
+      </w:r>
+    </w:p>
+    <w:p>
+      <w:pPr>
+        <w:numPr>
+          <w:ilvl w:val="0"/>
+          <w:numId w:val="3"/>
+        </w:numPr>
+        <w:spacing w:after="0" w:line="240" w:lineRule="auto"/>
+        <w:ind w:left="1080" w:hanging="360"/>
+        <w:jc w:val="both"/>
+        <w:rPr>
+          <w:rFonts w:ascii="Times New Roman" w:eastAsia="Times New Roman" w:hAnsi="Times New Roman" w:cs="Times New Roman"/>
+          <w:sz w:val="28"/>
+        </w:rPr>
+      </w:pPr>
+      <w:r>
+        <w:rPr>
+          <w:rFonts w:ascii="Times New Roman" w:eastAsia="Times New Roman" w:hAnsi="Times New Roman" w:cs="Times New Roman"/>
+          <w:sz w:val="28"/>
+        </w:rPr>
+        <w:t>Вычислить полную сумму ряда</w:t>
+      </w:r>
+    </w:p>
+    <w:p>
+      <w:pPr>
+        <w:numPr>
+          <w:ilvl w:val="0"/>
+          <w:numId w:val="3"/>
+        </w:numPr>
+        <w:spacing w:after="0" w:line="240" w:lineRule="auto"/>
+        <w:ind w:left="1080" w:hanging="360"/>
+        <w:jc w:val="both"/>
+        <w:rPr>
+          <w:rFonts w:ascii="Times New Roman" w:eastAsia="Times New Roman" w:hAnsi="Times New Roman" w:cs="Times New Roman"/>
+          <w:sz w:val="28"/>
+        </w:rPr>
+      </w:pPr>
+      <w:r>
+        <w:rPr>
+          <w:rFonts w:ascii="Times New Roman" w:eastAsia="Times New Roman" w:hAnsi="Times New Roman" w:cs="Times New Roman"/>
+          <w:sz w:val="28"/>
+        </w:rPr>
+        <w:t xml:space="preserve">Генерация степенного и функционального рядов и вычисление области сходимости  </w:t>
+      </w:r>
+    </w:p>
+    <w:p>
+      <w:pPr>
+        <w:spacing w:after="0" w:line="240" w:lineRule="auto"/>
+        <w:jc w:val="both"/>
+        <w:rPr>
+          <w:rFonts w:ascii="Times New Roman" w:eastAsia="Times New Roman" w:hAnsi="Times New Roman" w:cs="Times New Roman"/>
+          <w:sz w:val="28"/>
+        </w:rPr>
+      </w:pPr>
+      <w:r>
+        <w:rPr>
+          <w:rFonts w:ascii="Times New Roman" w:eastAsia="Times New Roman" w:hAnsi="Times New Roman" w:cs="Times New Roman"/>
+          <w:sz w:val="28"/>
+        </w:rPr>
+        <w:t xml:space="preserve">   3. Эксперт:</w:t>
+      </w:r>
+    </w:p>
+    <w:p>
+      <w:pPr>
+        <w:numPr>
+          <w:ilvl w:val="0"/>
+          <w:numId w:val="4"/>
+        </w:numPr>
+        <w:spacing w:after="0" w:line="240" w:lineRule="auto"/>
+        <w:ind w:left="1080" w:hanging="360"/>
+        <w:jc w:val="both"/>
+        <w:rPr>
+          <w:rFonts w:ascii="Times New Roman" w:eastAsia="Times New Roman" w:hAnsi="Times New Roman" w:cs="Times New Roman"/>
+          <w:sz w:val="28"/>
+        </w:rPr>
+      </w:pPr>
+      <w:r>
+        <w:rPr>
+          <w:rFonts w:ascii="Times New Roman" w:eastAsia="Times New Roman" w:hAnsi="Times New Roman" w:cs="Times New Roman"/>
+          <w:sz w:val="28"/>
+        </w:rPr>
+        <w:t xml:space="preserve">Функционал продвинутого </w:t>
+      </w:r>
+    </w:p>
+    <w:p>
+      <w:pPr>
+        <w:numPr>
+          <w:ilvl w:val="0"/>
+          <w:numId w:val="4"/>
+        </w:numPr>
+        <w:spacing w:after="0" w:line="240" w:lineRule="auto"/>
+        <w:ind w:left="1080" w:hanging="360"/>
+        <w:jc w:val="both"/>
+        <w:rPr>
+          <w:rFonts w:ascii="Times New Roman" w:eastAsia="Times New Roman" w:hAnsi="Times New Roman" w:cs="Times New Roman"/>
+          <w:sz w:val="28"/>
+        </w:rPr>
+      </w:pPr>
+      <w:r>
+        <w:rPr>
+          <w:rFonts w:ascii="Times New Roman" w:eastAsia="Times New Roman" w:hAnsi="Times New Roman" w:cs="Times New Roman"/>
+          <w:sz w:val="28"/>
+        </w:rPr>
+        <w:t>Построение графика</w:t>
+      </w:r>
+    </w:p>
+    <w:p>
+      <w:pPr>
+        <w:numPr>
+          <w:ilvl w:val="0"/>
+          <w:numId w:val="4"/>
+        </w:numPr>
+        <w:spacing w:after="0" w:line="240" w:lineRule="auto"/>
+        <w:ind w:left="1080" w:hanging="360"/>
+        <w:jc w:val="both"/>
+        <w:rPr>
+          <w:rFonts w:ascii="Times New Roman" w:eastAsia="Times New Roman" w:hAnsi="Times New Roman" w:cs="Times New Roman"/>
+          <w:sz w:val="28"/>
+        </w:rPr>
+      </w:pPr>
+      <w:r>
+        <w:rPr>
+          <w:rFonts w:ascii="Times New Roman" w:eastAsia="Times New Roman" w:hAnsi="Times New Roman" w:cs="Times New Roman"/>
+          <w:sz w:val="28"/>
+        </w:rPr>
+        <w:t xml:space="preserve">Сгенерировать случайный гармонический ряд  </w:t>
+      </w:r>
+    </w:p>
+    <w:p>
+      <w:pPr>
+        <w:numPr>
+          <w:ilvl w:val="0"/>
+          <w:numId w:val="4"/>
+        </w:numPr>
+        <w:spacing w:after="0" w:line="240" w:lineRule="auto"/>
+        <w:ind w:left="1080" w:hanging="360"/>
+        <w:jc w:val="both"/>
+        <w:rPr>
+          <w:rFonts w:ascii="Times New Roman" w:eastAsia="Times New Roman" w:hAnsi="Times New Roman" w:cs="Times New Roman"/>
+          <w:sz w:val="28"/>
+        </w:rPr>
+      </w:pPr>
+      <w:r>
+        <w:rPr>
+          <w:rFonts w:ascii="Times New Roman" w:eastAsia="Times New Roman" w:hAnsi="Times New Roman" w:cs="Times New Roman"/>
+          <w:sz w:val="28"/>
+        </w:rPr>
+        <w:t xml:space="preserve">Сгенерировать истонченный гармонический ряд  </w:t>
+      </w:r>
+      <w:r>
+        <w:rPr>
+          <w:rFonts w:ascii="Times New Roman" w:eastAsia="Times New Roman" w:hAnsi="Times New Roman" w:cs="Times New Roman"/>
+          <w:sz w:val="28"/>
+        </w:rPr>
+        <w:tab/>
+      </w:r>
+    </w:p>
+    <w:p>
+      <w:pPr>
+        <w:spacing w:after="0" w:line="240" w:lineRule="auto"/>
+        <w:jc w:val="both"/>
+        <w:rPr>
+          <w:rFonts w:ascii="Times New Roman" w:eastAsia="Times New Roman" w:hAnsi="Times New Roman" w:cs="Times New Roman"/>
+          <w:sz w:val="28"/>
+        </w:rPr>
+      </w:pPr>
+      <w:r>
+        <w:rPr>
+          <w:rFonts w:ascii="Times New Roman" w:eastAsia="Times New Roman" w:hAnsi="Times New Roman" w:cs="Times New Roman"/>
+          <w:sz w:val="28"/>
+        </w:rPr>
+        <w:t xml:space="preserve">   4. Все пользователи:</w:t>
+      </w:r>
+    </w:p>
+    <w:p>
+      <w:pPr>
+        <w:numPr>
+          <w:ilvl w:val="0"/>
+          <w:numId w:val="5"/>
+        </w:numPr>
+        <w:spacing w:after="0" w:line="240" w:lineRule="auto"/>
+        <w:ind w:left="1080" w:hanging="360"/>
+        <w:jc w:val="both"/>
+        <w:rPr>
+          <w:rFonts w:ascii="Times New Roman" w:eastAsia="Times New Roman" w:hAnsi="Times New Roman" w:cs="Times New Roman"/>
+          <w:sz w:val="28"/>
+        </w:rPr>
+      </w:pPr>
+      <w:r>
+        <w:rPr>
+          <w:rFonts w:ascii="Times New Roman" w:eastAsia="Times New Roman" w:hAnsi="Times New Roman" w:cs="Times New Roman"/>
+          <w:sz w:val="28"/>
+        </w:rPr>
+        <w:t>Просмотреть историю генерации</w:t>
+      </w:r>
+    </w:p>
+    <w:p>
+      <w:pPr>
+        <w:numPr>
+          <w:ilvl w:val="0"/>
+          <w:numId w:val="5"/>
+        </w:numPr>
+        <w:spacing w:after="0" w:line="240" w:lineRule="auto"/>
+        <w:ind w:left="1080" w:hanging="360"/>
+        <w:jc w:val="both"/>
+        <w:rPr>
+          <w:rFonts w:ascii="Times New Roman" w:eastAsia="Times New Roman" w:hAnsi="Times New Roman" w:cs="Times New Roman"/>
+          <w:sz w:val="28"/>
+        </w:rPr>
+      </w:pPr>
+      <w:r>
+        <w:rPr>
+          <w:rFonts w:ascii="Times New Roman" w:eastAsia="Times New Roman" w:hAnsi="Times New Roman" w:cs="Times New Roman"/>
+          <w:sz w:val="28"/>
+        </w:rPr>
+        <w:t>Пройти тест и перейти на следующий уровень</w:t>
+      </w:r>
+    </w:p>
+    <w:p>
+      <w:pPr>
+        <w:numPr>
+          <w:ilvl w:val="0"/>
+          <w:numId w:val="5"/>
+        </w:numPr>
+        <w:spacing w:after="0" w:line="240" w:lineRule="auto"/>
+        <w:ind w:left="1080" w:hanging="360"/>
+        <w:jc w:val="both"/>
+        <w:rPr>
+          <w:rFonts w:ascii="Times New Roman" w:eastAsia="Times New Roman" w:hAnsi="Times New Roman" w:cs="Times New Roman"/>
+          <w:sz w:val="28"/>
+        </w:rPr>
+      </w:pPr>
+      <w:r>
+        <w:rPr>
+          <w:rFonts w:ascii="Times New Roman" w:eastAsia="Times New Roman" w:hAnsi="Times New Roman" w:cs="Times New Roman"/>
+          <w:sz w:val="28"/>
+        </w:rPr>
+        <w:t>Просмотреть теорию</w:t>
+      </w:r>
+    </w:p>
+    <w:p>
+      <w:pPr>
+        <w:rPr>
+          <w:rFonts w:ascii="Times New Roman" w:hAnsi="Times New Roman" w:cs="Times New Roman"/>
+          <w:sz w:val="28"/>
+          <w:szCs w:val="28"/>
+        </w:rPr>
+      </w:pPr>
+    </w:p>
+    <w:p>
+      <w:pPr>
         <w:rPr>
           <w:rFonts w:ascii="Times New Roman" w:hAnsi="Times New Roman" w:cs="Times New Roman"/>
           <w:sz w:val="28"/>
@@ -1447,27 +1284,18 @@
           <w:rFonts w:ascii="Times New Roman" w:hAnsi="Times New Roman" w:cs="Times New Roman"/>
           <w:sz w:val="28"/>
           <w:szCs w:val="28"/>
-        </w:rPr>
-      </w:pPr>
-      <w:bookmarkStart w:id="0" w:name="_GoBack"/>
-      <w:bookmarkEnd w:id="0"/>
+          <w:lang w:val="en-US"/>
+        </w:rPr>
+      </w:pPr>
       <w:r>
         <w:rPr>
           <w:noProof/>
         </w:rPr>
         <w:drawing>
-          <wp:anchor distT="0" distB="0" distL="114300" distR="114300" simplePos="0" relativeHeight="251658240" behindDoc="0" locked="0" layoutInCell="1" allowOverlap="1">
-            <wp:simplePos x="0" y="0"/>
-            <wp:positionH relativeFrom="column">
-              <wp:posOffset>-3810</wp:posOffset>
-            </wp:positionH>
-            <wp:positionV relativeFrom="paragraph">
-              <wp:posOffset>3175</wp:posOffset>
-            </wp:positionV>
-            <wp:extent cx="5185833" cy="3333750"/>
+          <wp:inline distT="0" distB="0" distL="0" distR="0" wp14:anchorId="6E9D164C" wp14:editId="5289F980">
+            <wp:extent cx="5451130" cy="3333750"/>
             <wp:effectExtent l="0" t="0" r="0" b="0"/>
-            <wp:wrapSquare wrapText="bothSides"/>
-            <wp:docPr id="2" name="Рисунок 2"/>
+            <wp:docPr id="3" name="Рисунок 3"/>
             <wp:cNvGraphicFramePr>
               <a:graphicFrameLocks xmlns:a="http://schemas.openxmlformats.org/drawingml/2006/main" noChangeAspect="1"/>
             </wp:cNvGraphicFramePr>
@@ -1479,20 +1307,14 @@
                     <pic:cNvPicPr/>
                   </pic:nvPicPr>
                   <pic:blipFill rotWithShape="1">
-                    <a:blip r:embed="rId7">
-                      <a:extLst>
-                        <a:ext uri="{28A0092B-C50C-407E-A947-70E740481C1C}">
-                          <a14:useLocalDpi xmlns:a14="http://schemas.microsoft.com/office/drawing/2010/main" val="0"/>
-                        </a:ext>
-                      </a:extLst>
-                    </a:blip>
-                    <a:srcRect l="9460" t="16964" r="52379" b="37500"/>
+                    <a:blip r:embed="rId7"/>
+                    <a:srcRect l="9461" t="17857" r="51736" b="38096"/>
                     <a:stretch/>
                   </pic:blipFill>
                   <pic:spPr bwMode="auto">
                     <a:xfrm>
                       <a:off x="0" y="0"/>
-                      <a:ext cx="5185833" cy="3333750"/>
+                      <a:ext cx="5462653" cy="3340797"/>
                     </a:xfrm>
                     <a:prstGeom prst="rect">
                       <a:avLst/>
@@ -1509,14 +1331,89 @@
                 </pic:pic>
               </a:graphicData>
             </a:graphic>
-            <wp14:sizeRelH relativeFrom="page">
-              <wp14:pctWidth>0</wp14:pctWidth>
-            </wp14:sizeRelH>
-            <wp14:sizeRelV relativeFrom="page">
-              <wp14:pctHeight>0</wp14:pctHeight>
-            </wp14:sizeRelV>
-          </wp:anchor>
+          </wp:inline>
         </w:drawing>
+      </w:r>
+      <w:r>
+        <w:rPr>
+          <w:rFonts w:ascii="Times New Roman" w:hAnsi="Times New Roman" w:cs="Times New Roman"/>
+          <w:sz w:val="28"/>
+          <w:szCs w:val="28"/>
+          <w:lang w:val="en-US"/>
+        </w:rPr>
+        <w:tab/>
+      </w:r>
+    </w:p>
+    <w:p>
+      <w:pPr>
+        <w:jc w:val="center"/>
+        <w:rPr>
+          <w:rFonts w:ascii="Times New Roman" w:hAnsi="Times New Roman" w:cs="Times New Roman"/>
+          <w:i/>
+          <w:sz w:val="24"/>
+          <w:szCs w:val="24"/>
+          <w:lang w:val="en-US"/>
+        </w:rPr>
+      </w:pPr>
+      <w:r>
+        <w:rPr>
+          <w:rFonts w:ascii="Times New Roman" w:hAnsi="Times New Roman" w:cs="Times New Roman"/>
+          <w:i/>
+          <w:sz w:val="24"/>
+          <w:szCs w:val="24"/>
+        </w:rPr>
+        <w:t xml:space="preserve">Рис. 1 – </w:t>
+      </w:r>
+      <w:proofErr w:type="gramStart"/>
+      <w:r>
+        <w:rPr>
+          <w:rFonts w:ascii="Times New Roman" w:hAnsi="Times New Roman" w:cs="Times New Roman"/>
+          <w:i/>
+          <w:sz w:val="24"/>
+          <w:szCs w:val="24"/>
+        </w:rPr>
+        <w:t>структура  класса</w:t>
+      </w:r>
+      <w:proofErr w:type="gramEnd"/>
+      <w:r>
+        <w:rPr>
+          <w:rFonts w:ascii="Times New Roman" w:hAnsi="Times New Roman" w:cs="Times New Roman"/>
+          <w:i/>
+          <w:sz w:val="24"/>
+          <w:szCs w:val="24"/>
+        </w:rPr>
+        <w:t xml:space="preserve"> </w:t>
+      </w:r>
+      <w:r>
+        <w:rPr>
+          <w:rFonts w:ascii="Times New Roman" w:hAnsi="Times New Roman" w:cs="Times New Roman"/>
+          <w:i/>
+          <w:sz w:val="24"/>
+          <w:szCs w:val="24"/>
+          <w:lang w:val="en-US"/>
+        </w:rPr>
+        <w:t>“Generator”</w:t>
+      </w:r>
+    </w:p>
+    <w:p>
+      <w:pPr>
+        <w:jc w:val="center"/>
+        <w:rPr>
+          <w:rFonts w:ascii="Times New Roman" w:hAnsi="Times New Roman" w:cs="Times New Roman"/>
+          <w:i/>
+          <w:sz w:val="24"/>
+          <w:szCs w:val="24"/>
+        </w:rPr>
+      </w:pPr>
+      <w:r>
+        <w:rPr>
+          <w:rFonts w:ascii="Times New Roman" w:hAnsi="Times New Roman" w:cs="Times New Roman"/>
+          <w:i/>
+          <w:sz w:val="24"/>
+          <w:szCs w:val="24"/>
+          <w:lang w:val="en-US"/>
+        </w:rPr>
+        <w:t xml:space="preserve"> </w:t>
       </w:r>
     </w:p>
     <w:sectPr>
@@ -1736,6 +1633,95 @@
     </w:lvl>
   </w:abstractNum>
   <w:abstractNum w:abstractNumId="4" w15:restartNumberingAfterBreak="0">
+    <w:nsid w:val="4D8E00E0"/>
+    <w:multiLevelType w:val="hybridMultilevel"/>
+    <w:tmpl w:val="8F6CCBF2"/>
+    <w:lvl w:ilvl="0" w:tplc="0419000F">
+      <w:start w:val="1"/>
+      <w:numFmt w:val="decimal"/>
+      <w:lvlText w:val="%1."/>
+      <w:lvlJc w:val="left"/>
+      <w:pPr>
+        <w:ind w:left="720" w:hanging="360"/>
+      </w:pPr>
+      <w:rPr>
+        <w:rFonts w:hint="default"/>
+      </w:rPr>
+    </w:lvl>
+    <w:lvl w:ilvl="1" w:tplc="04190019" w:tentative="1">
+      <w:start w:val="1"/>
+      <w:numFmt w:val="lowerLetter"/>
+      <w:lvlText w:val="%2."/>
+      <w:lvlJc w:val="left"/>
+      <w:pPr>
+        <w:ind w:left="1440" w:hanging="360"/>
+      </w:pPr>
+    </w:lvl>
+    <w:lvl w:ilvl="2" w:tplc="0419001B" w:tentative="1">
+      <w:start w:val="1"/>
+      <w:numFmt w:val="lowerRoman"/>
+      <w:lvlText w:val="%3."/>
+      <w:lvlJc w:val="right"/>
+      <w:pPr>
+        <w:ind w:left="2160" w:hanging="180"/>
+      </w:pPr>
+    </w:lvl>
+    <w:lvl w:ilvl="3" w:tplc="0419000F" w:tentative="1">
+      <w:start w:val="1"/>
+      <w:numFmt w:val="decimal"/>
+      <w:lvlText w:val="%4."/>
+      <w:lvlJc w:val="left"/>
+      <w:pPr>
+        <w:ind w:left="2880" w:hanging="360"/>
+      </w:pPr>
+    </w:lvl>
+    <w:lvl w:ilvl="4" w:tplc="04190019" w:tentative="1">
+      <w:start w:val="1"/>
+      <w:numFmt w:val="lowerLetter"/>
+      <w:lvlText w:val="%5."/>
+      <w:lvlJc w:val="left"/>
+      <w:pPr>
+        <w:ind w:left="3600" w:hanging="360"/>
+      </w:pPr>
+    </w:lvl>
+    <w:lvl w:ilvl="5" w:tplc="0419001B" w:tentative="1">
+      <w:start w:val="1"/>
+      <w:numFmt w:val="lowerRoman"/>
+      <w:lvlText w:val="%6."/>
+      <w:lvlJc w:val="right"/>
+      <w:pPr>
+        <w:ind w:left="4320" w:hanging="180"/>
+      </w:pPr>
+    </w:lvl>
+    <w:lvl w:ilvl="6" w:tplc="0419000F" w:tentative="1">
+      <w:start w:val="1"/>
+      <w:numFmt w:val="decimal"/>
+      <w:lvlText w:val="%7."/>
+      <w:lvlJc w:val="left"/>
+      <w:pPr>
+        <w:ind w:left="5040" w:hanging="360"/>
+      </w:pPr>
+    </w:lvl>
+    <w:lvl w:ilvl="7" w:tplc="04190019" w:tentative="1">
+      <w:start w:val="1"/>
+      <w:numFmt w:val="lowerLetter"/>
+      <w:lvlText w:val="%8."/>
+      <w:lvlJc w:val="left"/>
+      <w:pPr>
+        <w:ind w:left="5760" w:hanging="360"/>
+      </w:pPr>
+    </w:lvl>
+    <w:lvl w:ilvl="8" w:tplc="0419001B" w:tentative="1">
+      <w:start w:val="1"/>
+      <w:numFmt w:val="lowerRoman"/>
+      <w:lvlText w:val="%9."/>
+      <w:lvlJc w:val="right"/>
+      <w:pPr>
+        <w:ind w:left="6480" w:hanging="180"/>
+      </w:pPr>
+    </w:lvl>
+  </w:abstractNum>
+  <w:abstractNum w:abstractNumId="5" w15:restartNumberingAfterBreak="0">
     <w:nsid w:val="62FA6EEC"/>
     <w:multiLevelType w:val="multilevel"/>
     <w:tmpl w:val="61940542"/>
@@ -1786,7 +1772,7 @@
       <w:lvlJc w:val="left"/>
     </w:lvl>
   </w:abstractNum>
-  <w:abstractNum w:abstractNumId="5" w15:restartNumberingAfterBreak="0">
+  <w:abstractNum w:abstractNumId="6" w15:restartNumberingAfterBreak="0">
     <w:nsid w:val="66C42952"/>
     <w:multiLevelType w:val="multilevel"/>
     <w:tmpl w:val="B76AFDBE"/>
@@ -1837,7 +1823,7 @@
       <w:lvlJc w:val="left"/>
     </w:lvl>
   </w:abstractNum>
-  <w:abstractNum w:abstractNumId="6" w15:restartNumberingAfterBreak="0">
+  <w:abstractNum w:abstractNumId="7" w15:restartNumberingAfterBreak="0">
     <w:nsid w:val="6F9E4B44"/>
     <w:multiLevelType w:val="multilevel"/>
     <w:tmpl w:val="74F0A26E"/>
@@ -1895,10 +1881,10 @@
     <w:abstractNumId w:val="1"/>
   </w:num>
   <w:num w:numId="3">
-    <w:abstractNumId w:val="4"/>
+    <w:abstractNumId w:val="5"/>
   </w:num>
   <w:num w:numId="4">
-    <w:abstractNumId w:val="6"/>
+    <w:abstractNumId w:val="7"/>
   </w:num>
   <w:num w:numId="5">
     <w:abstractNumId w:val="3"/>
@@ -1907,7 +1893,10 @@
     <w:abstractNumId w:val="0"/>
   </w:num>
   <w:num w:numId="7">
-    <w:abstractNumId w:val="5"/>
+    <w:abstractNumId w:val="6"/>
+  </w:num>
+  <w:num w:numId="8">
+    <w:abstractNumId w:val="4"/>
   </w:num>
 </w:numbering>
 </file>
@@ -2412,6 +2401,17 @@
       <w:u w:val="single"/>
     </w:rPr>
   </w:style>
+  <w:style w:type="paragraph" w:styleId="a6">
+    <w:name w:val="List Paragraph"/>
+    <w:basedOn w:val="a"/>
+    <w:uiPriority w:val="34"/>
+    <w:qFormat/>
+    <w:rsid w:val="003A128B"/>
+    <w:pPr>
+      <w:ind w:left="720"/>
+      <w:contextualSpacing/>
+    </w:pPr>
+  </w:style>
 </w:styles>
 </file>
 

</xml_diff>

<commit_message>
a little design things and thats all AGA
</commit_message>
<xml_diff>
--- a/Пояснительная записка.docx
+++ b/Пояснительная записка.docx
@@ -95,6 +95,7 @@
         <w:rPr>
           <w:rFonts w:ascii="Times New Roman" w:eastAsia="Times New Roman" w:hAnsi="Times New Roman" w:cs="Times New Roman"/>
           <w:sz w:val="28"/>
+          <w:lang w:val="en-US"/>
         </w:rPr>
       </w:pPr>
       <w:r>
@@ -108,6 +109,7 @@
         <w:rPr>
           <w:rFonts w:ascii="Times New Roman" w:eastAsia="Times New Roman" w:hAnsi="Times New Roman" w:cs="Times New Roman"/>
           <w:sz w:val="28"/>
+          <w:lang w:val="en-US"/>
         </w:rPr>
         <w:t xml:space="preserve"> </w:t>
       </w:r>
@@ -122,6 +124,7 @@
         <w:rPr>
           <w:rFonts w:ascii="Times New Roman" w:eastAsia="Times New Roman" w:hAnsi="Times New Roman" w:cs="Times New Roman"/>
           <w:sz w:val="28"/>
+          <w:lang w:val="en-US"/>
         </w:rPr>
         <w:t xml:space="preserve">: </w:t>
       </w:r>
@@ -137,6 +140,7 @@
         <w:rPr>
           <w:rFonts w:ascii="Times New Roman" w:eastAsia="Times New Roman" w:hAnsi="Times New Roman" w:cs="Times New Roman"/>
           <w:sz w:val="28"/>
+          <w:lang w:val="en-US"/>
         </w:rPr>
         <w:t xml:space="preserve"> </w:t>
       </w:r>
@@ -152,6 +156,7 @@
         <w:rPr>
           <w:rFonts w:ascii="Times New Roman" w:eastAsia="Times New Roman" w:hAnsi="Times New Roman" w:cs="Times New Roman"/>
           <w:sz w:val="28"/>
+          <w:lang w:val="en-US"/>
         </w:rPr>
         <w:t xml:space="preserve"> 2017 </w:t>
       </w:r>
@@ -169,6 +174,7 @@
         <w:rPr>
           <w:rFonts w:ascii="Times New Roman" w:eastAsia="Times New Roman" w:hAnsi="Times New Roman" w:cs="Times New Roman"/>
           <w:sz w:val="28"/>
+          <w:lang w:val="en-US"/>
         </w:rPr>
         <w:t>.</w:t>
       </w:r>
@@ -543,7 +549,7 @@
         <w:lastRenderedPageBreak/>
         <w:drawing>
           <wp:inline distT="0" distB="0" distL="0" distR="0" wp14:anchorId="3D0DEC46" wp14:editId="0FAD3155">
-            <wp:extent cx="5940425" cy="3166110"/>
+            <wp:extent cx="5147013" cy="2790825"/>
             <wp:effectExtent l="0" t="0" r="0" b="0"/>
             <wp:docPr id="1" name="Рисунок 1"/>
             <wp:cNvGraphicFramePr>
@@ -556,777 +562,15 @@
                     <pic:cNvPr id="1" name=""/>
                     <pic:cNvPicPr/>
                   </pic:nvPicPr>
-                  <pic:blipFill>
+                  <pic:blipFill rotWithShape="1">
                     <a:blip r:embed="rId6"/>
-                    <a:stretch>
-                      <a:fillRect/>
-                    </a:stretch>
-                  </pic:blipFill>
-                  <pic:spPr>
-                    <a:xfrm>
-                      <a:off x="0" y="0"/>
-                      <a:ext cx="5940425" cy="3166110"/>
-                    </a:xfrm>
-                    <a:prstGeom prst="rect">
-                      <a:avLst/>
-                    </a:prstGeom>
-                  </pic:spPr>
-                </pic:pic>
-              </a:graphicData>
-            </a:graphic>
-          </wp:inline>
-        </w:drawing>
-      </w:r>
-    </w:p>
-    <w:p>
-      <w:pPr>
-        <w:spacing w:after="0"/>
-        <w:ind w:left="-567" w:firstLine="567"/>
-        <w:jc w:val="both"/>
-        <w:rPr>
-          <w:rFonts w:ascii="Times New Roman" w:hAnsi="Times New Roman" w:cs="Times New Roman"/>
-          <w:sz w:val="28"/>
-          <w:szCs w:val="28"/>
-        </w:rPr>
-      </w:pPr>
-      <w:r>
-        <w:rPr>
-          <w:rFonts w:ascii="Times New Roman" w:hAnsi="Times New Roman" w:cs="Times New Roman"/>
-          <w:sz w:val="28"/>
-          <w:szCs w:val="28"/>
-        </w:rPr>
-        <w:t xml:space="preserve">Из всех найденных прототипов были найдены лишь </w:t>
-      </w:r>
-      <w:proofErr w:type="gramStart"/>
-      <w:r>
-        <w:rPr>
-          <w:rFonts w:ascii="Times New Roman" w:hAnsi="Times New Roman" w:cs="Times New Roman"/>
-          <w:sz w:val="28"/>
-          <w:szCs w:val="28"/>
-        </w:rPr>
-        <w:t>аналоги вот</w:t>
-      </w:r>
-      <w:proofErr w:type="gramEnd"/>
-      <w:r>
-        <w:rPr>
-          <w:rFonts w:ascii="Times New Roman" w:hAnsi="Times New Roman" w:cs="Times New Roman"/>
-          <w:sz w:val="28"/>
-          <w:szCs w:val="28"/>
-        </w:rPr>
-        <w:t xml:space="preserve"> такой программы: нахождение суммы ряда по введенным данным.</w:t>
-      </w:r>
-      <w:r>
-        <w:rPr>
-          <w:rFonts w:ascii="Times New Roman" w:hAnsi="Times New Roman" w:cs="Times New Roman"/>
-          <w:sz w:val="28"/>
-          <w:szCs w:val="28"/>
-        </w:rPr>
-        <w:t xml:space="preserve"> В таких программах велик процент синтаксических ошибок, т.к. неподготовленному пользователю трудно ввести данные сложного ряда корректно. Я учту это и минимизирую количество критических мест в программе.  </w:t>
-      </w:r>
-    </w:p>
-    <w:p>
-      <w:pPr>
-        <w:spacing w:after="0"/>
-        <w:ind w:left="-567" w:firstLine="567"/>
-        <w:jc w:val="both"/>
-        <w:rPr>
-          <w:rFonts w:ascii="Times New Roman" w:hAnsi="Times New Roman" w:cs="Times New Roman"/>
-          <w:sz w:val="28"/>
-          <w:szCs w:val="28"/>
-        </w:rPr>
-      </w:pPr>
-      <w:r>
-        <w:rPr>
-          <w:rFonts w:ascii="Times New Roman" w:hAnsi="Times New Roman" w:cs="Times New Roman"/>
-          <w:sz w:val="28"/>
-          <w:szCs w:val="28"/>
-        </w:rPr>
-        <w:t xml:space="preserve">Задача, как я считаю весьма актуальна, т.к. все имеющиеся программы-конкуренты имеют весьма скудный функционал и не имеют возможности удовлетворить всех потребностей пользователя.                  </w:t>
-      </w:r>
-    </w:p>
-    <w:p>
-      <w:pPr>
-        <w:pStyle w:val="1"/>
-        <w:numPr>
-          <w:ilvl w:val="0"/>
-          <w:numId w:val="8"/>
-        </w:numPr>
-        <w:rPr>
-          <w:rFonts w:ascii="Times New Roman" w:eastAsia="Times New Roman" w:hAnsi="Times New Roman" w:cs="Times New Roman"/>
-          <w:b/>
-          <w:color w:val="000000" w:themeColor="text1"/>
-        </w:rPr>
-      </w:pPr>
-      <w:r>
-        <w:rPr>
-          <w:rFonts w:ascii="Times New Roman" w:eastAsia="Times New Roman" w:hAnsi="Times New Roman" w:cs="Times New Roman"/>
-          <w:b/>
-          <w:color w:val="000000" w:themeColor="text1"/>
-        </w:rPr>
-        <w:t>Разработка архитектуры проекта</w:t>
-      </w:r>
-    </w:p>
-    <w:p>
-      <w:pPr>
-        <w:spacing w:after="0" w:line="240" w:lineRule="auto"/>
-        <w:ind w:left="-567" w:firstLine="567"/>
-        <w:jc w:val="both"/>
-        <w:rPr>
-          <w:rFonts w:ascii="Times New Roman" w:eastAsia="Times New Roman" w:hAnsi="Times New Roman" w:cs="Times New Roman"/>
-          <w:sz w:val="28"/>
-        </w:rPr>
-      </w:pPr>
-      <w:r>
-        <w:rPr>
-          <w:rFonts w:ascii="Times New Roman" w:eastAsia="Times New Roman" w:hAnsi="Times New Roman" w:cs="Times New Roman"/>
-          <w:sz w:val="28"/>
-        </w:rPr>
-        <w:t xml:space="preserve">Имеются 3 группы пользователей: </w:t>
-      </w:r>
-    </w:p>
-    <w:p>
-      <w:pPr>
-        <w:numPr>
-          <w:ilvl w:val="0"/>
-          <w:numId w:val="1"/>
-        </w:numPr>
-        <w:spacing w:after="0" w:line="240" w:lineRule="auto"/>
-        <w:ind w:left="720" w:hanging="360"/>
-        <w:jc w:val="both"/>
-        <w:rPr>
-          <w:rFonts w:ascii="Times New Roman" w:eastAsia="Times New Roman" w:hAnsi="Times New Roman" w:cs="Times New Roman"/>
-          <w:sz w:val="28"/>
-        </w:rPr>
-      </w:pPr>
-      <w:r>
-        <w:rPr>
-          <w:rFonts w:ascii="Times New Roman" w:eastAsia="Times New Roman" w:hAnsi="Times New Roman" w:cs="Times New Roman"/>
-          <w:sz w:val="28"/>
-        </w:rPr>
-        <w:t>Новичок (отсутствие знаний по теме "ряды")</w:t>
-      </w:r>
-    </w:p>
-    <w:p>
-      <w:pPr>
-        <w:numPr>
-          <w:ilvl w:val="0"/>
-          <w:numId w:val="1"/>
-        </w:numPr>
-        <w:spacing w:after="0" w:line="240" w:lineRule="auto"/>
-        <w:ind w:left="720" w:hanging="360"/>
-        <w:jc w:val="both"/>
-        <w:rPr>
-          <w:rFonts w:ascii="Times New Roman" w:eastAsia="Times New Roman" w:hAnsi="Times New Roman" w:cs="Times New Roman"/>
-          <w:sz w:val="28"/>
-        </w:rPr>
-      </w:pPr>
-      <w:r>
-        <w:rPr>
-          <w:rFonts w:ascii="Times New Roman" w:eastAsia="Times New Roman" w:hAnsi="Times New Roman" w:cs="Times New Roman"/>
-          <w:sz w:val="28"/>
-        </w:rPr>
-        <w:t>Продвинутый (базовые знания)</w:t>
-      </w:r>
-    </w:p>
-    <w:p>
-      <w:pPr>
-        <w:numPr>
-          <w:ilvl w:val="0"/>
-          <w:numId w:val="1"/>
-        </w:numPr>
-        <w:spacing w:after="0" w:line="240" w:lineRule="auto"/>
-        <w:ind w:left="720" w:hanging="360"/>
-        <w:jc w:val="both"/>
-        <w:rPr>
-          <w:rFonts w:ascii="Times New Roman" w:eastAsia="Times New Roman" w:hAnsi="Times New Roman" w:cs="Times New Roman"/>
-          <w:sz w:val="28"/>
-        </w:rPr>
-      </w:pPr>
-      <w:r>
-        <w:rPr>
-          <w:rFonts w:ascii="Times New Roman" w:eastAsia="Times New Roman" w:hAnsi="Times New Roman" w:cs="Times New Roman"/>
-          <w:sz w:val="28"/>
-        </w:rPr>
-        <w:t>Эксперт (знание множества тонкостей)</w:t>
-      </w:r>
-    </w:p>
-    <w:p>
-      <w:pPr>
-        <w:spacing w:after="0" w:line="240" w:lineRule="auto"/>
-        <w:ind w:left="-567" w:firstLine="567"/>
-        <w:jc w:val="both"/>
-        <w:rPr>
-          <w:rFonts w:ascii="Times New Roman" w:eastAsia="Times New Roman" w:hAnsi="Times New Roman" w:cs="Times New Roman"/>
-          <w:sz w:val="28"/>
-        </w:rPr>
-      </w:pPr>
-      <w:r>
-        <w:rPr>
-          <w:rFonts w:ascii="Times New Roman" w:eastAsia="Times New Roman" w:hAnsi="Times New Roman" w:cs="Times New Roman"/>
-          <w:sz w:val="28"/>
-        </w:rPr>
-        <w:t xml:space="preserve">У каждой из этих групп существуют свои права доступа к программе. Новичку после входа в программу будет предложено ознакомиться с теорией (сделано это, естественно, для того, чтобы пользователь знал, что он делает). Ему будет доступен базовый функционал. Продвинутому будет предложена теория немного иного уровня, нежели новичку, как и функционал. Эксперту будет доступен полный функционал, исчерпывающая информация о теме и полный контроль над генерацией ряда. Каждый пользователь может переходить на любой уровень по своему желанию, но для этого нужно набрать достаточно баллов в специальном тесте (для перехода на уровень ниже или регистрации "новичка" тест не требуется).       </w:t>
-      </w:r>
-    </w:p>
-    <w:p>
-      <w:pPr>
-        <w:spacing w:after="0" w:line="240" w:lineRule="auto"/>
-        <w:ind w:left="-567" w:firstLine="567"/>
-        <w:jc w:val="both"/>
-        <w:rPr>
-          <w:rFonts w:ascii="Times New Roman" w:eastAsia="Times New Roman" w:hAnsi="Times New Roman" w:cs="Times New Roman"/>
-          <w:sz w:val="28"/>
-        </w:rPr>
-      </w:pPr>
-      <w:r>
-        <w:rPr>
-          <w:rFonts w:ascii="Times New Roman" w:eastAsia="Times New Roman" w:hAnsi="Times New Roman" w:cs="Times New Roman"/>
-          <w:sz w:val="28"/>
-        </w:rPr>
-        <w:t>Подробнее о функциях:</w:t>
-      </w:r>
-    </w:p>
-    <w:p>
-      <w:pPr>
-        <w:spacing w:after="0" w:line="240" w:lineRule="auto"/>
-        <w:ind w:left="-567" w:firstLine="567"/>
-        <w:jc w:val="both"/>
-        <w:rPr>
-          <w:rFonts w:ascii="Times New Roman" w:eastAsia="Times New Roman" w:hAnsi="Times New Roman" w:cs="Times New Roman"/>
-          <w:sz w:val="28"/>
-        </w:rPr>
-      </w:pPr>
-      <w:r>
-        <w:rPr>
-          <w:rFonts w:ascii="Times New Roman" w:eastAsia="Times New Roman" w:hAnsi="Times New Roman" w:cs="Times New Roman"/>
-          <w:sz w:val="28"/>
-        </w:rPr>
-        <w:t xml:space="preserve">   1. Новичок:</w:t>
-      </w:r>
-    </w:p>
-    <w:p>
-      <w:pPr>
-        <w:numPr>
-          <w:ilvl w:val="0"/>
-          <w:numId w:val="2"/>
-        </w:numPr>
-        <w:spacing w:after="0" w:line="240" w:lineRule="auto"/>
-        <w:ind w:left="1080" w:hanging="360"/>
-        <w:jc w:val="both"/>
-        <w:rPr>
-          <w:rFonts w:ascii="Times New Roman" w:eastAsia="Times New Roman" w:hAnsi="Times New Roman" w:cs="Times New Roman"/>
-          <w:sz w:val="28"/>
-        </w:rPr>
-      </w:pPr>
-      <w:r>
-        <w:rPr>
-          <w:rFonts w:ascii="Times New Roman" w:eastAsia="Times New Roman" w:hAnsi="Times New Roman" w:cs="Times New Roman"/>
-          <w:sz w:val="28"/>
-        </w:rPr>
-        <w:t>Сгенерировать абсолютно случайный ряд</w:t>
-      </w:r>
-    </w:p>
-    <w:p>
-      <w:pPr>
-        <w:numPr>
-          <w:ilvl w:val="0"/>
-          <w:numId w:val="2"/>
-        </w:numPr>
-        <w:spacing w:after="0" w:line="240" w:lineRule="auto"/>
-        <w:ind w:left="1080" w:hanging="360"/>
-        <w:jc w:val="both"/>
-        <w:rPr>
-          <w:rFonts w:ascii="Times New Roman" w:eastAsia="Times New Roman" w:hAnsi="Times New Roman" w:cs="Times New Roman"/>
-          <w:sz w:val="28"/>
-        </w:rPr>
-      </w:pPr>
-      <w:r>
-        <w:rPr>
-          <w:rFonts w:ascii="Times New Roman" w:eastAsia="Times New Roman" w:hAnsi="Times New Roman" w:cs="Times New Roman"/>
-          <w:sz w:val="28"/>
-        </w:rPr>
-        <w:lastRenderedPageBreak/>
-        <w:t>Сгенерировать ряд с указанием степени многочленов и коэффициентов</w:t>
-      </w:r>
-    </w:p>
-    <w:p>
-      <w:pPr>
-        <w:numPr>
-          <w:ilvl w:val="0"/>
-          <w:numId w:val="2"/>
-        </w:numPr>
-        <w:spacing w:after="0" w:line="240" w:lineRule="auto"/>
-        <w:ind w:left="1080" w:hanging="360"/>
-        <w:jc w:val="both"/>
-        <w:rPr>
-          <w:rFonts w:ascii="Times New Roman" w:eastAsia="Times New Roman" w:hAnsi="Times New Roman" w:cs="Times New Roman"/>
-          <w:sz w:val="28"/>
-        </w:rPr>
-      </w:pPr>
-      <w:r>
-        <w:rPr>
-          <w:rFonts w:ascii="Times New Roman" w:eastAsia="Times New Roman" w:hAnsi="Times New Roman" w:cs="Times New Roman"/>
-          <w:sz w:val="28"/>
-        </w:rPr>
-        <w:t xml:space="preserve">Вычислить </w:t>
-      </w:r>
-      <w:r>
-        <w:rPr>
-          <w:rFonts w:ascii="Times New Roman" w:eastAsia="Times New Roman" w:hAnsi="Times New Roman" w:cs="Times New Roman"/>
-          <w:sz w:val="28"/>
-          <w:lang w:val="en-US"/>
-        </w:rPr>
-        <w:t>n-</w:t>
-      </w:r>
-      <w:proofErr w:type="spellStart"/>
-      <w:r>
-        <w:rPr>
-          <w:rFonts w:ascii="Times New Roman" w:eastAsia="Times New Roman" w:hAnsi="Times New Roman" w:cs="Times New Roman"/>
-          <w:sz w:val="28"/>
-        </w:rPr>
-        <w:t>ый</w:t>
-      </w:r>
-      <w:proofErr w:type="spellEnd"/>
-      <w:r>
-        <w:rPr>
-          <w:rFonts w:ascii="Times New Roman" w:eastAsia="Times New Roman" w:hAnsi="Times New Roman" w:cs="Times New Roman"/>
-          <w:sz w:val="28"/>
-        </w:rPr>
-        <w:t xml:space="preserve"> член ряда</w:t>
-      </w:r>
-    </w:p>
-    <w:p>
-      <w:pPr>
-        <w:spacing w:after="0" w:line="240" w:lineRule="auto"/>
-        <w:jc w:val="both"/>
-        <w:rPr>
-          <w:rFonts w:ascii="Times New Roman" w:eastAsia="Times New Roman" w:hAnsi="Times New Roman" w:cs="Times New Roman"/>
-          <w:sz w:val="28"/>
-        </w:rPr>
-      </w:pPr>
-      <w:r>
-        <w:rPr>
-          <w:rFonts w:ascii="Times New Roman" w:eastAsia="Times New Roman" w:hAnsi="Times New Roman" w:cs="Times New Roman"/>
-          <w:sz w:val="28"/>
-        </w:rPr>
-        <w:t xml:space="preserve">   2. Продвинутый:</w:t>
-      </w:r>
-    </w:p>
-    <w:p>
-      <w:pPr>
-        <w:numPr>
-          <w:ilvl w:val="0"/>
-          <w:numId w:val="3"/>
-        </w:numPr>
-        <w:spacing w:after="0" w:line="240" w:lineRule="auto"/>
-        <w:ind w:left="1080" w:hanging="360"/>
-        <w:jc w:val="both"/>
-        <w:rPr>
-          <w:rFonts w:ascii="Times New Roman" w:eastAsia="Times New Roman" w:hAnsi="Times New Roman" w:cs="Times New Roman"/>
-          <w:sz w:val="28"/>
-        </w:rPr>
-      </w:pPr>
-      <w:r>
-        <w:rPr>
-          <w:rFonts w:ascii="Times New Roman" w:eastAsia="Times New Roman" w:hAnsi="Times New Roman" w:cs="Times New Roman"/>
-          <w:sz w:val="28"/>
-        </w:rPr>
-        <w:t>Функционал новичка</w:t>
-      </w:r>
-    </w:p>
-    <w:p>
-      <w:pPr>
-        <w:numPr>
-          <w:ilvl w:val="0"/>
-          <w:numId w:val="3"/>
-        </w:numPr>
-        <w:spacing w:after="0" w:line="240" w:lineRule="auto"/>
-        <w:ind w:left="1080" w:hanging="360"/>
-        <w:jc w:val="both"/>
-        <w:rPr>
-          <w:rFonts w:ascii="Times New Roman" w:eastAsia="Times New Roman" w:hAnsi="Times New Roman" w:cs="Times New Roman"/>
-          <w:sz w:val="28"/>
-        </w:rPr>
-      </w:pPr>
-      <w:r>
-        <w:rPr>
-          <w:rFonts w:ascii="Times New Roman" w:eastAsia="Times New Roman" w:hAnsi="Times New Roman" w:cs="Times New Roman"/>
-          <w:sz w:val="28"/>
-        </w:rPr>
-        <w:t>Сгенерировать знакопеременный ряд</w:t>
-      </w:r>
-    </w:p>
-    <w:p>
-      <w:pPr>
-        <w:numPr>
-          <w:ilvl w:val="0"/>
-          <w:numId w:val="3"/>
-        </w:numPr>
-        <w:spacing w:after="0" w:line="240" w:lineRule="auto"/>
-        <w:ind w:left="1080" w:hanging="360"/>
-        <w:jc w:val="both"/>
-        <w:rPr>
-          <w:rFonts w:ascii="Times New Roman" w:eastAsia="Times New Roman" w:hAnsi="Times New Roman" w:cs="Times New Roman"/>
-          <w:sz w:val="28"/>
-        </w:rPr>
-      </w:pPr>
-      <w:r>
-        <w:rPr>
-          <w:rFonts w:ascii="Times New Roman" w:eastAsia="Times New Roman" w:hAnsi="Times New Roman" w:cs="Times New Roman"/>
-          <w:sz w:val="28"/>
-        </w:rPr>
-        <w:t xml:space="preserve">Вычислить частичную сумму первых n элементов </w:t>
-      </w:r>
-    </w:p>
-    <w:p>
-      <w:pPr>
-        <w:numPr>
-          <w:ilvl w:val="0"/>
-          <w:numId w:val="3"/>
-        </w:numPr>
-        <w:spacing w:after="0" w:line="240" w:lineRule="auto"/>
-        <w:ind w:left="1080" w:hanging="360"/>
-        <w:jc w:val="both"/>
-        <w:rPr>
-          <w:rFonts w:ascii="Times New Roman" w:eastAsia="Times New Roman" w:hAnsi="Times New Roman" w:cs="Times New Roman"/>
-          <w:sz w:val="28"/>
-        </w:rPr>
-      </w:pPr>
-      <w:r>
-        <w:rPr>
-          <w:rFonts w:ascii="Times New Roman" w:eastAsia="Times New Roman" w:hAnsi="Times New Roman" w:cs="Times New Roman"/>
-          <w:sz w:val="28"/>
-        </w:rPr>
-        <w:t xml:space="preserve">Управление сходимостью  </w:t>
-      </w:r>
-    </w:p>
-    <w:p>
-      <w:pPr>
-        <w:numPr>
-          <w:ilvl w:val="0"/>
-          <w:numId w:val="3"/>
-        </w:numPr>
-        <w:spacing w:after="0" w:line="240" w:lineRule="auto"/>
-        <w:ind w:left="1080" w:hanging="360"/>
-        <w:jc w:val="both"/>
-        <w:rPr>
-          <w:rFonts w:ascii="Times New Roman" w:eastAsia="Times New Roman" w:hAnsi="Times New Roman" w:cs="Times New Roman"/>
-          <w:sz w:val="28"/>
-        </w:rPr>
-      </w:pPr>
-      <w:r>
-        <w:rPr>
-          <w:rFonts w:ascii="Times New Roman" w:eastAsia="Times New Roman" w:hAnsi="Times New Roman" w:cs="Times New Roman"/>
-          <w:sz w:val="28"/>
-        </w:rPr>
-        <w:t>Вычислить полную сумму ряда</w:t>
-      </w:r>
-    </w:p>
-    <w:p>
-      <w:pPr>
-        <w:numPr>
-          <w:ilvl w:val="0"/>
-          <w:numId w:val="3"/>
-        </w:numPr>
-        <w:spacing w:after="0" w:line="240" w:lineRule="auto"/>
-        <w:ind w:left="1080" w:hanging="360"/>
-        <w:jc w:val="both"/>
-        <w:rPr>
-          <w:rFonts w:ascii="Times New Roman" w:eastAsia="Times New Roman" w:hAnsi="Times New Roman" w:cs="Times New Roman"/>
-          <w:sz w:val="28"/>
-        </w:rPr>
-      </w:pPr>
-      <w:r>
-        <w:rPr>
-          <w:rFonts w:ascii="Times New Roman" w:eastAsia="Times New Roman" w:hAnsi="Times New Roman" w:cs="Times New Roman"/>
-          <w:sz w:val="28"/>
-        </w:rPr>
-        <w:t xml:space="preserve">Генерация степенного и функционального рядов и вычисление области сходимости  </w:t>
-      </w:r>
-    </w:p>
-    <w:p>
-      <w:pPr>
-        <w:spacing w:after="0" w:line="240" w:lineRule="auto"/>
-        <w:jc w:val="both"/>
-        <w:rPr>
-          <w:rFonts w:ascii="Times New Roman" w:eastAsia="Times New Roman" w:hAnsi="Times New Roman" w:cs="Times New Roman"/>
-          <w:sz w:val="28"/>
-        </w:rPr>
-      </w:pPr>
-      <w:r>
-        <w:rPr>
-          <w:rFonts w:ascii="Times New Roman" w:eastAsia="Times New Roman" w:hAnsi="Times New Roman" w:cs="Times New Roman"/>
-          <w:sz w:val="28"/>
-        </w:rPr>
-        <w:t xml:space="preserve">   3. Эксперт:</w:t>
-      </w:r>
-    </w:p>
-    <w:p>
-      <w:pPr>
-        <w:numPr>
-          <w:ilvl w:val="0"/>
-          <w:numId w:val="4"/>
-        </w:numPr>
-        <w:spacing w:after="0" w:line="240" w:lineRule="auto"/>
-        <w:ind w:left="1080" w:hanging="360"/>
-        <w:jc w:val="both"/>
-        <w:rPr>
-          <w:rFonts w:ascii="Times New Roman" w:eastAsia="Times New Roman" w:hAnsi="Times New Roman" w:cs="Times New Roman"/>
-          <w:sz w:val="28"/>
-        </w:rPr>
-      </w:pPr>
-      <w:r>
-        <w:rPr>
-          <w:rFonts w:ascii="Times New Roman" w:eastAsia="Times New Roman" w:hAnsi="Times New Roman" w:cs="Times New Roman"/>
-          <w:sz w:val="28"/>
-        </w:rPr>
-        <w:t xml:space="preserve">Функционал продвинутого </w:t>
-      </w:r>
-    </w:p>
-    <w:p>
-      <w:pPr>
-        <w:numPr>
-          <w:ilvl w:val="0"/>
-          <w:numId w:val="4"/>
-        </w:numPr>
-        <w:spacing w:after="0" w:line="240" w:lineRule="auto"/>
-        <w:ind w:left="1080" w:hanging="360"/>
-        <w:jc w:val="both"/>
-        <w:rPr>
-          <w:rFonts w:ascii="Times New Roman" w:eastAsia="Times New Roman" w:hAnsi="Times New Roman" w:cs="Times New Roman"/>
-          <w:sz w:val="28"/>
-        </w:rPr>
-      </w:pPr>
-      <w:r>
-        <w:rPr>
-          <w:rFonts w:ascii="Times New Roman" w:eastAsia="Times New Roman" w:hAnsi="Times New Roman" w:cs="Times New Roman"/>
-          <w:sz w:val="28"/>
-        </w:rPr>
-        <w:t>Построение графика</w:t>
-      </w:r>
-    </w:p>
-    <w:p>
-      <w:pPr>
-        <w:numPr>
-          <w:ilvl w:val="0"/>
-          <w:numId w:val="4"/>
-        </w:numPr>
-        <w:spacing w:after="0" w:line="240" w:lineRule="auto"/>
-        <w:ind w:left="1080" w:hanging="360"/>
-        <w:jc w:val="both"/>
-        <w:rPr>
-          <w:rFonts w:ascii="Times New Roman" w:eastAsia="Times New Roman" w:hAnsi="Times New Roman" w:cs="Times New Roman"/>
-          <w:sz w:val="28"/>
-        </w:rPr>
-      </w:pPr>
-      <w:r>
-        <w:rPr>
-          <w:rFonts w:ascii="Times New Roman" w:eastAsia="Times New Roman" w:hAnsi="Times New Roman" w:cs="Times New Roman"/>
-          <w:sz w:val="28"/>
-        </w:rPr>
-        <w:t xml:space="preserve">Сгенерировать случайный гармонический ряд  </w:t>
-      </w:r>
-    </w:p>
-    <w:p>
-      <w:pPr>
-        <w:numPr>
-          <w:ilvl w:val="0"/>
-          <w:numId w:val="4"/>
-        </w:numPr>
-        <w:spacing w:after="0" w:line="240" w:lineRule="auto"/>
-        <w:ind w:left="1080" w:hanging="360"/>
-        <w:jc w:val="both"/>
-        <w:rPr>
-          <w:rFonts w:ascii="Times New Roman" w:eastAsia="Times New Roman" w:hAnsi="Times New Roman" w:cs="Times New Roman"/>
-          <w:sz w:val="28"/>
-        </w:rPr>
-      </w:pPr>
-      <w:r>
-        <w:rPr>
-          <w:rFonts w:ascii="Times New Roman" w:eastAsia="Times New Roman" w:hAnsi="Times New Roman" w:cs="Times New Roman"/>
-          <w:sz w:val="28"/>
-        </w:rPr>
-        <w:t xml:space="preserve">Сгенерировать истонченный гармонический ряд  </w:t>
-      </w:r>
-      <w:r>
-        <w:rPr>
-          <w:rFonts w:ascii="Times New Roman" w:eastAsia="Times New Roman" w:hAnsi="Times New Roman" w:cs="Times New Roman"/>
-          <w:sz w:val="28"/>
-        </w:rPr>
-        <w:tab/>
-      </w:r>
-    </w:p>
-    <w:p>
-      <w:pPr>
-        <w:spacing w:after="0" w:line="240" w:lineRule="auto"/>
-        <w:jc w:val="both"/>
-        <w:rPr>
-          <w:rFonts w:ascii="Times New Roman" w:eastAsia="Times New Roman" w:hAnsi="Times New Roman" w:cs="Times New Roman"/>
-          <w:sz w:val="28"/>
-        </w:rPr>
-      </w:pPr>
-      <w:r>
-        <w:rPr>
-          <w:rFonts w:ascii="Times New Roman" w:eastAsia="Times New Roman" w:hAnsi="Times New Roman" w:cs="Times New Roman"/>
-          <w:sz w:val="28"/>
-        </w:rPr>
-        <w:t xml:space="preserve">   4. Все пользователи:</w:t>
-      </w:r>
-    </w:p>
-    <w:p>
-      <w:pPr>
-        <w:numPr>
-          <w:ilvl w:val="0"/>
-          <w:numId w:val="5"/>
-        </w:numPr>
-        <w:spacing w:after="0" w:line="240" w:lineRule="auto"/>
-        <w:ind w:left="1080" w:hanging="360"/>
-        <w:jc w:val="both"/>
-        <w:rPr>
-          <w:rFonts w:ascii="Times New Roman" w:eastAsia="Times New Roman" w:hAnsi="Times New Roman" w:cs="Times New Roman"/>
-          <w:sz w:val="28"/>
-        </w:rPr>
-      </w:pPr>
-      <w:r>
-        <w:rPr>
-          <w:rFonts w:ascii="Times New Roman" w:eastAsia="Times New Roman" w:hAnsi="Times New Roman" w:cs="Times New Roman"/>
-          <w:sz w:val="28"/>
-        </w:rPr>
-        <w:t>Просмотреть историю генерации</w:t>
-      </w:r>
-    </w:p>
-    <w:p>
-      <w:pPr>
-        <w:numPr>
-          <w:ilvl w:val="0"/>
-          <w:numId w:val="5"/>
-        </w:numPr>
-        <w:spacing w:after="0" w:line="240" w:lineRule="auto"/>
-        <w:ind w:left="1080" w:hanging="360"/>
-        <w:jc w:val="both"/>
-        <w:rPr>
-          <w:rFonts w:ascii="Times New Roman" w:eastAsia="Times New Roman" w:hAnsi="Times New Roman" w:cs="Times New Roman"/>
-          <w:sz w:val="28"/>
-        </w:rPr>
-      </w:pPr>
-      <w:r>
-        <w:rPr>
-          <w:rFonts w:ascii="Times New Roman" w:eastAsia="Times New Roman" w:hAnsi="Times New Roman" w:cs="Times New Roman"/>
-          <w:sz w:val="28"/>
-        </w:rPr>
-        <w:t>Пройти тест и перейти на следующий уровень</w:t>
-      </w:r>
-    </w:p>
-    <w:p>
-      <w:pPr>
-        <w:numPr>
-          <w:ilvl w:val="0"/>
-          <w:numId w:val="5"/>
-        </w:numPr>
-        <w:spacing w:after="0" w:line="240" w:lineRule="auto"/>
-        <w:ind w:left="1080" w:hanging="360"/>
-        <w:jc w:val="both"/>
-        <w:rPr>
-          <w:rFonts w:ascii="Times New Roman" w:eastAsia="Times New Roman" w:hAnsi="Times New Roman" w:cs="Times New Roman"/>
-          <w:sz w:val="28"/>
-        </w:rPr>
-      </w:pPr>
-      <w:r>
-        <w:rPr>
-          <w:rFonts w:ascii="Times New Roman" w:eastAsia="Times New Roman" w:hAnsi="Times New Roman" w:cs="Times New Roman"/>
-          <w:sz w:val="28"/>
-        </w:rPr>
-        <w:t>Просмотреть теорию</w:t>
-      </w:r>
-    </w:p>
-    <w:p>
-      <w:pPr>
-        <w:rPr>
-          <w:rFonts w:ascii="Times New Roman" w:hAnsi="Times New Roman" w:cs="Times New Roman"/>
-          <w:sz w:val="28"/>
-          <w:szCs w:val="28"/>
-        </w:rPr>
-      </w:pPr>
-    </w:p>
-    <w:p>
-      <w:pPr>
-        <w:rPr>
-          <w:rFonts w:ascii="Times New Roman" w:hAnsi="Times New Roman" w:cs="Times New Roman"/>
-          <w:sz w:val="28"/>
-          <w:szCs w:val="28"/>
-        </w:rPr>
-      </w:pPr>
-      <w:r>
-        <w:rPr>
-          <w:rFonts w:ascii="Times New Roman" w:hAnsi="Times New Roman" w:cs="Times New Roman"/>
-          <w:sz w:val="28"/>
-          <w:szCs w:val="28"/>
-        </w:rPr>
-        <w:t xml:space="preserve">Структура класса </w:t>
-      </w:r>
-      <w:r>
-        <w:rPr>
-          <w:rFonts w:ascii="Times New Roman" w:hAnsi="Times New Roman" w:cs="Times New Roman"/>
-          <w:sz w:val="28"/>
-          <w:szCs w:val="28"/>
-          <w:lang w:val="en-US"/>
-        </w:rPr>
-        <w:t>Generator</w:t>
-      </w:r>
-      <w:r>
-        <w:rPr>
-          <w:rFonts w:ascii="Times New Roman" w:hAnsi="Times New Roman" w:cs="Times New Roman"/>
-          <w:sz w:val="28"/>
-          <w:szCs w:val="28"/>
-        </w:rPr>
-        <w:t xml:space="preserve"> (</w:t>
-      </w:r>
-      <w:r>
-        <w:rPr>
-          <w:rFonts w:ascii="Times New Roman" w:hAnsi="Times New Roman" w:cs="Times New Roman"/>
-          <w:sz w:val="28"/>
-          <w:szCs w:val="28"/>
-        </w:rPr>
-        <w:t>класс, содержащий всю информацию и ряде):</w:t>
-      </w:r>
-    </w:p>
-    <w:p>
-      <w:pPr>
-        <w:rPr>
-          <w:rFonts w:ascii="Times New Roman" w:hAnsi="Times New Roman" w:cs="Times New Roman"/>
-          <w:sz w:val="28"/>
-          <w:szCs w:val="28"/>
-          <w:lang w:val="en-US"/>
-        </w:rPr>
-      </w:pPr>
-      <w:r>
-        <w:rPr>
-          <w:noProof/>
-        </w:rPr>
-        <w:drawing>
-          <wp:inline distT="0" distB="0" distL="0" distR="0" wp14:anchorId="6E9D164C" wp14:editId="5289F980">
-            <wp:extent cx="5451130" cy="3333750"/>
-            <wp:effectExtent l="0" t="0" r="0" b="0"/>
-            <wp:docPr id="3" name="Рисунок 3"/>
-            <wp:cNvGraphicFramePr>
-              <a:graphicFrameLocks xmlns:a="http://schemas.openxmlformats.org/drawingml/2006/main" noChangeAspect="1"/>
-            </wp:cNvGraphicFramePr>
-            <a:graphic xmlns:a="http://schemas.openxmlformats.org/drawingml/2006/main">
-              <a:graphicData uri="http://schemas.openxmlformats.org/drawingml/2006/picture">
-                <pic:pic xmlns:pic="http://schemas.openxmlformats.org/drawingml/2006/picture">
-                  <pic:nvPicPr>
-                    <pic:cNvPr id="1" name=""/>
-                    <pic:cNvPicPr/>
-                  </pic:nvPicPr>
-                  <pic:blipFill rotWithShape="1">
-                    <a:blip r:embed="rId7"/>
-                    <a:srcRect l="9461" t="17857" r="51736" b="38096"/>
+                    <a:srcRect l="35916" t="26173" r="28007" b="37124"/>
                     <a:stretch/>
                   </pic:blipFill>
                   <pic:spPr bwMode="auto">
                     <a:xfrm>
                       <a:off x="0" y="0"/>
-                      <a:ext cx="5462653" cy="3340797"/>
+                      <a:ext cx="5154898" cy="2795100"/>
                     </a:xfrm>
                     <a:prstGeom prst="rect">
                       <a:avLst/>
@@ -1346,6 +590,773 @@
           </wp:inline>
         </w:drawing>
       </w:r>
+    </w:p>
+    <w:p>
+      <w:pPr>
+        <w:spacing w:after="0"/>
+        <w:ind w:left="-567" w:firstLine="567"/>
+        <w:jc w:val="both"/>
+        <w:rPr>
+          <w:rFonts w:ascii="Times New Roman" w:hAnsi="Times New Roman" w:cs="Times New Roman"/>
+          <w:sz w:val="28"/>
+          <w:szCs w:val="28"/>
+        </w:rPr>
+      </w:pPr>
+      <w:r>
+        <w:rPr>
+          <w:rFonts w:ascii="Times New Roman" w:hAnsi="Times New Roman" w:cs="Times New Roman"/>
+          <w:sz w:val="28"/>
+          <w:szCs w:val="28"/>
+        </w:rPr>
+        <w:t xml:space="preserve">Из всех найденных прототипов были найдены лишь </w:t>
+      </w:r>
+      <w:proofErr w:type="gramStart"/>
+      <w:r>
+        <w:rPr>
+          <w:rFonts w:ascii="Times New Roman" w:hAnsi="Times New Roman" w:cs="Times New Roman"/>
+          <w:sz w:val="28"/>
+          <w:szCs w:val="28"/>
+        </w:rPr>
+        <w:t>аналоги вот</w:t>
+      </w:r>
+      <w:proofErr w:type="gramEnd"/>
+      <w:r>
+        <w:rPr>
+          <w:rFonts w:ascii="Times New Roman" w:hAnsi="Times New Roman" w:cs="Times New Roman"/>
+          <w:sz w:val="28"/>
+          <w:szCs w:val="28"/>
+        </w:rPr>
+        <w:t xml:space="preserve"> такой программы: нахождение суммы ряда по введенным данным.</w:t>
+      </w:r>
+      <w:r>
+        <w:rPr>
+          <w:rFonts w:ascii="Times New Roman" w:hAnsi="Times New Roman" w:cs="Times New Roman"/>
+          <w:sz w:val="28"/>
+          <w:szCs w:val="28"/>
+        </w:rPr>
+        <w:t xml:space="preserve"> В таких программах велик процент синтаксических ошибок, т.к. неподготовленному пользователю трудно ввести данные сложного ряда корректно. Я учту это и минимизирую количество критических мест в программе.  </w:t>
+      </w:r>
+    </w:p>
+    <w:p>
+      <w:pPr>
+        <w:spacing w:after="0"/>
+        <w:ind w:left="-567" w:firstLine="567"/>
+        <w:jc w:val="both"/>
+        <w:rPr>
+          <w:rFonts w:ascii="Times New Roman" w:hAnsi="Times New Roman" w:cs="Times New Roman"/>
+          <w:sz w:val="28"/>
+          <w:szCs w:val="28"/>
+        </w:rPr>
+      </w:pPr>
+      <w:r>
+        <w:rPr>
+          <w:rFonts w:ascii="Times New Roman" w:hAnsi="Times New Roman" w:cs="Times New Roman"/>
+          <w:sz w:val="28"/>
+          <w:szCs w:val="28"/>
+        </w:rPr>
+        <w:t xml:space="preserve">Задача, как я считаю весьма актуальна, т.к. все имеющиеся программы-конкуренты имеют весьма скудный функционал и не имеют возможности удовлетворить всех потребностей пользователя.                  </w:t>
+      </w:r>
+    </w:p>
+    <w:p>
+      <w:pPr>
+        <w:pStyle w:val="1"/>
+        <w:numPr>
+          <w:ilvl w:val="0"/>
+          <w:numId w:val="8"/>
+        </w:numPr>
+        <w:rPr>
+          <w:rFonts w:ascii="Times New Roman" w:eastAsia="Times New Roman" w:hAnsi="Times New Roman" w:cs="Times New Roman"/>
+          <w:b/>
+          <w:color w:val="000000" w:themeColor="text1"/>
+        </w:rPr>
+      </w:pPr>
+      <w:r>
+        <w:rPr>
+          <w:rFonts w:ascii="Times New Roman" w:eastAsia="Times New Roman" w:hAnsi="Times New Roman" w:cs="Times New Roman"/>
+          <w:b/>
+          <w:color w:val="000000" w:themeColor="text1"/>
+        </w:rPr>
+        <w:t>Разработка архитектуры проекта</w:t>
+      </w:r>
+    </w:p>
+    <w:p>
+      <w:pPr>
+        <w:spacing w:after="0" w:line="240" w:lineRule="auto"/>
+        <w:ind w:left="-567" w:firstLine="567"/>
+        <w:jc w:val="both"/>
+        <w:rPr>
+          <w:rFonts w:ascii="Times New Roman" w:eastAsia="Times New Roman" w:hAnsi="Times New Roman" w:cs="Times New Roman"/>
+          <w:sz w:val="28"/>
+        </w:rPr>
+      </w:pPr>
+      <w:r>
+        <w:rPr>
+          <w:rFonts w:ascii="Times New Roman" w:eastAsia="Times New Roman" w:hAnsi="Times New Roman" w:cs="Times New Roman"/>
+          <w:sz w:val="28"/>
+        </w:rPr>
+        <w:t xml:space="preserve">Имеются 3 группы пользователей: </w:t>
+      </w:r>
+    </w:p>
+    <w:p>
+      <w:pPr>
+        <w:numPr>
+          <w:ilvl w:val="0"/>
+          <w:numId w:val="1"/>
+        </w:numPr>
+        <w:spacing w:after="0" w:line="240" w:lineRule="auto"/>
+        <w:ind w:left="720" w:hanging="360"/>
+        <w:jc w:val="both"/>
+        <w:rPr>
+          <w:rFonts w:ascii="Times New Roman" w:eastAsia="Times New Roman" w:hAnsi="Times New Roman" w:cs="Times New Roman"/>
+          <w:sz w:val="28"/>
+        </w:rPr>
+      </w:pPr>
+      <w:r>
+        <w:rPr>
+          <w:rFonts w:ascii="Times New Roman" w:eastAsia="Times New Roman" w:hAnsi="Times New Roman" w:cs="Times New Roman"/>
+          <w:sz w:val="28"/>
+        </w:rPr>
+        <w:t>Новичок (отсутствие знаний по теме "ряды")</w:t>
+      </w:r>
+    </w:p>
+    <w:p>
+      <w:pPr>
+        <w:numPr>
+          <w:ilvl w:val="0"/>
+          <w:numId w:val="1"/>
+        </w:numPr>
+        <w:spacing w:after="0" w:line="240" w:lineRule="auto"/>
+        <w:ind w:left="720" w:hanging="360"/>
+        <w:jc w:val="both"/>
+        <w:rPr>
+          <w:rFonts w:ascii="Times New Roman" w:eastAsia="Times New Roman" w:hAnsi="Times New Roman" w:cs="Times New Roman"/>
+          <w:sz w:val="28"/>
+        </w:rPr>
+      </w:pPr>
+      <w:r>
+        <w:rPr>
+          <w:rFonts w:ascii="Times New Roman" w:eastAsia="Times New Roman" w:hAnsi="Times New Roman" w:cs="Times New Roman"/>
+          <w:sz w:val="28"/>
+        </w:rPr>
+        <w:t>Продвинутый (базовые знания)</w:t>
+      </w:r>
+    </w:p>
+    <w:p>
+      <w:pPr>
+        <w:numPr>
+          <w:ilvl w:val="0"/>
+          <w:numId w:val="1"/>
+        </w:numPr>
+        <w:spacing w:after="0" w:line="240" w:lineRule="auto"/>
+        <w:ind w:left="720" w:hanging="360"/>
+        <w:jc w:val="both"/>
+        <w:rPr>
+          <w:rFonts w:ascii="Times New Roman" w:eastAsia="Times New Roman" w:hAnsi="Times New Roman" w:cs="Times New Roman"/>
+          <w:sz w:val="28"/>
+        </w:rPr>
+      </w:pPr>
+      <w:r>
+        <w:rPr>
+          <w:rFonts w:ascii="Times New Roman" w:eastAsia="Times New Roman" w:hAnsi="Times New Roman" w:cs="Times New Roman"/>
+          <w:sz w:val="28"/>
+        </w:rPr>
+        <w:t xml:space="preserve">Эксперт (знание </w:t>
+      </w:r>
+      <w:bookmarkStart w:id="0" w:name="_GoBack"/>
+      <w:r>
+        <w:rPr>
+          <w:rFonts w:ascii="Times New Roman" w:eastAsia="Times New Roman" w:hAnsi="Times New Roman" w:cs="Times New Roman"/>
+          <w:sz w:val="28"/>
+        </w:rPr>
+        <w:t xml:space="preserve">множества </w:t>
+      </w:r>
+      <w:bookmarkEnd w:id="0"/>
+      <w:r>
+        <w:rPr>
+          <w:rFonts w:ascii="Times New Roman" w:eastAsia="Times New Roman" w:hAnsi="Times New Roman" w:cs="Times New Roman"/>
+          <w:sz w:val="28"/>
+        </w:rPr>
+        <w:t>тонкостей)</w:t>
+      </w:r>
+    </w:p>
+    <w:p>
+      <w:pPr>
+        <w:spacing w:after="0" w:line="240" w:lineRule="auto"/>
+        <w:ind w:left="-567" w:firstLine="567"/>
+        <w:jc w:val="both"/>
+        <w:rPr>
+          <w:rFonts w:ascii="Times New Roman" w:eastAsia="Times New Roman" w:hAnsi="Times New Roman" w:cs="Times New Roman"/>
+          <w:sz w:val="28"/>
+        </w:rPr>
+      </w:pPr>
+      <w:r>
+        <w:rPr>
+          <w:rFonts w:ascii="Times New Roman" w:eastAsia="Times New Roman" w:hAnsi="Times New Roman" w:cs="Times New Roman"/>
+          <w:sz w:val="28"/>
+        </w:rPr>
+        <w:t xml:space="preserve">У каждой из этих групп существуют свои права доступа к программе. Новичку после входа в программу будет предложено ознакомиться с теорией (сделано это, естественно, для того, чтобы пользователь знал, что он делает). Ему будет доступен базовый функционал. Продвинутому будет предложена теория немного иного уровня, нежели новичку, как и функционал. Эксперту будет доступен полный функционал, исчерпывающая информация о теме и полный контроль над генерацией ряда. Каждый пользователь может переходить на любой уровень по своему желанию, но для этого нужно набрать достаточно баллов в специальном тесте (для перехода на уровень ниже или регистрации "новичка" тест не требуется).       </w:t>
+      </w:r>
+    </w:p>
+    <w:p>
+      <w:pPr>
+        <w:spacing w:after="0" w:line="240" w:lineRule="auto"/>
+        <w:ind w:left="-567" w:firstLine="567"/>
+        <w:jc w:val="both"/>
+        <w:rPr>
+          <w:rFonts w:ascii="Times New Roman" w:eastAsia="Times New Roman" w:hAnsi="Times New Roman" w:cs="Times New Roman"/>
+          <w:sz w:val="28"/>
+        </w:rPr>
+      </w:pPr>
+      <w:r>
+        <w:rPr>
+          <w:rFonts w:ascii="Times New Roman" w:eastAsia="Times New Roman" w:hAnsi="Times New Roman" w:cs="Times New Roman"/>
+          <w:sz w:val="28"/>
+        </w:rPr>
+        <w:t>Подробнее о функциях:</w:t>
+      </w:r>
+    </w:p>
+    <w:p>
+      <w:pPr>
+        <w:spacing w:after="0" w:line="240" w:lineRule="auto"/>
+        <w:ind w:left="-567" w:firstLine="567"/>
+        <w:jc w:val="both"/>
+        <w:rPr>
+          <w:rFonts w:ascii="Times New Roman" w:eastAsia="Times New Roman" w:hAnsi="Times New Roman" w:cs="Times New Roman"/>
+          <w:sz w:val="28"/>
+        </w:rPr>
+      </w:pPr>
+      <w:r>
+        <w:rPr>
+          <w:rFonts w:ascii="Times New Roman" w:eastAsia="Times New Roman" w:hAnsi="Times New Roman" w:cs="Times New Roman"/>
+          <w:sz w:val="28"/>
+        </w:rPr>
+        <w:t xml:space="preserve">   1. Новичок:</w:t>
+      </w:r>
+    </w:p>
+    <w:p>
+      <w:pPr>
+        <w:numPr>
+          <w:ilvl w:val="0"/>
+          <w:numId w:val="2"/>
+        </w:numPr>
+        <w:spacing w:after="0" w:line="240" w:lineRule="auto"/>
+        <w:ind w:left="1080" w:hanging="360"/>
+        <w:jc w:val="both"/>
+        <w:rPr>
+          <w:rFonts w:ascii="Times New Roman" w:eastAsia="Times New Roman" w:hAnsi="Times New Roman" w:cs="Times New Roman"/>
+          <w:sz w:val="28"/>
+        </w:rPr>
+      </w:pPr>
+      <w:r>
+        <w:rPr>
+          <w:rFonts w:ascii="Times New Roman" w:eastAsia="Times New Roman" w:hAnsi="Times New Roman" w:cs="Times New Roman"/>
+          <w:sz w:val="28"/>
+        </w:rPr>
+        <w:t>Сгенерировать абсолютно случайный ряд</w:t>
+      </w:r>
+    </w:p>
+    <w:p>
+      <w:pPr>
+        <w:numPr>
+          <w:ilvl w:val="0"/>
+          <w:numId w:val="2"/>
+        </w:numPr>
+        <w:spacing w:after="0" w:line="240" w:lineRule="auto"/>
+        <w:ind w:left="1080" w:hanging="360"/>
+        <w:jc w:val="both"/>
+        <w:rPr>
+          <w:rFonts w:ascii="Times New Roman" w:eastAsia="Times New Roman" w:hAnsi="Times New Roman" w:cs="Times New Roman"/>
+          <w:sz w:val="28"/>
+        </w:rPr>
+      </w:pPr>
+      <w:r>
+        <w:rPr>
+          <w:rFonts w:ascii="Times New Roman" w:eastAsia="Times New Roman" w:hAnsi="Times New Roman" w:cs="Times New Roman"/>
+          <w:sz w:val="28"/>
+        </w:rPr>
+        <w:t>Сгенерировать ряд с указанием степени многочленов и коэффициентов</w:t>
+      </w:r>
+    </w:p>
+    <w:p>
+      <w:pPr>
+        <w:numPr>
+          <w:ilvl w:val="0"/>
+          <w:numId w:val="2"/>
+        </w:numPr>
+        <w:spacing w:after="0" w:line="240" w:lineRule="auto"/>
+        <w:ind w:left="1080" w:hanging="360"/>
+        <w:jc w:val="both"/>
+        <w:rPr>
+          <w:rFonts w:ascii="Times New Roman" w:eastAsia="Times New Roman" w:hAnsi="Times New Roman" w:cs="Times New Roman"/>
+          <w:sz w:val="28"/>
+        </w:rPr>
+      </w:pPr>
+      <w:r>
+        <w:rPr>
+          <w:rFonts w:ascii="Times New Roman" w:eastAsia="Times New Roman" w:hAnsi="Times New Roman" w:cs="Times New Roman"/>
+          <w:sz w:val="28"/>
+        </w:rPr>
+        <w:t xml:space="preserve">Вычислить </w:t>
+      </w:r>
+      <w:r>
+        <w:rPr>
+          <w:rFonts w:ascii="Times New Roman" w:eastAsia="Times New Roman" w:hAnsi="Times New Roman" w:cs="Times New Roman"/>
+          <w:sz w:val="28"/>
+          <w:lang w:val="en-US"/>
+        </w:rPr>
+        <w:t>n-</w:t>
+      </w:r>
+      <w:proofErr w:type="spellStart"/>
+      <w:r>
+        <w:rPr>
+          <w:rFonts w:ascii="Times New Roman" w:eastAsia="Times New Roman" w:hAnsi="Times New Roman" w:cs="Times New Roman"/>
+          <w:sz w:val="28"/>
+        </w:rPr>
+        <w:t>ый</w:t>
+      </w:r>
+      <w:proofErr w:type="spellEnd"/>
+      <w:r>
+        <w:rPr>
+          <w:rFonts w:ascii="Times New Roman" w:eastAsia="Times New Roman" w:hAnsi="Times New Roman" w:cs="Times New Roman"/>
+          <w:sz w:val="28"/>
+        </w:rPr>
+        <w:t xml:space="preserve"> член ряда</w:t>
+      </w:r>
+    </w:p>
+    <w:p>
+      <w:pPr>
+        <w:spacing w:after="0" w:line="240" w:lineRule="auto"/>
+        <w:jc w:val="both"/>
+        <w:rPr>
+          <w:rFonts w:ascii="Times New Roman" w:eastAsia="Times New Roman" w:hAnsi="Times New Roman" w:cs="Times New Roman"/>
+          <w:sz w:val="28"/>
+        </w:rPr>
+      </w:pPr>
+      <w:r>
+        <w:rPr>
+          <w:rFonts w:ascii="Times New Roman" w:eastAsia="Times New Roman" w:hAnsi="Times New Roman" w:cs="Times New Roman"/>
+          <w:sz w:val="28"/>
+        </w:rPr>
+        <w:lastRenderedPageBreak/>
+        <w:t xml:space="preserve">   2. Продвинутый:</w:t>
+      </w:r>
+    </w:p>
+    <w:p>
+      <w:pPr>
+        <w:numPr>
+          <w:ilvl w:val="0"/>
+          <w:numId w:val="3"/>
+        </w:numPr>
+        <w:spacing w:after="0" w:line="240" w:lineRule="auto"/>
+        <w:ind w:left="1080" w:hanging="360"/>
+        <w:jc w:val="both"/>
+        <w:rPr>
+          <w:rFonts w:ascii="Times New Roman" w:eastAsia="Times New Roman" w:hAnsi="Times New Roman" w:cs="Times New Roman"/>
+          <w:sz w:val="28"/>
+        </w:rPr>
+      </w:pPr>
+      <w:r>
+        <w:rPr>
+          <w:rFonts w:ascii="Times New Roman" w:eastAsia="Times New Roman" w:hAnsi="Times New Roman" w:cs="Times New Roman"/>
+          <w:sz w:val="28"/>
+        </w:rPr>
+        <w:t>Функционал новичка</w:t>
+      </w:r>
+    </w:p>
+    <w:p>
+      <w:pPr>
+        <w:numPr>
+          <w:ilvl w:val="0"/>
+          <w:numId w:val="3"/>
+        </w:numPr>
+        <w:spacing w:after="0" w:line="240" w:lineRule="auto"/>
+        <w:ind w:left="1080" w:hanging="360"/>
+        <w:jc w:val="both"/>
+        <w:rPr>
+          <w:rFonts w:ascii="Times New Roman" w:eastAsia="Times New Roman" w:hAnsi="Times New Roman" w:cs="Times New Roman"/>
+          <w:sz w:val="28"/>
+        </w:rPr>
+      </w:pPr>
+      <w:r>
+        <w:rPr>
+          <w:rFonts w:ascii="Times New Roman" w:eastAsia="Times New Roman" w:hAnsi="Times New Roman" w:cs="Times New Roman"/>
+          <w:sz w:val="28"/>
+        </w:rPr>
+        <w:t>Сгенерировать знакопеременный ряд</w:t>
+      </w:r>
+    </w:p>
+    <w:p>
+      <w:pPr>
+        <w:numPr>
+          <w:ilvl w:val="0"/>
+          <w:numId w:val="3"/>
+        </w:numPr>
+        <w:spacing w:after="0" w:line="240" w:lineRule="auto"/>
+        <w:ind w:left="1080" w:hanging="360"/>
+        <w:jc w:val="both"/>
+        <w:rPr>
+          <w:rFonts w:ascii="Times New Roman" w:eastAsia="Times New Roman" w:hAnsi="Times New Roman" w:cs="Times New Roman"/>
+          <w:sz w:val="28"/>
+        </w:rPr>
+      </w:pPr>
+      <w:r>
+        <w:rPr>
+          <w:rFonts w:ascii="Times New Roman" w:eastAsia="Times New Roman" w:hAnsi="Times New Roman" w:cs="Times New Roman"/>
+          <w:sz w:val="28"/>
+        </w:rPr>
+        <w:t xml:space="preserve">Вычислить частичную сумму первых n элементов </w:t>
+      </w:r>
+    </w:p>
+    <w:p>
+      <w:pPr>
+        <w:numPr>
+          <w:ilvl w:val="0"/>
+          <w:numId w:val="3"/>
+        </w:numPr>
+        <w:spacing w:after="0" w:line="240" w:lineRule="auto"/>
+        <w:ind w:left="1080" w:hanging="360"/>
+        <w:jc w:val="both"/>
+        <w:rPr>
+          <w:rFonts w:ascii="Times New Roman" w:eastAsia="Times New Roman" w:hAnsi="Times New Roman" w:cs="Times New Roman"/>
+          <w:sz w:val="28"/>
+        </w:rPr>
+      </w:pPr>
+      <w:r>
+        <w:rPr>
+          <w:rFonts w:ascii="Times New Roman" w:eastAsia="Times New Roman" w:hAnsi="Times New Roman" w:cs="Times New Roman"/>
+          <w:sz w:val="28"/>
+        </w:rPr>
+        <w:t xml:space="preserve">Управление сходимостью  </w:t>
+      </w:r>
+    </w:p>
+    <w:p>
+      <w:pPr>
+        <w:numPr>
+          <w:ilvl w:val="0"/>
+          <w:numId w:val="3"/>
+        </w:numPr>
+        <w:spacing w:after="0" w:line="240" w:lineRule="auto"/>
+        <w:ind w:left="1080" w:hanging="360"/>
+        <w:jc w:val="both"/>
+        <w:rPr>
+          <w:rFonts w:ascii="Times New Roman" w:eastAsia="Times New Roman" w:hAnsi="Times New Roman" w:cs="Times New Roman"/>
+          <w:sz w:val="28"/>
+        </w:rPr>
+      </w:pPr>
+      <w:r>
+        <w:rPr>
+          <w:rFonts w:ascii="Times New Roman" w:eastAsia="Times New Roman" w:hAnsi="Times New Roman" w:cs="Times New Roman"/>
+          <w:sz w:val="28"/>
+        </w:rPr>
+        <w:t>Вычислить полную сумму ряда</w:t>
+      </w:r>
+    </w:p>
+    <w:p>
+      <w:pPr>
+        <w:numPr>
+          <w:ilvl w:val="0"/>
+          <w:numId w:val="3"/>
+        </w:numPr>
+        <w:spacing w:after="0" w:line="240" w:lineRule="auto"/>
+        <w:ind w:left="1080" w:hanging="360"/>
+        <w:jc w:val="both"/>
+        <w:rPr>
+          <w:rFonts w:ascii="Times New Roman" w:eastAsia="Times New Roman" w:hAnsi="Times New Roman" w:cs="Times New Roman"/>
+          <w:sz w:val="28"/>
+        </w:rPr>
+      </w:pPr>
+      <w:r>
+        <w:rPr>
+          <w:rFonts w:ascii="Times New Roman" w:eastAsia="Times New Roman" w:hAnsi="Times New Roman" w:cs="Times New Roman"/>
+          <w:sz w:val="28"/>
+        </w:rPr>
+        <w:t xml:space="preserve">Генерация степенного и функционального рядов и вычисление области сходимости  </w:t>
+      </w:r>
+    </w:p>
+    <w:p>
+      <w:pPr>
+        <w:spacing w:after="0" w:line="240" w:lineRule="auto"/>
+        <w:jc w:val="both"/>
+        <w:rPr>
+          <w:rFonts w:ascii="Times New Roman" w:eastAsia="Times New Roman" w:hAnsi="Times New Roman" w:cs="Times New Roman"/>
+          <w:sz w:val="28"/>
+        </w:rPr>
+      </w:pPr>
+      <w:r>
+        <w:rPr>
+          <w:rFonts w:ascii="Times New Roman" w:eastAsia="Times New Roman" w:hAnsi="Times New Roman" w:cs="Times New Roman"/>
+          <w:sz w:val="28"/>
+        </w:rPr>
+        <w:t xml:space="preserve">   3. Эксперт:</w:t>
+      </w:r>
+    </w:p>
+    <w:p>
+      <w:pPr>
+        <w:numPr>
+          <w:ilvl w:val="0"/>
+          <w:numId w:val="4"/>
+        </w:numPr>
+        <w:spacing w:after="0" w:line="240" w:lineRule="auto"/>
+        <w:ind w:left="1080" w:hanging="360"/>
+        <w:jc w:val="both"/>
+        <w:rPr>
+          <w:rFonts w:ascii="Times New Roman" w:eastAsia="Times New Roman" w:hAnsi="Times New Roman" w:cs="Times New Roman"/>
+          <w:sz w:val="28"/>
+        </w:rPr>
+      </w:pPr>
+      <w:r>
+        <w:rPr>
+          <w:rFonts w:ascii="Times New Roman" w:eastAsia="Times New Roman" w:hAnsi="Times New Roman" w:cs="Times New Roman"/>
+          <w:sz w:val="28"/>
+        </w:rPr>
+        <w:t xml:space="preserve">Функционал продвинутого </w:t>
+      </w:r>
+    </w:p>
+    <w:p>
+      <w:pPr>
+        <w:numPr>
+          <w:ilvl w:val="0"/>
+          <w:numId w:val="4"/>
+        </w:numPr>
+        <w:spacing w:after="0" w:line="240" w:lineRule="auto"/>
+        <w:ind w:left="1080" w:hanging="360"/>
+        <w:jc w:val="both"/>
+        <w:rPr>
+          <w:rFonts w:ascii="Times New Roman" w:eastAsia="Times New Roman" w:hAnsi="Times New Roman" w:cs="Times New Roman"/>
+          <w:sz w:val="28"/>
+        </w:rPr>
+      </w:pPr>
+      <w:r>
+        <w:rPr>
+          <w:rFonts w:ascii="Times New Roman" w:eastAsia="Times New Roman" w:hAnsi="Times New Roman" w:cs="Times New Roman"/>
+          <w:sz w:val="28"/>
+        </w:rPr>
+        <w:t>Построение графика</w:t>
+      </w:r>
+    </w:p>
+    <w:p>
+      <w:pPr>
+        <w:numPr>
+          <w:ilvl w:val="0"/>
+          <w:numId w:val="4"/>
+        </w:numPr>
+        <w:spacing w:after="0" w:line="240" w:lineRule="auto"/>
+        <w:ind w:left="1080" w:hanging="360"/>
+        <w:jc w:val="both"/>
+        <w:rPr>
+          <w:rFonts w:ascii="Times New Roman" w:eastAsia="Times New Roman" w:hAnsi="Times New Roman" w:cs="Times New Roman"/>
+          <w:sz w:val="28"/>
+        </w:rPr>
+      </w:pPr>
+      <w:r>
+        <w:rPr>
+          <w:rFonts w:ascii="Times New Roman" w:eastAsia="Times New Roman" w:hAnsi="Times New Roman" w:cs="Times New Roman"/>
+          <w:sz w:val="28"/>
+        </w:rPr>
+        <w:t xml:space="preserve">Сгенерировать случайный гармонический ряд  </w:t>
+      </w:r>
+    </w:p>
+    <w:p>
+      <w:pPr>
+        <w:numPr>
+          <w:ilvl w:val="0"/>
+          <w:numId w:val="4"/>
+        </w:numPr>
+        <w:spacing w:after="0" w:line="240" w:lineRule="auto"/>
+        <w:ind w:left="1080" w:hanging="360"/>
+        <w:jc w:val="both"/>
+        <w:rPr>
+          <w:rFonts w:ascii="Times New Roman" w:eastAsia="Times New Roman" w:hAnsi="Times New Roman" w:cs="Times New Roman"/>
+          <w:sz w:val="28"/>
+        </w:rPr>
+      </w:pPr>
+      <w:r>
+        <w:rPr>
+          <w:rFonts w:ascii="Times New Roman" w:eastAsia="Times New Roman" w:hAnsi="Times New Roman" w:cs="Times New Roman"/>
+          <w:sz w:val="28"/>
+        </w:rPr>
+        <w:t xml:space="preserve">Сгенерировать истонченный гармонический ряд  </w:t>
+      </w:r>
+      <w:r>
+        <w:rPr>
+          <w:rFonts w:ascii="Times New Roman" w:eastAsia="Times New Roman" w:hAnsi="Times New Roman" w:cs="Times New Roman"/>
+          <w:sz w:val="28"/>
+        </w:rPr>
+        <w:tab/>
+      </w:r>
+    </w:p>
+    <w:p>
+      <w:pPr>
+        <w:spacing w:after="0" w:line="240" w:lineRule="auto"/>
+        <w:jc w:val="both"/>
+        <w:rPr>
+          <w:rFonts w:ascii="Times New Roman" w:eastAsia="Times New Roman" w:hAnsi="Times New Roman" w:cs="Times New Roman"/>
+          <w:sz w:val="28"/>
+        </w:rPr>
+      </w:pPr>
+      <w:r>
+        <w:rPr>
+          <w:rFonts w:ascii="Times New Roman" w:eastAsia="Times New Roman" w:hAnsi="Times New Roman" w:cs="Times New Roman"/>
+          <w:sz w:val="28"/>
+        </w:rPr>
+        <w:t xml:space="preserve">   4. Все пользователи:</w:t>
+      </w:r>
+    </w:p>
+    <w:p>
+      <w:pPr>
+        <w:numPr>
+          <w:ilvl w:val="0"/>
+          <w:numId w:val="5"/>
+        </w:numPr>
+        <w:spacing w:after="0" w:line="240" w:lineRule="auto"/>
+        <w:ind w:left="1080" w:hanging="360"/>
+        <w:jc w:val="both"/>
+        <w:rPr>
+          <w:rFonts w:ascii="Times New Roman" w:eastAsia="Times New Roman" w:hAnsi="Times New Roman" w:cs="Times New Roman"/>
+          <w:sz w:val="28"/>
+        </w:rPr>
+      </w:pPr>
+      <w:r>
+        <w:rPr>
+          <w:rFonts w:ascii="Times New Roman" w:eastAsia="Times New Roman" w:hAnsi="Times New Roman" w:cs="Times New Roman"/>
+          <w:sz w:val="28"/>
+        </w:rPr>
+        <w:t>Просмотреть историю генерации</w:t>
+      </w:r>
+    </w:p>
+    <w:p>
+      <w:pPr>
+        <w:numPr>
+          <w:ilvl w:val="0"/>
+          <w:numId w:val="5"/>
+        </w:numPr>
+        <w:spacing w:after="0" w:line="240" w:lineRule="auto"/>
+        <w:ind w:left="1080" w:hanging="360"/>
+        <w:jc w:val="both"/>
+        <w:rPr>
+          <w:rFonts w:ascii="Times New Roman" w:eastAsia="Times New Roman" w:hAnsi="Times New Roman" w:cs="Times New Roman"/>
+          <w:sz w:val="28"/>
+        </w:rPr>
+      </w:pPr>
+      <w:r>
+        <w:rPr>
+          <w:rFonts w:ascii="Times New Roman" w:eastAsia="Times New Roman" w:hAnsi="Times New Roman" w:cs="Times New Roman"/>
+          <w:sz w:val="28"/>
+        </w:rPr>
+        <w:t>Пройти тест и перейти на следующий уровень</w:t>
+      </w:r>
+    </w:p>
+    <w:p>
+      <w:pPr>
+        <w:numPr>
+          <w:ilvl w:val="0"/>
+          <w:numId w:val="5"/>
+        </w:numPr>
+        <w:spacing w:after="0" w:line="240" w:lineRule="auto"/>
+        <w:ind w:left="1080" w:hanging="360"/>
+        <w:jc w:val="both"/>
+        <w:rPr>
+          <w:rFonts w:ascii="Times New Roman" w:eastAsia="Times New Roman" w:hAnsi="Times New Roman" w:cs="Times New Roman"/>
+          <w:sz w:val="28"/>
+        </w:rPr>
+      </w:pPr>
+      <w:r>
+        <w:rPr>
+          <w:rFonts w:ascii="Times New Roman" w:eastAsia="Times New Roman" w:hAnsi="Times New Roman" w:cs="Times New Roman"/>
+          <w:sz w:val="28"/>
+        </w:rPr>
+        <w:t>Просмотреть теорию</w:t>
+      </w:r>
+    </w:p>
+    <w:p>
+      <w:pPr>
+        <w:rPr>
+          <w:rFonts w:ascii="Times New Roman" w:hAnsi="Times New Roman" w:cs="Times New Roman"/>
+          <w:sz w:val="28"/>
+          <w:szCs w:val="28"/>
+        </w:rPr>
+      </w:pPr>
+      <w:r>
+        <w:rPr>
+          <w:rFonts w:ascii="Times New Roman" w:hAnsi="Times New Roman" w:cs="Times New Roman"/>
+          <w:sz w:val="28"/>
+          <w:szCs w:val="28"/>
+        </w:rPr>
+        <w:t>Общая структура программы представлена в виде связей столбцов в базе данных:</w:t>
+      </w:r>
+    </w:p>
+    <w:p>
+      <w:pPr>
+        <w:rPr>
+          <w:rFonts w:ascii="Times New Roman" w:hAnsi="Times New Roman" w:cs="Times New Roman"/>
+          <w:sz w:val="28"/>
+          <w:szCs w:val="28"/>
+        </w:rPr>
+      </w:pPr>
+      <w:r>
+        <w:rPr>
+          <w:noProof/>
+        </w:rPr>
+        <w:drawing>
+          <wp:inline distT="0" distB="0" distL="0" distR="0" wp14:anchorId="7ABDBA05" wp14:editId="0402FA3F">
+            <wp:extent cx="5489361" cy="3838575"/>
+            <wp:effectExtent l="0" t="0" r="0" b="0"/>
+            <wp:docPr id="4" name="Рисунок 4"/>
+            <wp:cNvGraphicFramePr>
+              <a:graphicFrameLocks xmlns:a="http://schemas.openxmlformats.org/drawingml/2006/main" noChangeAspect="1"/>
+            </wp:cNvGraphicFramePr>
+            <a:graphic xmlns:a="http://schemas.openxmlformats.org/drawingml/2006/main">
+              <a:graphicData uri="http://schemas.openxmlformats.org/drawingml/2006/picture">
+                <pic:pic xmlns:pic="http://schemas.openxmlformats.org/drawingml/2006/picture">
+                  <pic:nvPicPr>
+                    <pic:cNvPr id="1" name=""/>
+                    <pic:cNvPicPr/>
+                  </pic:nvPicPr>
+                  <pic:blipFill rotWithShape="1">
+                    <a:blip r:embed="rId7"/>
+                    <a:srcRect l="20523" t="20238" r="35222" b="22322"/>
+                    <a:stretch/>
+                  </pic:blipFill>
+                  <pic:spPr bwMode="auto">
+                    <a:xfrm>
+                      <a:off x="0" y="0"/>
+                      <a:ext cx="5506416" cy="3850501"/>
+                    </a:xfrm>
+                    <a:prstGeom prst="rect">
+                      <a:avLst/>
+                    </a:prstGeom>
+                    <a:ln>
+                      <a:noFill/>
+                    </a:ln>
+                    <a:extLst>
+                      <a:ext uri="{53640926-AAD7-44D8-BBD7-CCE9431645EC}">
+                        <a14:shadowObscured xmlns:a14="http://schemas.microsoft.com/office/drawing/2010/main"/>
+                      </a:ext>
+                    </a:extLst>
+                  </pic:spPr>
+                </pic:pic>
+              </a:graphicData>
+            </a:graphic>
+          </wp:inline>
+        </w:drawing>
+      </w:r>
+    </w:p>
+    <w:p>
+      <w:pPr>
+        <w:rPr>
+          <w:rFonts w:ascii="Times New Roman" w:hAnsi="Times New Roman" w:cs="Times New Roman"/>
+          <w:sz w:val="28"/>
+          <w:szCs w:val="28"/>
+        </w:rPr>
+      </w:pPr>
+      <w:r>
+        <w:rPr>
+          <w:rFonts w:ascii="Times New Roman" w:hAnsi="Times New Roman" w:cs="Times New Roman"/>
+          <w:sz w:val="28"/>
+          <w:szCs w:val="28"/>
+        </w:rPr>
+        <w:t xml:space="preserve">Структура класса </w:t>
+      </w:r>
       <w:r>
         <w:rPr>
           <w:rFonts w:ascii="Times New Roman" w:hAnsi="Times New Roman" w:cs="Times New Roman"/>
@@ -1353,12 +1364,141 @@
           <w:szCs w:val="28"/>
           <w:lang w:val="en-US"/>
         </w:rPr>
+        <w:t>Generator</w:t>
+      </w:r>
+      <w:r>
+        <w:rPr>
+          <w:rFonts w:ascii="Times New Roman" w:hAnsi="Times New Roman" w:cs="Times New Roman"/>
+          <w:sz w:val="28"/>
+          <w:szCs w:val="28"/>
+        </w:rPr>
+        <w:t xml:space="preserve"> (</w:t>
+      </w:r>
+      <w:r>
+        <w:rPr>
+          <w:rFonts w:ascii="Times New Roman" w:hAnsi="Times New Roman" w:cs="Times New Roman"/>
+          <w:sz w:val="28"/>
+          <w:szCs w:val="28"/>
+        </w:rPr>
+        <w:t>класс, содержащий всю информацию и ряде):</w:t>
+      </w:r>
+    </w:p>
+    <w:p>
+      <w:pPr>
+        <w:rPr>
+          <w:rFonts w:ascii="Times New Roman" w:hAnsi="Times New Roman" w:cs="Times New Roman"/>
+          <w:sz w:val="28"/>
+          <w:szCs w:val="28"/>
+          <w:lang w:val="en-US"/>
+        </w:rPr>
+      </w:pPr>
+      <w:r>
+        <w:rPr>
+          <w:noProof/>
+        </w:rPr>
+        <w:lastRenderedPageBreak/>
+        <w:drawing>
+          <wp:inline distT="0" distB="0" distL="0" distR="0" wp14:anchorId="59C6279A" wp14:editId="2651C604">
+            <wp:extent cx="5831665" cy="3086100"/>
+            <wp:effectExtent l="0" t="0" r="0" b="0"/>
+            <wp:docPr id="5" name="Рисунок 5"/>
+            <wp:cNvGraphicFramePr>
+              <a:graphicFrameLocks xmlns:a="http://schemas.openxmlformats.org/drawingml/2006/main" noChangeAspect="1"/>
+            </wp:cNvGraphicFramePr>
+            <a:graphic xmlns:a="http://schemas.openxmlformats.org/drawingml/2006/main">
+              <a:graphicData uri="http://schemas.openxmlformats.org/drawingml/2006/picture">
+                <pic:pic xmlns:pic="http://schemas.openxmlformats.org/drawingml/2006/picture">
+                  <pic:nvPicPr>
+                    <pic:cNvPr id="1" name=""/>
+                    <pic:cNvPicPr/>
+                  </pic:nvPicPr>
+                  <pic:blipFill rotWithShape="1">
+                    <a:blip r:embed="rId8"/>
+                    <a:srcRect l="8498" t="17857" r="47568" b="38988"/>
+                    <a:stretch/>
+                  </pic:blipFill>
+                  <pic:spPr bwMode="auto">
+                    <a:xfrm>
+                      <a:off x="0" y="0"/>
+                      <a:ext cx="5839285" cy="3090132"/>
+                    </a:xfrm>
+                    <a:prstGeom prst="rect">
+                      <a:avLst/>
+                    </a:prstGeom>
+                    <a:ln>
+                      <a:noFill/>
+                    </a:ln>
+                    <a:extLst>
+                      <a:ext uri="{53640926-AAD7-44D8-BBD7-CCE9431645EC}">
+                        <a14:shadowObscured xmlns:a14="http://schemas.microsoft.com/office/drawing/2010/main"/>
+                      </a:ext>
+                    </a:extLst>
+                  </pic:spPr>
+                </pic:pic>
+              </a:graphicData>
+            </a:graphic>
+          </wp:inline>
+        </w:drawing>
+      </w:r>
+      <w:r>
+        <w:rPr>
+          <w:rFonts w:ascii="Times New Roman" w:hAnsi="Times New Roman" w:cs="Times New Roman"/>
+          <w:sz w:val="28"/>
+          <w:szCs w:val="28"/>
+          <w:lang w:val="en-US"/>
+        </w:rPr>
         <w:tab/>
       </w:r>
     </w:p>
     <w:p>
       <w:pPr>
         <w:jc w:val="center"/>
+        <w:rPr>
+          <w:rFonts w:ascii="Times New Roman" w:hAnsi="Times New Roman" w:cs="Times New Roman"/>
+          <w:i/>
+          <w:sz w:val="24"/>
+          <w:szCs w:val="24"/>
+        </w:rPr>
+      </w:pPr>
+      <w:r>
+        <w:rPr>
+          <w:rFonts w:ascii="Times New Roman" w:hAnsi="Times New Roman" w:cs="Times New Roman"/>
+          <w:i/>
+          <w:sz w:val="24"/>
+          <w:szCs w:val="24"/>
+        </w:rPr>
+        <w:t xml:space="preserve">Рис. 1 – </w:t>
+      </w:r>
+      <w:proofErr w:type="gramStart"/>
+      <w:r>
+        <w:rPr>
+          <w:rFonts w:ascii="Times New Roman" w:hAnsi="Times New Roman" w:cs="Times New Roman"/>
+          <w:i/>
+          <w:sz w:val="24"/>
+          <w:szCs w:val="24"/>
+        </w:rPr>
+        <w:t>структура  класса</w:t>
+      </w:r>
+      <w:proofErr w:type="gramEnd"/>
+      <w:r>
+        <w:rPr>
+          <w:rFonts w:ascii="Times New Roman" w:hAnsi="Times New Roman" w:cs="Times New Roman"/>
+          <w:i/>
+          <w:sz w:val="24"/>
+          <w:szCs w:val="24"/>
+        </w:rPr>
+        <w:t xml:space="preserve"> </w:t>
+      </w:r>
+      <w:r>
+        <w:rPr>
+          <w:rFonts w:ascii="Times New Roman" w:hAnsi="Times New Roman" w:cs="Times New Roman"/>
+          <w:i/>
+          <w:sz w:val="24"/>
+          <w:szCs w:val="24"/>
+        </w:rPr>
+        <w:t>“</w:t>
+      </w:r>
+      <w:r>
         <w:rPr>
           <w:rFonts w:ascii="Times New Roman" w:hAnsi="Times New Roman" w:cs="Times New Roman"/>
           <w:i/>
@@ -1366,7 +1506,8 @@
           <w:szCs w:val="24"/>
           <w:lang w:val="en-US"/>
         </w:rPr>
-      </w:pPr>
+        <w:t>Generator</w:t>
+      </w:r>
       <w:r>
         <w:rPr>
           <w:rFonts w:ascii="Times New Roman" w:hAnsi="Times New Roman" w:cs="Times New Roman"/>
@@ -1374,66 +1515,23 @@
           <w:sz w:val="24"/>
           <w:szCs w:val="24"/>
         </w:rPr>
-        <w:t xml:space="preserve">Рис. 1 – </w:t>
-      </w:r>
-      <w:proofErr w:type="gramStart"/>
-      <w:r>
+        <w:t>”</w:t>
+      </w:r>
+    </w:p>
+    <w:p>
+      <w:pPr>
+        <w:jc w:val="center"/>
         <w:rPr>
           <w:rFonts w:ascii="Times New Roman" w:hAnsi="Times New Roman" w:cs="Times New Roman"/>
           <w:i/>
           <w:sz w:val="24"/>
           <w:szCs w:val="24"/>
         </w:rPr>
-        <w:t>струк</w:t>
-      </w:r>
-      <w:bookmarkStart w:id="0" w:name="_GoBack"/>
-      <w:bookmarkEnd w:id="0"/>
-      <w:r>
-        <w:rPr>
-          <w:rFonts w:ascii="Times New Roman" w:hAnsi="Times New Roman" w:cs="Times New Roman"/>
-          <w:i/>
-          <w:sz w:val="24"/>
-          <w:szCs w:val="24"/>
-        </w:rPr>
-        <w:t>тура  класса</w:t>
-      </w:r>
-      <w:proofErr w:type="gramEnd"/>
-      <w:r>
-        <w:rPr>
-          <w:rFonts w:ascii="Times New Roman" w:hAnsi="Times New Roman" w:cs="Times New Roman"/>
-          <w:i/>
-          <w:sz w:val="24"/>
-          <w:szCs w:val="24"/>
-        </w:rPr>
-        <w:t xml:space="preserve"> </w:t>
-      </w:r>
-      <w:r>
-        <w:rPr>
-          <w:rFonts w:ascii="Times New Roman" w:hAnsi="Times New Roman" w:cs="Times New Roman"/>
-          <w:i/>
-          <w:sz w:val="24"/>
-          <w:szCs w:val="24"/>
-          <w:lang w:val="en-US"/>
-        </w:rPr>
-        <w:t>“Generator”</w:t>
-      </w:r>
-    </w:p>
-    <w:p>
-      <w:pPr>
-        <w:jc w:val="center"/>
-        <w:rPr>
-          <w:rFonts w:ascii="Times New Roman" w:hAnsi="Times New Roman" w:cs="Times New Roman"/>
-          <w:i/>
-          <w:sz w:val="24"/>
-          <w:szCs w:val="24"/>
-          <w:lang w:val="en-US"/>
-        </w:rPr>
       </w:pPr>
       <w:r>
         <w:rPr>
           <w:noProof/>
         </w:rPr>
-        <w:lastRenderedPageBreak/>
         <w:drawing>
           <wp:inline distT="0" distB="0" distL="0" distR="0" wp14:anchorId="1F6DB708" wp14:editId="5783C1E8">
             <wp:extent cx="5891106" cy="933450"/>
@@ -1450,7 +1548,7 @@
                     <pic:cNvPicPr/>
                   </pic:nvPicPr>
                   <pic:blipFill rotWithShape="1">
-                    <a:blip r:embed="rId8"/>
+                    <a:blip r:embed="rId9"/>
                     <a:srcRect l="9781" t="39353" r="44682" b="47814"/>
                     <a:stretch/>
                   </pic:blipFill>
@@ -1483,7 +1581,6 @@
           <w:i/>
           <w:sz w:val="24"/>
           <w:szCs w:val="24"/>
-          <w:lang w:val="en-US"/>
         </w:rPr>
         <w:t xml:space="preserve"> </w:t>
       </w:r>
@@ -1505,7 +1602,25 @@
           <w:sz w:val="24"/>
           <w:szCs w:val="24"/>
         </w:rPr>
-        <w:t xml:space="preserve">Рис. 1 – </w:t>
+        <w:t xml:space="preserve">Рис. </w:t>
+      </w:r>
+      <w:r>
+        <w:rPr>
+          <w:rFonts w:ascii="Times New Roman" w:hAnsi="Times New Roman" w:cs="Times New Roman"/>
+          <w:i/>
+          <w:sz w:val="24"/>
+          <w:szCs w:val="24"/>
+        </w:rPr>
+        <w:t>2</w:t>
+      </w:r>
+      <w:r>
+        <w:rPr>
+          <w:rFonts w:ascii="Times New Roman" w:hAnsi="Times New Roman" w:cs="Times New Roman"/>
+          <w:i/>
+          <w:sz w:val="24"/>
+          <w:szCs w:val="24"/>
+        </w:rPr>
+        <w:t xml:space="preserve"> – </w:t>
       </w:r>
       <w:proofErr w:type="gramStart"/>
       <w:r>
@@ -1574,6 +1689,183 @@
           <w:szCs w:val="24"/>
         </w:rPr>
         <w:t>”</w:t>
+      </w:r>
+    </w:p>
+    <w:p>
+      <w:pPr>
+        <w:jc w:val="center"/>
+        <w:rPr>
+          <w:rFonts w:ascii="Times New Roman" w:hAnsi="Times New Roman" w:cs="Times New Roman"/>
+          <w:i/>
+          <w:sz w:val="24"/>
+          <w:szCs w:val="24"/>
+        </w:rPr>
+      </w:pPr>
+      <w:r>
+        <w:rPr>
+          <w:noProof/>
+        </w:rPr>
+        <w:drawing>
+          <wp:inline distT="0" distB="0" distL="0" distR="0" wp14:anchorId="573FDA6F" wp14:editId="120EED8F">
+            <wp:extent cx="5889406" cy="1228725"/>
+            <wp:effectExtent l="0" t="0" r="0" b="0"/>
+            <wp:docPr id="6" name="Рисунок 6"/>
+            <wp:cNvGraphicFramePr>
+              <a:graphicFrameLocks xmlns:a="http://schemas.openxmlformats.org/drawingml/2006/main" noChangeAspect="1"/>
+            </wp:cNvGraphicFramePr>
+            <a:graphic xmlns:a="http://schemas.openxmlformats.org/drawingml/2006/main">
+              <a:graphicData uri="http://schemas.openxmlformats.org/drawingml/2006/picture">
+                <pic:pic xmlns:pic="http://schemas.openxmlformats.org/drawingml/2006/picture">
+                  <pic:nvPicPr>
+                    <pic:cNvPr id="1" name=""/>
+                    <pic:cNvPicPr/>
+                  </pic:nvPicPr>
+                  <pic:blipFill rotWithShape="1">
+                    <a:blip r:embed="rId10"/>
+                    <a:srcRect l="8338" t="36607" r="47087" b="46131"/>
+                    <a:stretch/>
+                  </pic:blipFill>
+                  <pic:spPr bwMode="auto">
+                    <a:xfrm>
+                      <a:off x="0" y="0"/>
+                      <a:ext cx="5896707" cy="1230248"/>
+                    </a:xfrm>
+                    <a:prstGeom prst="rect">
+                      <a:avLst/>
+                    </a:prstGeom>
+                    <a:ln>
+                      <a:noFill/>
+                    </a:ln>
+                    <a:extLst>
+                      <a:ext uri="{53640926-AAD7-44D8-BBD7-CCE9431645EC}">
+                        <a14:shadowObscured xmlns:a14="http://schemas.microsoft.com/office/drawing/2010/main"/>
+                      </a:ext>
+                    </a:extLst>
+                  </pic:spPr>
+                </pic:pic>
+              </a:graphicData>
+            </a:graphic>
+          </wp:inline>
+        </w:drawing>
+      </w:r>
+    </w:p>
+    <w:p>
+      <w:pPr>
+        <w:jc w:val="center"/>
+        <w:rPr>
+          <w:rFonts w:ascii="Times New Roman" w:hAnsi="Times New Roman" w:cs="Times New Roman"/>
+          <w:i/>
+          <w:sz w:val="24"/>
+          <w:szCs w:val="24"/>
+          <w:lang w:val="en-US"/>
+        </w:rPr>
+      </w:pPr>
+      <w:r>
+        <w:rPr>
+          <w:rFonts w:ascii="Times New Roman" w:hAnsi="Times New Roman" w:cs="Times New Roman"/>
+          <w:i/>
+          <w:sz w:val="24"/>
+          <w:szCs w:val="24"/>
+        </w:rPr>
+        <w:t xml:space="preserve">Рис. 3 – структура класса </w:t>
+      </w:r>
+      <w:r>
+        <w:rPr>
+          <w:rFonts w:ascii="Times New Roman" w:hAnsi="Times New Roman" w:cs="Times New Roman"/>
+          <w:i/>
+          <w:sz w:val="24"/>
+          <w:szCs w:val="24"/>
+          <w:lang w:val="en-US"/>
+        </w:rPr>
+        <w:t>“USER”</w:t>
+      </w:r>
+    </w:p>
+    <w:p>
+      <w:pPr>
+        <w:jc w:val="center"/>
+        <w:rPr>
+          <w:rFonts w:ascii="Times New Roman" w:hAnsi="Times New Roman" w:cs="Times New Roman"/>
+          <w:i/>
+          <w:sz w:val="24"/>
+          <w:szCs w:val="24"/>
+        </w:rPr>
+      </w:pPr>
+      <w:r>
+        <w:rPr>
+          <w:noProof/>
+        </w:rPr>
+        <w:drawing>
+          <wp:inline distT="0" distB="0" distL="0" distR="0" wp14:anchorId="7B4C36B2" wp14:editId="6D0A47B2">
+            <wp:extent cx="5976620" cy="1438275"/>
+            <wp:effectExtent l="0" t="0" r="0" b="0"/>
+            <wp:docPr id="7" name="Рисунок 7"/>
+            <wp:cNvGraphicFramePr>
+              <a:graphicFrameLocks xmlns:a="http://schemas.openxmlformats.org/drawingml/2006/main" noChangeAspect="1"/>
+            </wp:cNvGraphicFramePr>
+            <a:graphic xmlns:a="http://schemas.openxmlformats.org/drawingml/2006/main">
+              <a:graphicData uri="http://schemas.openxmlformats.org/drawingml/2006/picture">
+                <pic:pic xmlns:pic="http://schemas.openxmlformats.org/drawingml/2006/picture">
+                  <pic:nvPicPr>
+                    <pic:cNvPr id="1" name=""/>
+                    <pic:cNvPicPr/>
+                  </pic:nvPicPr>
+                  <pic:blipFill rotWithShape="1">
+                    <a:blip r:embed="rId11"/>
+                    <a:srcRect l="8177" t="34524" r="51578" b="47499"/>
+                    <a:stretch/>
+                  </pic:blipFill>
+                  <pic:spPr bwMode="auto">
+                    <a:xfrm>
+                      <a:off x="0" y="0"/>
+                      <a:ext cx="5976938" cy="1438352"/>
+                    </a:xfrm>
+                    <a:prstGeom prst="rect">
+                      <a:avLst/>
+                    </a:prstGeom>
+                    <a:ln>
+                      <a:noFill/>
+                    </a:ln>
+                    <a:extLst>
+                      <a:ext uri="{53640926-AAD7-44D8-BBD7-CCE9431645EC}">
+                        <a14:shadowObscured xmlns:a14="http://schemas.microsoft.com/office/drawing/2010/main"/>
+                      </a:ext>
+                    </a:extLst>
+                  </pic:spPr>
+                </pic:pic>
+              </a:graphicData>
+            </a:graphic>
+          </wp:inline>
+        </w:drawing>
+      </w:r>
+    </w:p>
+    <w:p>
+      <w:pPr>
+        <w:jc w:val="center"/>
+        <w:rPr>
+          <w:rFonts w:ascii="Times New Roman" w:hAnsi="Times New Roman" w:cs="Times New Roman"/>
+          <w:i/>
+          <w:sz w:val="24"/>
+          <w:szCs w:val="24"/>
+        </w:rPr>
+      </w:pPr>
+      <w:r>
+        <w:rPr>
+          <w:rFonts w:ascii="Times New Roman" w:hAnsi="Times New Roman" w:cs="Times New Roman"/>
+          <w:i/>
+          <w:sz w:val="24"/>
+          <w:szCs w:val="24"/>
+        </w:rPr>
+        <w:t xml:space="preserve">Рис. 4 – структура класса </w:t>
+      </w:r>
+      <w:r>
+        <w:rPr>
+          <w:rFonts w:ascii="Times New Roman" w:hAnsi="Times New Roman" w:cs="Times New Roman"/>
+          <w:i/>
+          <w:sz w:val="24"/>
+          <w:szCs w:val="24"/>
+          <w:lang w:val="en-US"/>
+        </w:rPr>
+        <w:t>“Test”</w:t>
       </w:r>
     </w:p>
     <w:p>

</xml_diff>

<commit_message>
2nd window and pizdec
</commit_message>
<xml_diff>
--- a/Пояснительная записка.docx
+++ b/Пояснительная записка.docx
@@ -542,6 +542,7 @@
           <w:szCs w:val="28"/>
         </w:rPr>
       </w:pPr>
+      <w:bookmarkStart w:id="0" w:name="_GoBack"/>
       <w:r>
         <w:rPr>
           <w:noProof/>
@@ -590,6 +591,7 @@
           </wp:inline>
         </w:drawing>
       </w:r>
+      <w:bookmarkEnd w:id="0"/>
     </w:p>
     <w:p>
       <w:pPr>
@@ -760,23 +762,7 @@
           <w:rFonts w:ascii="Times New Roman" w:eastAsia="Times New Roman" w:hAnsi="Times New Roman" w:cs="Times New Roman"/>
           <w:sz w:val="28"/>
         </w:rPr>
-        <w:t xml:space="preserve">Эксперт (знание </w:t>
-      </w:r>
-      <w:bookmarkStart w:id="0" w:name="_GoBack"/>
-      <w:r>
-        <w:rPr>
-          <w:rFonts w:ascii="Times New Roman" w:eastAsia="Times New Roman" w:hAnsi="Times New Roman" w:cs="Times New Roman"/>
-          <w:sz w:val="28"/>
-        </w:rPr>
-        <w:t xml:space="preserve">множества </w:t>
-      </w:r>
-      <w:bookmarkEnd w:id="0"/>
-      <w:r>
-        <w:rPr>
-          <w:rFonts w:ascii="Times New Roman" w:eastAsia="Times New Roman" w:hAnsi="Times New Roman" w:cs="Times New Roman"/>
-          <w:sz w:val="28"/>
-        </w:rPr>
-        <w:t>тонкостей)</w:t>
+        <w:t>Эксперт (знание множества тонкостей)</w:t>
       </w:r>
     </w:p>
     <w:p>
@@ -925,7 +911,12 @@
     </w:p>
     <w:p>
       <w:pPr>
-        <w:spacing w:after="0" w:line="240" w:lineRule="auto"/>
+        <w:numPr>
+          <w:ilvl w:val="0"/>
+          <w:numId w:val="2"/>
+        </w:numPr>
+        <w:spacing w:after="0" w:line="240" w:lineRule="auto"/>
+        <w:ind w:left="1080" w:hanging="360"/>
         <w:jc w:val="both"/>
         <w:rPr>
           <w:rFonts w:ascii="Times New Roman" w:eastAsia="Times New Roman" w:hAnsi="Times New Roman" w:cs="Times New Roman"/>
@@ -938,6 +929,45 @@
           <w:sz w:val="28"/>
         </w:rPr>
         <w:lastRenderedPageBreak/>
+        <w:t xml:space="preserve">Вычислить частичную сумму первых n элементов </w:t>
+      </w:r>
+    </w:p>
+    <w:p>
+      <w:pPr>
+        <w:numPr>
+          <w:ilvl w:val="0"/>
+          <w:numId w:val="2"/>
+        </w:numPr>
+        <w:spacing w:after="0" w:line="240" w:lineRule="auto"/>
+        <w:ind w:left="1080" w:hanging="360"/>
+        <w:jc w:val="both"/>
+        <w:rPr>
+          <w:rFonts w:ascii="Times New Roman" w:eastAsia="Times New Roman" w:hAnsi="Times New Roman" w:cs="Times New Roman"/>
+          <w:sz w:val="28"/>
+        </w:rPr>
+      </w:pPr>
+      <w:r>
+        <w:rPr>
+          <w:rFonts w:ascii="Times New Roman" w:eastAsia="Times New Roman" w:hAnsi="Times New Roman" w:cs="Times New Roman"/>
+          <w:sz w:val="28"/>
+        </w:rPr>
+        <w:t>Вычислить полную сумму ряда</w:t>
+      </w:r>
+    </w:p>
+    <w:p>
+      <w:pPr>
+        <w:spacing w:after="0" w:line="240" w:lineRule="auto"/>
+        <w:jc w:val="both"/>
+        <w:rPr>
+          <w:rFonts w:ascii="Times New Roman" w:eastAsia="Times New Roman" w:hAnsi="Times New Roman" w:cs="Times New Roman"/>
+          <w:sz w:val="28"/>
+        </w:rPr>
+      </w:pPr>
+      <w:r>
+        <w:rPr>
+          <w:rFonts w:ascii="Times New Roman" w:eastAsia="Times New Roman" w:hAnsi="Times New Roman" w:cs="Times New Roman"/>
+          <w:sz w:val="28"/>
+        </w:rPr>
         <w:t xml:space="preserve">   2. Продвинутый:</w:t>
       </w:r>
     </w:p>
@@ -1004,7 +1034,7 @@
           <w:rFonts w:ascii="Times New Roman" w:eastAsia="Times New Roman" w:hAnsi="Times New Roman" w:cs="Times New Roman"/>
           <w:sz w:val="28"/>
         </w:rPr>
-        <w:t xml:space="preserve">Вычислить частичную сумму первых n элементов </w:t>
+        <w:t xml:space="preserve">Управление сходимостью  </w:t>
       </w:r>
     </w:p>
     <w:p>
@@ -1026,51 +1056,21 @@
           <w:rFonts w:ascii="Times New Roman" w:eastAsia="Times New Roman" w:hAnsi="Times New Roman" w:cs="Times New Roman"/>
           <w:sz w:val="28"/>
         </w:rPr>
-        <w:t xml:space="preserve">Управление сходимостью  </w:t>
-      </w:r>
-    </w:p>
-    <w:p>
-      <w:pPr>
-        <w:numPr>
-          <w:ilvl w:val="0"/>
-          <w:numId w:val="3"/>
-        </w:numPr>
-        <w:spacing w:after="0" w:line="240" w:lineRule="auto"/>
-        <w:ind w:left="1080" w:hanging="360"/>
-        <w:jc w:val="both"/>
-        <w:rPr>
-          <w:rFonts w:ascii="Times New Roman" w:eastAsia="Times New Roman" w:hAnsi="Times New Roman" w:cs="Times New Roman"/>
-          <w:sz w:val="28"/>
-        </w:rPr>
-      </w:pPr>
-      <w:r>
-        <w:rPr>
-          <w:rFonts w:ascii="Times New Roman" w:eastAsia="Times New Roman" w:hAnsi="Times New Roman" w:cs="Times New Roman"/>
-          <w:sz w:val="28"/>
-        </w:rPr>
-        <w:t>Вычислить полную сумму ряда</w:t>
-      </w:r>
-    </w:p>
-    <w:p>
-      <w:pPr>
-        <w:numPr>
-          <w:ilvl w:val="0"/>
-          <w:numId w:val="3"/>
-        </w:numPr>
-        <w:spacing w:after="0" w:line="240" w:lineRule="auto"/>
-        <w:ind w:left="1080" w:hanging="360"/>
-        <w:jc w:val="both"/>
-        <w:rPr>
-          <w:rFonts w:ascii="Times New Roman" w:eastAsia="Times New Roman" w:hAnsi="Times New Roman" w:cs="Times New Roman"/>
-          <w:sz w:val="28"/>
-        </w:rPr>
-      </w:pPr>
-      <w:r>
-        <w:rPr>
-          <w:rFonts w:ascii="Times New Roman" w:eastAsia="Times New Roman" w:hAnsi="Times New Roman" w:cs="Times New Roman"/>
-          <w:sz w:val="28"/>
-        </w:rPr>
-        <w:t xml:space="preserve">Генерация степенного и функционального рядов и вычисление области сходимости  </w:t>
+        <w:t>Генерация степенного ряд</w:t>
+      </w:r>
+      <w:r>
+        <w:rPr>
+          <w:rFonts w:ascii="Times New Roman" w:eastAsia="Times New Roman" w:hAnsi="Times New Roman" w:cs="Times New Roman"/>
+          <w:sz w:val="28"/>
+        </w:rPr>
+        <w:t>а</w:t>
+      </w:r>
+      <w:r>
+        <w:rPr>
+          <w:rFonts w:ascii="Times New Roman" w:eastAsia="Times New Roman" w:hAnsi="Times New Roman" w:cs="Times New Roman"/>
+          <w:sz w:val="28"/>
+        </w:rPr>
+        <w:t xml:space="preserve"> и вычисление области сходимости  </w:t>
       </w:r>
     </w:p>
     <w:p>
@@ -1110,28 +1110,6 @@
           <w:sz w:val="28"/>
         </w:rPr>
         <w:t xml:space="preserve">Функционал продвинутого </w:t>
-      </w:r>
-    </w:p>
-    <w:p>
-      <w:pPr>
-        <w:numPr>
-          <w:ilvl w:val="0"/>
-          <w:numId w:val="4"/>
-        </w:numPr>
-        <w:spacing w:after="0" w:line="240" w:lineRule="auto"/>
-        <w:ind w:left="1080" w:hanging="360"/>
-        <w:jc w:val="both"/>
-        <w:rPr>
-          <w:rFonts w:ascii="Times New Roman" w:eastAsia="Times New Roman" w:hAnsi="Times New Roman" w:cs="Times New Roman"/>
-          <w:sz w:val="28"/>
-        </w:rPr>
-      </w:pPr>
-      <w:r>
-        <w:rPr>
-          <w:rFonts w:ascii="Times New Roman" w:eastAsia="Times New Roman" w:hAnsi="Times New Roman" w:cs="Times New Roman"/>
-          <w:sz w:val="28"/>
-        </w:rPr>
-        <w:t>Построение графика</w:t>
       </w:r>
     </w:p>
     <w:p>

</xml_diff>

<commit_message>
already done. only tests left
</commit_message>
<xml_diff>
--- a/Пояснительная записка.docx
+++ b/Пояснительная записка.docx
@@ -4,14 +4,15 @@
   <w:body>
     <w:p>
       <w:pPr>
-        <w:pStyle w:val="a3"/>
+        <w:pStyle w:val="2"/>
         <w:numPr>
           <w:ilvl w:val="0"/>
-          <w:numId w:val="8"/>
+          <w:numId w:val="10"/>
         </w:numPr>
         <w:rPr>
           <w:rFonts w:ascii="Times New Roman" w:eastAsia="Times New Roman" w:hAnsi="Times New Roman" w:cs="Times New Roman"/>
           <w:b/>
+          <w:color w:val="000000" w:themeColor="text1"/>
           <w:sz w:val="32"/>
           <w:szCs w:val="32"/>
         </w:rPr>
@@ -20,6 +21,7 @@
         <w:rPr>
           <w:rFonts w:ascii="Times New Roman" w:eastAsia="Times New Roman" w:hAnsi="Times New Roman" w:cs="Times New Roman"/>
           <w:b/>
+          <w:color w:val="000000" w:themeColor="text1"/>
           <w:sz w:val="32"/>
           <w:szCs w:val="32"/>
         </w:rPr>
@@ -29,62 +31,154 @@
     <w:p>
       <w:pPr>
         <w:spacing w:after="0" w:line="240" w:lineRule="auto"/>
+        <w:ind w:firstLine="567"/>
+        <w:jc w:val="both"/>
+        <w:rPr>
+          <w:rFonts w:ascii="Times New Roman" w:eastAsia="Times New Roman" w:hAnsi="Times New Roman" w:cs="Times New Roman"/>
+          <w:sz w:val="28"/>
+        </w:rPr>
+      </w:pPr>
+      <w:r>
+        <w:rPr>
+          <w:rFonts w:ascii="Times New Roman" w:eastAsia="Times New Roman" w:hAnsi="Times New Roman" w:cs="Times New Roman"/>
+          <w:sz w:val="28"/>
+        </w:rPr>
+        <w:t xml:space="preserve"> Объектом разработки является програм</w:t>
+      </w:r>
+      <w:r>
+        <w:rPr>
+          <w:rFonts w:ascii="Times New Roman" w:eastAsia="Times New Roman" w:hAnsi="Times New Roman" w:cs="Times New Roman"/>
+          <w:sz w:val="28"/>
+        </w:rPr>
+        <w:t>м</w:t>
+      </w:r>
+      <w:r>
+        <w:rPr>
+          <w:rFonts w:ascii="Times New Roman" w:eastAsia="Times New Roman" w:hAnsi="Times New Roman" w:cs="Times New Roman"/>
+          <w:sz w:val="28"/>
+        </w:rPr>
+        <w:t xml:space="preserve">ное средство “Генератор гармонических рядов” – приложение, предназначенное для наглядного изображения гармонических рядов, упрощения понимания этой темы, а также, </w:t>
+      </w:r>
+      <w:r>
+        <w:rPr>
+          <w:rFonts w:ascii="Times New Roman" w:eastAsia="Times New Roman" w:hAnsi="Times New Roman" w:cs="Times New Roman"/>
+          <w:sz w:val="28"/>
+        </w:rPr>
+        <w:t xml:space="preserve">в некотором роде, исследований. </w:t>
+      </w:r>
+      <w:r>
+        <w:rPr>
+          <w:rFonts w:ascii="Times New Roman" w:eastAsia="Times New Roman" w:hAnsi="Times New Roman" w:cs="Times New Roman"/>
+          <w:sz w:val="28"/>
+        </w:rPr>
+        <w:t xml:space="preserve">Довольно большой проблемой для учащихся является тема «ряды» по математике, т.к. нюансов и хитростей у этой темы множество. Генератор поможет понять данную тему в корне, что существенно упростит процесс обучения и сделает его интересным. Также программу можно использовать и в других направлениях, например, экспериментальных. </w:t>
+      </w:r>
+      <w:r>
+        <w:rPr>
+          <w:rFonts w:ascii="Times New Roman" w:eastAsia="Times New Roman" w:hAnsi="Times New Roman" w:cs="Times New Roman"/>
+          <w:sz w:val="28"/>
+        </w:rPr>
+        <w:tab/>
+      </w:r>
+      <w:r>
+        <w:rPr>
+          <w:rFonts w:ascii="Times New Roman" w:eastAsia="Times New Roman" w:hAnsi="Times New Roman" w:cs="Times New Roman"/>
+          <w:sz w:val="28"/>
+        </w:rPr>
+        <w:tab/>
+        <w:t xml:space="preserve"> </w:t>
+      </w:r>
+    </w:p>
+    <w:p>
+      <w:pPr>
+        <w:spacing w:after="0" w:line="240" w:lineRule="auto"/>
         <w:ind w:left="-567" w:firstLine="567"/>
         <w:jc w:val="both"/>
         <w:rPr>
           <w:rFonts w:ascii="Times New Roman" w:eastAsia="Times New Roman" w:hAnsi="Times New Roman" w:cs="Times New Roman"/>
           <w:sz w:val="28"/>
-        </w:rPr>
-      </w:pPr>
-      <w:r>
-        <w:rPr>
-          <w:rFonts w:ascii="Times New Roman" w:eastAsia="Times New Roman" w:hAnsi="Times New Roman" w:cs="Times New Roman"/>
-          <w:sz w:val="28"/>
-        </w:rPr>
-        <w:t xml:space="preserve"> Объектом разработки является програм</w:t>
-      </w:r>
-      <w:r>
-        <w:rPr>
-          <w:rFonts w:ascii="Times New Roman" w:eastAsia="Times New Roman" w:hAnsi="Times New Roman" w:cs="Times New Roman"/>
-          <w:sz w:val="28"/>
-        </w:rPr>
-        <w:t>м</w:t>
-      </w:r>
-      <w:r>
-        <w:rPr>
-          <w:rFonts w:ascii="Times New Roman" w:eastAsia="Times New Roman" w:hAnsi="Times New Roman" w:cs="Times New Roman"/>
-          <w:sz w:val="28"/>
-        </w:rPr>
-        <w:t xml:space="preserve">ное средство “Генератор гармонических рядов” – приложение, предназначенное для наглядного изображения гармонических рядов, упрощения понимания этой темы, а также, </w:t>
-      </w:r>
-      <w:r>
-        <w:rPr>
-          <w:rFonts w:ascii="Times New Roman" w:eastAsia="Times New Roman" w:hAnsi="Times New Roman" w:cs="Times New Roman"/>
-          <w:sz w:val="28"/>
-        </w:rPr>
-        <w:t xml:space="preserve">в некотором роде, исследований. </w:t>
-      </w:r>
-      <w:r>
-        <w:rPr>
-          <w:rFonts w:ascii="Times New Roman" w:eastAsia="Times New Roman" w:hAnsi="Times New Roman" w:cs="Times New Roman"/>
-          <w:sz w:val="28"/>
-        </w:rPr>
-        <w:t xml:space="preserve">Довольно большой проблемой для учащихся является тема «ряды» по математике, т.к. нюансов и хитростей у этой темы множество. Генератор поможет понять данную тему в корне, что существенно упростит процесс обучения и сделает его интересным. Также программу можно использовать и в других направлениях, например, экспериментальных (посчитать сумму ряда Фурье в некоторой точке, проверить правильность разложения и многое другое. </w:t>
-      </w:r>
-      <w:r>
-        <w:rPr>
-          <w:rFonts w:ascii="Times New Roman" w:eastAsia="Times New Roman" w:hAnsi="Times New Roman" w:cs="Times New Roman"/>
-          <w:sz w:val="28"/>
-        </w:rPr>
-        <w:tab/>
-      </w:r>
-      <w:r>
-        <w:rPr>
-          <w:rFonts w:ascii="Times New Roman" w:eastAsia="Times New Roman" w:hAnsi="Times New Roman" w:cs="Times New Roman"/>
-          <w:sz w:val="28"/>
-        </w:rPr>
-        <w:tab/>
+          <w:lang w:val="en-US"/>
+        </w:rPr>
+      </w:pPr>
+      <w:r>
+        <w:rPr>
+          <w:rFonts w:ascii="Times New Roman" w:eastAsia="Times New Roman" w:hAnsi="Times New Roman" w:cs="Times New Roman"/>
+          <w:sz w:val="28"/>
+        </w:rPr>
+        <w:t>Среда</w:t>
+      </w:r>
+      <w:r>
+        <w:rPr>
+          <w:rFonts w:ascii="Times New Roman" w:eastAsia="Times New Roman" w:hAnsi="Times New Roman" w:cs="Times New Roman"/>
+          <w:sz w:val="28"/>
+          <w:lang w:val="en-US"/>
+        </w:rPr>
         <w:t xml:space="preserve"> </w:t>
+      </w:r>
+      <w:r>
+        <w:rPr>
+          <w:rFonts w:ascii="Times New Roman" w:eastAsia="Times New Roman" w:hAnsi="Times New Roman" w:cs="Times New Roman"/>
+          <w:sz w:val="28"/>
+        </w:rPr>
+        <w:t>разработки</w:t>
+      </w:r>
+      <w:r>
+        <w:rPr>
+          <w:rFonts w:ascii="Times New Roman" w:eastAsia="Times New Roman" w:hAnsi="Times New Roman" w:cs="Times New Roman"/>
+          <w:sz w:val="28"/>
+          <w:lang w:val="en-US"/>
+        </w:rPr>
+        <w:t xml:space="preserve">: </w:t>
+      </w:r>
+      <w:r>
+        <w:rPr>
+          <w:rFonts w:ascii="Times New Roman" w:eastAsia="Times New Roman" w:hAnsi="Times New Roman" w:cs="Times New Roman"/>
+          <w:sz w:val="28"/>
+          <w:lang w:val="en-US"/>
+        </w:rPr>
+        <w:t>Visual</w:t>
+      </w:r>
+      <w:r>
+        <w:rPr>
+          <w:rFonts w:ascii="Times New Roman" w:eastAsia="Times New Roman" w:hAnsi="Times New Roman" w:cs="Times New Roman"/>
+          <w:sz w:val="28"/>
+          <w:lang w:val="en-US"/>
+        </w:rPr>
+        <w:t xml:space="preserve"> </w:t>
+      </w:r>
+      <w:r>
+        <w:rPr>
+          <w:rFonts w:ascii="Times New Roman" w:eastAsia="Times New Roman" w:hAnsi="Times New Roman" w:cs="Times New Roman"/>
+          <w:sz w:val="28"/>
+          <w:lang w:val="en-US"/>
+        </w:rPr>
+        <w:t>Studio</w:t>
+      </w:r>
+      <w:r>
+        <w:rPr>
+          <w:rFonts w:ascii="Times New Roman" w:eastAsia="Times New Roman" w:hAnsi="Times New Roman" w:cs="Times New Roman"/>
+          <w:sz w:val="28"/>
+          <w:lang w:val="en-US"/>
+        </w:rPr>
+        <w:t xml:space="preserve"> 2017 </w:t>
+      </w:r>
+      <w:proofErr w:type="spellStart"/>
+      <w:r>
+        <w:rPr>
+          <w:rFonts w:ascii="Times New Roman" w:eastAsia="Times New Roman" w:hAnsi="Times New Roman" w:cs="Times New Roman"/>
+          <w:sz w:val="28"/>
+          <w:lang w:val="en-US"/>
+        </w:rPr>
+        <w:t>Commuity</w:t>
+      </w:r>
+      <w:proofErr w:type="spellEnd"/>
+      <w:r>
+        <w:rPr>
+          <w:rFonts w:ascii="Times New Roman" w:eastAsia="Times New Roman" w:hAnsi="Times New Roman" w:cs="Times New Roman"/>
+          <w:sz w:val="28"/>
+          <w:lang w:val="en-US"/>
+        </w:rPr>
+        <w:t>.</w:t>
       </w:r>
     </w:p>
     <w:p>
@@ -95,88 +189,14 @@
         <w:rPr>
           <w:rFonts w:ascii="Times New Roman" w:eastAsia="Times New Roman" w:hAnsi="Times New Roman" w:cs="Times New Roman"/>
           <w:sz w:val="28"/>
-          <w:lang w:val="en-US"/>
-        </w:rPr>
-      </w:pPr>
-      <w:r>
-        <w:rPr>
-          <w:rFonts w:ascii="Times New Roman" w:eastAsia="Times New Roman" w:hAnsi="Times New Roman" w:cs="Times New Roman"/>
-          <w:sz w:val="28"/>
-        </w:rPr>
-        <w:t>Среда</w:t>
-      </w:r>
-      <w:r>
-        <w:rPr>
-          <w:rFonts w:ascii="Times New Roman" w:eastAsia="Times New Roman" w:hAnsi="Times New Roman" w:cs="Times New Roman"/>
-          <w:sz w:val="28"/>
-          <w:lang w:val="en-US"/>
-        </w:rPr>
-        <w:t xml:space="preserve"> </w:t>
-      </w:r>
-      <w:r>
-        <w:rPr>
-          <w:rFonts w:ascii="Times New Roman" w:eastAsia="Times New Roman" w:hAnsi="Times New Roman" w:cs="Times New Roman"/>
-          <w:sz w:val="28"/>
-        </w:rPr>
-        <w:t>разработки</w:t>
-      </w:r>
-      <w:r>
-        <w:rPr>
-          <w:rFonts w:ascii="Times New Roman" w:eastAsia="Times New Roman" w:hAnsi="Times New Roman" w:cs="Times New Roman"/>
-          <w:sz w:val="28"/>
-          <w:lang w:val="en-US"/>
-        </w:rPr>
-        <w:t xml:space="preserve">: </w:t>
-      </w:r>
-      <w:r>
-        <w:rPr>
-          <w:rFonts w:ascii="Times New Roman" w:eastAsia="Times New Roman" w:hAnsi="Times New Roman" w:cs="Times New Roman"/>
-          <w:sz w:val="28"/>
-          <w:lang w:val="en-US"/>
-        </w:rPr>
-        <w:t>Visual</w:t>
-      </w:r>
-      <w:r>
-        <w:rPr>
-          <w:rFonts w:ascii="Times New Roman" w:eastAsia="Times New Roman" w:hAnsi="Times New Roman" w:cs="Times New Roman"/>
-          <w:sz w:val="28"/>
-          <w:lang w:val="en-US"/>
-        </w:rPr>
-        <w:t xml:space="preserve"> </w:t>
-      </w:r>
-      <w:r>
-        <w:rPr>
-          <w:rFonts w:ascii="Times New Roman" w:eastAsia="Times New Roman" w:hAnsi="Times New Roman" w:cs="Times New Roman"/>
-          <w:sz w:val="28"/>
-          <w:lang w:val="en-US"/>
-        </w:rPr>
-        <w:t>Studio</w:t>
-      </w:r>
-      <w:r>
-        <w:rPr>
-          <w:rFonts w:ascii="Times New Roman" w:eastAsia="Times New Roman" w:hAnsi="Times New Roman" w:cs="Times New Roman"/>
-          <w:sz w:val="28"/>
-          <w:lang w:val="en-US"/>
-        </w:rPr>
-        <w:t xml:space="preserve"> 2017 </w:t>
-      </w:r>
-      <w:proofErr w:type="spellStart"/>
-      <w:r>
-        <w:rPr>
-          <w:rFonts w:ascii="Times New Roman" w:eastAsia="Times New Roman" w:hAnsi="Times New Roman" w:cs="Times New Roman"/>
-          <w:sz w:val="28"/>
-          <w:lang w:val="en-US"/>
-        </w:rPr>
-        <w:t>Commuity</w:t>
-      </w:r>
-      <w:proofErr w:type="spellEnd"/>
-      <w:r>
-        <w:rPr>
-          <w:rFonts w:ascii="Times New Roman" w:eastAsia="Times New Roman" w:hAnsi="Times New Roman" w:cs="Times New Roman"/>
-          <w:sz w:val="28"/>
-          <w:lang w:val="en-US"/>
-        </w:rPr>
-        <w:t>.</w:t>
+        </w:rPr>
+      </w:pPr>
+      <w:r>
+        <w:rPr>
+          <w:rFonts w:ascii="Times New Roman" w:eastAsia="Times New Roman" w:hAnsi="Times New Roman" w:cs="Times New Roman"/>
+          <w:sz w:val="28"/>
+        </w:rPr>
+        <w:t>Цель: изучение Объектно-ориентированного программирования.</w:t>
       </w:r>
     </w:p>
     <w:p>
@@ -189,45 +209,25 @@
           <w:sz w:val="28"/>
         </w:rPr>
       </w:pPr>
-      <w:r>
-        <w:rPr>
-          <w:rFonts w:ascii="Times New Roman" w:eastAsia="Times New Roman" w:hAnsi="Times New Roman" w:cs="Times New Roman"/>
-          <w:sz w:val="28"/>
-        </w:rPr>
-        <w:t>Цель: изучение Объектно-ориентированного программирования.</w:t>
-      </w:r>
-    </w:p>
-    <w:p>
-      <w:pPr>
-        <w:spacing w:after="0" w:line="240" w:lineRule="auto"/>
-        <w:ind w:left="-567" w:firstLine="567"/>
-        <w:jc w:val="both"/>
-        <w:rPr>
-          <w:rFonts w:ascii="Times New Roman" w:eastAsia="Times New Roman" w:hAnsi="Times New Roman" w:cs="Times New Roman"/>
-          <w:sz w:val="28"/>
-        </w:rPr>
-      </w:pPr>
-    </w:p>
-    <w:p>
-      <w:pPr>
-        <w:pStyle w:val="a6"/>
+    </w:p>
+    <w:p>
+      <w:pPr>
+        <w:pStyle w:val="1"/>
         <w:numPr>
           <w:ilvl w:val="0"/>
-          <w:numId w:val="8"/>
+          <w:numId w:val="10"/>
         </w:numPr>
-        <w:spacing w:after="0" w:line="240" w:lineRule="auto"/>
-        <w:jc w:val="both"/>
         <w:rPr>
           <w:rFonts w:ascii="Times New Roman" w:eastAsia="Times New Roman" w:hAnsi="Times New Roman" w:cs="Times New Roman"/>
           <w:b/>
-          <w:sz w:val="28"/>
+          <w:color w:val="000000" w:themeColor="text1"/>
         </w:rPr>
       </w:pPr>
       <w:r>
         <w:rPr>
           <w:rFonts w:ascii="Times New Roman" w:eastAsia="Times New Roman" w:hAnsi="Times New Roman" w:cs="Times New Roman"/>
           <w:b/>
-          <w:sz w:val="28"/>
+          <w:color w:val="000000" w:themeColor="text1"/>
         </w:rPr>
         <w:t>Аналитический обзор литературы по теме проекта. Изучение требований, определение вариантов использования.</w:t>
       </w:r>
@@ -404,7 +404,7 @@
     <w:p>
       <w:pPr>
         <w:spacing w:after="0" w:line="240" w:lineRule="auto"/>
-        <w:ind w:left="-567" w:firstLine="567"/>
+        <w:ind w:firstLine="567"/>
         <w:rPr>
           <w:rFonts w:ascii="Times New Roman" w:eastAsia="Times New Roman" w:hAnsi="Times New Roman" w:cs="Times New Roman"/>
           <w:sz w:val="28"/>
@@ -423,7 +423,7 @@
         <w:pStyle w:val="1"/>
         <w:numPr>
           <w:ilvl w:val="0"/>
-          <w:numId w:val="8"/>
+          <w:numId w:val="10"/>
         </w:numPr>
         <w:rPr>
           <w:rFonts w:ascii="Times New Roman" w:eastAsia="Times New Roman" w:hAnsi="Times New Roman" w:cs="Times New Roman"/>
@@ -442,7 +442,7 @@
     </w:p>
     <w:p>
       <w:pPr>
-        <w:ind w:left="-567" w:firstLine="567"/>
+        <w:ind w:firstLine="567"/>
         <w:jc w:val="both"/>
         <w:rPr>
           <w:rFonts w:ascii="Times New Roman" w:hAnsi="Times New Roman" w:cs="Times New Roman"/>
@@ -490,7 +490,7 @@
         <w:pStyle w:val="1"/>
         <w:numPr>
           <w:ilvl w:val="0"/>
-          <w:numId w:val="8"/>
+          <w:numId w:val="10"/>
         </w:numPr>
         <w:rPr>
           <w:rFonts w:ascii="Times New Roman" w:hAnsi="Times New Roman" w:cs="Times New Roman"/>
@@ -542,7 +542,6 @@
           <w:szCs w:val="28"/>
         </w:rPr>
       </w:pPr>
-      <w:bookmarkStart w:id="0" w:name="_GoBack"/>
       <w:r>
         <w:rPr>
           <w:noProof/>
@@ -591,12 +590,11 @@
           </wp:inline>
         </w:drawing>
       </w:r>
-      <w:bookmarkEnd w:id="0"/>
     </w:p>
     <w:p>
       <w:pPr>
         <w:spacing w:after="0"/>
-        <w:ind w:left="-567" w:firstLine="567"/>
+        <w:ind w:firstLine="567"/>
         <w:jc w:val="both"/>
         <w:rPr>
           <w:rFonts w:ascii="Times New Roman" w:hAnsi="Times New Roman" w:cs="Times New Roman"/>
@@ -642,7 +640,7 @@
     <w:p>
       <w:pPr>
         <w:spacing w:after="0"/>
-        <w:ind w:left="-567" w:firstLine="567"/>
+        <w:ind w:firstLine="567"/>
         <w:jc w:val="both"/>
         <w:rPr>
           <w:rFonts w:ascii="Times New Roman" w:hAnsi="Times New Roman" w:cs="Times New Roman"/>
@@ -664,7 +662,7 @@
         <w:pStyle w:val="1"/>
         <w:numPr>
           <w:ilvl w:val="0"/>
-          <w:numId w:val="8"/>
+          <w:numId w:val="10"/>
         </w:numPr>
         <w:rPr>
           <w:rFonts w:ascii="Times New Roman" w:eastAsia="Times New Roman" w:hAnsi="Times New Roman" w:cs="Times New Roman"/>
@@ -684,7 +682,7 @@
     <w:p>
       <w:pPr>
         <w:spacing w:after="0" w:line="240" w:lineRule="auto"/>
-        <w:ind w:left="-567" w:firstLine="567"/>
+        <w:ind w:firstLine="567"/>
         <w:jc w:val="both"/>
         <w:rPr>
           <w:rFonts w:ascii="Times New Roman" w:eastAsia="Times New Roman" w:hAnsi="Times New Roman" w:cs="Times New Roman"/>
@@ -768,20 +766,37 @@
     <w:p>
       <w:pPr>
         <w:spacing w:after="0" w:line="240" w:lineRule="auto"/>
-        <w:ind w:left="-567" w:firstLine="567"/>
+        <w:ind w:firstLine="567"/>
         <w:jc w:val="both"/>
         <w:rPr>
           <w:rFonts w:ascii="Times New Roman" w:eastAsia="Times New Roman" w:hAnsi="Times New Roman" w:cs="Times New Roman"/>
           <w:sz w:val="28"/>
-        </w:rPr>
-      </w:pPr>
-      <w:r>
-        <w:rPr>
-          <w:rFonts w:ascii="Times New Roman" w:eastAsia="Times New Roman" w:hAnsi="Times New Roman" w:cs="Times New Roman"/>
-          <w:sz w:val="28"/>
-        </w:rPr>
-        <w:t xml:space="preserve">У каждой из этих групп существуют свои права доступа к программе. Новичку после входа в программу будет предложено ознакомиться с теорией (сделано это, естественно, для того, чтобы пользователь знал, что он делает). Ему будет доступен базовый функционал. Продвинутому будет предложена теория немного иного уровня, нежели новичку, как и функционал. Эксперту будет доступен полный функционал, исчерпывающая информация о теме и полный контроль над генерацией ряда. Каждый пользователь может переходить на любой уровень по своему желанию, но для этого нужно набрать достаточно баллов в специальном тесте (для перехода на уровень ниже или регистрации "новичка" тест не требуется).       </w:t>
-      </w:r>
+          <w:lang w:val="en-US"/>
+        </w:rPr>
+      </w:pPr>
+      <w:r>
+        <w:rPr>
+          <w:rFonts w:ascii="Times New Roman" w:eastAsia="Times New Roman" w:hAnsi="Times New Roman" w:cs="Times New Roman"/>
+          <w:sz w:val="28"/>
+        </w:rPr>
+        <w:t xml:space="preserve">У каждой из этих групп существуют свои права доступа к программе. Новичку после входа в программу будет предложено ознакомиться с теорией (сделано это, естественно, для того, чтобы пользователь знал, что он делает). Ему будет доступен базовый функционал. Продвинутому будет предложена теория немного иного уровня, нежели новичку, как и функционал. </w:t>
+      </w:r>
+      <w:r>
+        <w:rPr>
+          <w:rFonts w:ascii="Times New Roman" w:eastAsia="Times New Roman" w:hAnsi="Times New Roman" w:cs="Times New Roman"/>
+          <w:sz w:val="28"/>
+        </w:rPr>
+        <w:t>Продвинутому</w:t>
+      </w:r>
+      <w:r>
+        <w:rPr>
+          <w:rFonts w:ascii="Times New Roman" w:eastAsia="Times New Roman" w:hAnsi="Times New Roman" w:cs="Times New Roman"/>
+          <w:sz w:val="28"/>
+        </w:rPr>
+        <w:t xml:space="preserve"> будет доступен полный функционал, исчерпывающая информация о теме и полный контроль над генерацией ряда. Каждый пользователь может переходить на любой уровень по своему желанию, но для этого нужно набрать достаточно баллов в специальном тесте (для перехода на уровень ниже или регистрации "новичка" тест не требуется).       </w:t>
+      </w:r>
+      <w:bookmarkStart w:id="0" w:name="_GoBack"/>
+      <w:bookmarkEnd w:id="0"/>
     </w:p>
     <w:p>
       <w:pPr>
@@ -1075,26 +1090,9 @@
     </w:p>
     <w:p>
       <w:pPr>
-        <w:spacing w:after="0" w:line="240" w:lineRule="auto"/>
-        <w:jc w:val="both"/>
-        <w:rPr>
-          <w:rFonts w:ascii="Times New Roman" w:eastAsia="Times New Roman" w:hAnsi="Times New Roman" w:cs="Times New Roman"/>
-          <w:sz w:val="28"/>
-        </w:rPr>
-      </w:pPr>
-      <w:r>
-        <w:rPr>
-          <w:rFonts w:ascii="Times New Roman" w:eastAsia="Times New Roman" w:hAnsi="Times New Roman" w:cs="Times New Roman"/>
-          <w:sz w:val="28"/>
-        </w:rPr>
-        <w:t xml:space="preserve">   3. Эксперт:</w:t>
-      </w:r>
-    </w:p>
-    <w:p>
-      <w:pPr>
         <w:numPr>
           <w:ilvl w:val="0"/>
-          <w:numId w:val="4"/>
+          <w:numId w:val="3"/>
         </w:numPr>
         <w:spacing w:after="0" w:line="240" w:lineRule="auto"/>
         <w:ind w:left="1080" w:hanging="360"/>
@@ -1109,14 +1107,14 @@
           <w:rFonts w:ascii="Times New Roman" w:eastAsia="Times New Roman" w:hAnsi="Times New Roman" w:cs="Times New Roman"/>
           <w:sz w:val="28"/>
         </w:rPr>
-        <w:t xml:space="preserve">Функционал продвинутого </w:t>
+        <w:t xml:space="preserve">Сгенерировать случайный гармонический ряд  </w:t>
       </w:r>
     </w:p>
     <w:p>
       <w:pPr>
         <w:numPr>
           <w:ilvl w:val="0"/>
-          <w:numId w:val="4"/>
+          <w:numId w:val="3"/>
         </w:numPr>
         <w:spacing w:after="0" w:line="240" w:lineRule="auto"/>
         <w:ind w:left="1080" w:hanging="360"/>
@@ -1131,17 +1129,19 @@
           <w:rFonts w:ascii="Times New Roman" w:eastAsia="Times New Roman" w:hAnsi="Times New Roman" w:cs="Times New Roman"/>
           <w:sz w:val="28"/>
         </w:rPr>
-        <w:t xml:space="preserve">Сгенерировать случайный гармонический ряд  </w:t>
-      </w:r>
-    </w:p>
-    <w:p>
-      <w:pPr>
-        <w:numPr>
-          <w:ilvl w:val="0"/>
-          <w:numId w:val="4"/>
-        </w:numPr>
-        <w:spacing w:after="0" w:line="240" w:lineRule="auto"/>
-        <w:ind w:left="1080" w:hanging="360"/>
+        <w:t xml:space="preserve">Сгенерировать истонченный гармонический ряд  </w:t>
+      </w:r>
+      <w:r>
+        <w:rPr>
+          <w:rFonts w:ascii="Times New Roman" w:eastAsia="Times New Roman" w:hAnsi="Times New Roman" w:cs="Times New Roman"/>
+          <w:sz w:val="28"/>
+        </w:rPr>
+        <w:tab/>
+      </w:r>
+    </w:p>
+    <w:p>
+      <w:pPr>
+        <w:spacing w:after="0" w:line="240" w:lineRule="auto"/>
         <w:jc w:val="both"/>
         <w:rPr>
           <w:rFonts w:ascii="Times New Roman" w:eastAsia="Times New Roman" w:hAnsi="Times New Roman" w:cs="Times New Roman"/>
@@ -1153,31 +1153,22 @@
           <w:rFonts w:ascii="Times New Roman" w:eastAsia="Times New Roman" w:hAnsi="Times New Roman" w:cs="Times New Roman"/>
           <w:sz w:val="28"/>
         </w:rPr>
-        <w:t xml:space="preserve">Сгенерировать истонченный гармонический ряд  </w:t>
-      </w:r>
-      <w:r>
-        <w:rPr>
-          <w:rFonts w:ascii="Times New Roman" w:eastAsia="Times New Roman" w:hAnsi="Times New Roman" w:cs="Times New Roman"/>
-          <w:sz w:val="28"/>
-        </w:rPr>
-        <w:tab/>
-      </w:r>
-    </w:p>
-    <w:p>
-      <w:pPr>
-        <w:spacing w:after="0" w:line="240" w:lineRule="auto"/>
-        <w:jc w:val="both"/>
-        <w:rPr>
-          <w:rFonts w:ascii="Times New Roman" w:eastAsia="Times New Roman" w:hAnsi="Times New Roman" w:cs="Times New Roman"/>
-          <w:sz w:val="28"/>
-        </w:rPr>
-      </w:pPr>
-      <w:r>
-        <w:rPr>
-          <w:rFonts w:ascii="Times New Roman" w:eastAsia="Times New Roman" w:hAnsi="Times New Roman" w:cs="Times New Roman"/>
-          <w:sz w:val="28"/>
-        </w:rPr>
-        <w:t xml:space="preserve">   4. Все пользователи:</w:t>
+        <w:t xml:space="preserve">   </w:t>
+      </w:r>
+      <w:r>
+        <w:rPr>
+          <w:rFonts w:ascii="Times New Roman" w:eastAsia="Times New Roman" w:hAnsi="Times New Roman" w:cs="Times New Roman"/>
+          <w:sz w:val="28"/>
+          <w:lang w:val="en-US"/>
+        </w:rPr>
+        <w:t>3</w:t>
+      </w:r>
+      <w:r>
+        <w:rPr>
+          <w:rFonts w:ascii="Times New Roman" w:eastAsia="Times New Roman" w:hAnsi="Times New Roman" w:cs="Times New Roman"/>
+          <w:sz w:val="28"/>
+        </w:rPr>
+        <w:t>. Все пользователи:</w:t>
       </w:r>
     </w:p>
     <w:p>
@@ -1859,7 +1850,7 @@
     </w:p>
     <w:sectPr>
       <w:pgSz w:w="11906" w:h="16838"/>
-      <w:pgMar w:top="1134" w:right="850" w:bottom="1134" w:left="1701" w:header="708" w:footer="708" w:gutter="0"/>
+      <w:pgMar w:top="1134" w:right="1134" w:bottom="1134" w:left="1134" w:header="708" w:footer="708" w:gutter="0"/>
       <w:cols w:space="708"/>
       <w:docGrid w:linePitch="360"/>
     </w:sectPr>
@@ -2196,7 +2187,7 @@
       <w:lvlText w:val="%1."/>
       <w:lvlJc w:val="left"/>
       <w:pPr>
-        <w:ind w:left="720" w:hanging="360"/>
+        <w:ind w:left="785" w:hanging="360"/>
       </w:pPr>
       <w:rPr>
         <w:rFonts w:hint="default"/>
@@ -2208,7 +2199,7 @@
       <w:lvlText w:val="%2."/>
       <w:lvlJc w:val="left"/>
       <w:pPr>
-        <w:ind w:left="1440" w:hanging="360"/>
+        <w:ind w:left="1505" w:hanging="360"/>
       </w:pPr>
     </w:lvl>
     <w:lvl w:ilvl="2" w:tplc="0419001B" w:tentative="1">
@@ -2217,7 +2208,7 @@
       <w:lvlText w:val="%3."/>
       <w:lvlJc w:val="right"/>
       <w:pPr>
-        <w:ind w:left="2160" w:hanging="180"/>
+        <w:ind w:left="2225" w:hanging="180"/>
       </w:pPr>
     </w:lvl>
     <w:lvl w:ilvl="3" w:tplc="0419000F" w:tentative="1">
@@ -2226,7 +2217,7 @@
       <w:lvlText w:val="%4."/>
       <w:lvlJc w:val="left"/>
       <w:pPr>
-        <w:ind w:left="2880" w:hanging="360"/>
+        <w:ind w:left="2945" w:hanging="360"/>
       </w:pPr>
     </w:lvl>
     <w:lvl w:ilvl="4" w:tplc="04190019" w:tentative="1">
@@ -2235,7 +2226,7 @@
       <w:lvlText w:val="%5."/>
       <w:lvlJc w:val="left"/>
       <w:pPr>
-        <w:ind w:left="3600" w:hanging="360"/>
+        <w:ind w:left="3665" w:hanging="360"/>
       </w:pPr>
     </w:lvl>
     <w:lvl w:ilvl="5" w:tplc="0419001B" w:tentative="1">
@@ -2244,7 +2235,7 @@
       <w:lvlText w:val="%6."/>
       <w:lvlJc w:val="right"/>
       <w:pPr>
-        <w:ind w:left="4320" w:hanging="180"/>
+        <w:ind w:left="4385" w:hanging="180"/>
       </w:pPr>
     </w:lvl>
     <w:lvl w:ilvl="6" w:tplc="0419000F" w:tentative="1">
@@ -2253,7 +2244,7 @@
       <w:lvlText w:val="%7."/>
       <w:lvlJc w:val="left"/>
       <w:pPr>
-        <w:ind w:left="5040" w:hanging="360"/>
+        <w:ind w:left="5105" w:hanging="360"/>
       </w:pPr>
     </w:lvl>
     <w:lvl w:ilvl="7" w:tplc="04190019" w:tentative="1">
@@ -2262,7 +2253,7 @@
       <w:lvlText w:val="%8."/>
       <w:lvlJc w:val="left"/>
       <w:pPr>
-        <w:ind w:left="5760" w:hanging="360"/>
+        <w:ind w:left="5825" w:hanging="360"/>
       </w:pPr>
     </w:lvl>
     <w:lvl w:ilvl="8" w:tplc="0419001B" w:tentative="1">
@@ -2271,7 +2262,7 @@
       <w:lvlText w:val="%9."/>
       <w:lvlJc w:val="right"/>
       <w:pPr>
-        <w:ind w:left="6480" w:hanging="180"/>
+        <w:ind w:left="6545" w:hanging="180"/>
       </w:pPr>
     </w:lvl>
   </w:abstractNum>
@@ -2378,6 +2369,95 @@
     </w:lvl>
   </w:abstractNum>
   <w:abstractNum w:abstractNumId="8" w15:restartNumberingAfterBreak="0">
+    <w:nsid w:val="6C7E5CF5"/>
+    <w:multiLevelType w:val="hybridMultilevel"/>
+    <w:tmpl w:val="B764290C"/>
+    <w:lvl w:ilvl="0" w:tplc="E5E2CA3A">
+      <w:start w:val="1"/>
+      <w:numFmt w:val="decimal"/>
+      <w:lvlText w:val="%1."/>
+      <w:lvlJc w:val="left"/>
+      <w:pPr>
+        <w:ind w:left="0" w:firstLine="360"/>
+      </w:pPr>
+      <w:rPr>
+        <w:rFonts w:hint="default"/>
+      </w:rPr>
+    </w:lvl>
+    <w:lvl w:ilvl="1" w:tplc="04190019" w:tentative="1">
+      <w:start w:val="1"/>
+      <w:numFmt w:val="lowerLetter"/>
+      <w:lvlText w:val="%2."/>
+      <w:lvlJc w:val="left"/>
+      <w:pPr>
+        <w:ind w:left="1440" w:hanging="360"/>
+      </w:pPr>
+    </w:lvl>
+    <w:lvl w:ilvl="2" w:tplc="0419001B" w:tentative="1">
+      <w:start w:val="1"/>
+      <w:numFmt w:val="lowerRoman"/>
+      <w:lvlText w:val="%3."/>
+      <w:lvlJc w:val="right"/>
+      <w:pPr>
+        <w:ind w:left="2160" w:hanging="180"/>
+      </w:pPr>
+    </w:lvl>
+    <w:lvl w:ilvl="3" w:tplc="0419000F" w:tentative="1">
+      <w:start w:val="1"/>
+      <w:numFmt w:val="decimal"/>
+      <w:lvlText w:val="%4."/>
+      <w:lvlJc w:val="left"/>
+      <w:pPr>
+        <w:ind w:left="2880" w:hanging="360"/>
+      </w:pPr>
+    </w:lvl>
+    <w:lvl w:ilvl="4" w:tplc="04190019" w:tentative="1">
+      <w:start w:val="1"/>
+      <w:numFmt w:val="lowerLetter"/>
+      <w:lvlText w:val="%5."/>
+      <w:lvlJc w:val="left"/>
+      <w:pPr>
+        <w:ind w:left="3600" w:hanging="360"/>
+      </w:pPr>
+    </w:lvl>
+    <w:lvl w:ilvl="5" w:tplc="0419001B" w:tentative="1">
+      <w:start w:val="1"/>
+      <w:numFmt w:val="lowerRoman"/>
+      <w:lvlText w:val="%6."/>
+      <w:lvlJc w:val="right"/>
+      <w:pPr>
+        <w:ind w:left="4320" w:hanging="180"/>
+      </w:pPr>
+    </w:lvl>
+    <w:lvl w:ilvl="6" w:tplc="0419000F" w:tentative="1">
+      <w:start w:val="1"/>
+      <w:numFmt w:val="decimal"/>
+      <w:lvlText w:val="%7."/>
+      <w:lvlJc w:val="left"/>
+      <w:pPr>
+        <w:ind w:left="5040" w:hanging="360"/>
+      </w:pPr>
+    </w:lvl>
+    <w:lvl w:ilvl="7" w:tplc="04190019" w:tentative="1">
+      <w:start w:val="1"/>
+      <w:numFmt w:val="lowerLetter"/>
+      <w:lvlText w:val="%8."/>
+      <w:lvlJc w:val="left"/>
+      <w:pPr>
+        <w:ind w:left="5760" w:hanging="360"/>
+      </w:pPr>
+    </w:lvl>
+    <w:lvl w:ilvl="8" w:tplc="0419001B" w:tentative="1">
+      <w:start w:val="1"/>
+      <w:numFmt w:val="lowerRoman"/>
+      <w:lvlText w:val="%9."/>
+      <w:lvlJc w:val="right"/>
+      <w:pPr>
+        <w:ind w:left="6480" w:hanging="180"/>
+      </w:pPr>
+    </w:lvl>
+  </w:abstractNum>
+  <w:abstractNum w:abstractNumId="9" w15:restartNumberingAfterBreak="0">
     <w:nsid w:val="6F9E4B44"/>
     <w:multiLevelType w:val="multilevel"/>
     <w:tmpl w:val="74F0A26E"/>
@@ -2438,7 +2518,7 @@
     <w:abstractNumId w:val="6"/>
   </w:num>
   <w:num w:numId="4">
-    <w:abstractNumId w:val="8"/>
+    <w:abstractNumId w:val="9"/>
   </w:num>
   <w:num w:numId="5">
     <w:abstractNumId w:val="4"/>
@@ -2454,6 +2534,9 @@
   </w:num>
   <w:num w:numId="9">
     <w:abstractNumId w:val="2"/>
+  </w:num>
+  <w:num w:numId="10">
+    <w:abstractNumId w:val="8"/>
   </w:num>
 </w:numbering>
 </file>
@@ -2873,6 +2956,28 @@
       <w:szCs w:val="32"/>
     </w:rPr>
   </w:style>
+  <w:style w:type="paragraph" w:styleId="2">
+    <w:name w:val="heading 2"/>
+    <w:basedOn w:val="a"/>
+    <w:next w:val="a"/>
+    <w:link w:val="20"/>
+    <w:uiPriority w:val="9"/>
+    <w:unhideWhenUsed/>
+    <w:qFormat/>
+    <w:rsid w:val="00775208"/>
+    <w:pPr>
+      <w:keepNext/>
+      <w:keepLines/>
+      <w:spacing w:before="40" w:after="0"/>
+      <w:outlineLvl w:val="1"/>
+    </w:pPr>
+    <w:rPr>
+      <w:rFonts w:asciiTheme="majorHAnsi" w:eastAsiaTheme="majorEastAsia" w:hAnsiTheme="majorHAnsi" w:cstheme="majorBidi"/>
+      <w:color w:val="2E74B5" w:themeColor="accent1" w:themeShade="BF"/>
+      <w:sz w:val="26"/>
+      <w:szCs w:val="26"/>
+    </w:rPr>
+  </w:style>
   <w:style w:type="character" w:default="1" w:styleId="a0">
     <w:name w:val="Default Paragraph Font"/>
     <w:uiPriority w:val="1"/>
@@ -2968,6 +3073,19 @@
       <w:ind w:left="720"/>
       <w:contextualSpacing/>
     </w:pPr>
+  </w:style>
+  <w:style w:type="character" w:customStyle="1" w:styleId="20">
+    <w:name w:val="Заголовок 2 Знак"/>
+    <w:basedOn w:val="a0"/>
+    <w:link w:val="2"/>
+    <w:uiPriority w:val="9"/>
+    <w:rsid w:val="00775208"/>
+    <w:rPr>
+      <w:rFonts w:asciiTheme="majorHAnsi" w:eastAsiaTheme="majorEastAsia" w:hAnsiTheme="majorHAnsi" w:cstheme="majorBidi"/>
+      <w:color w:val="2E74B5" w:themeColor="accent1" w:themeShade="BF"/>
+      <w:sz w:val="26"/>
+      <w:szCs w:val="26"/>
+    </w:rPr>
   </w:style>
 </w:styles>
 </file>

</xml_diff>